<commit_message>
Agregados Diagramas del Sistema y de Clases
</commit_message>
<xml_diff>
--- a/DOCUMENTACION/Documentación_entrega_final/TRIVIAL4A-ESQUELETO-DOC.docx
+++ b/DOCUMENTACION/Documentación_entrega_final/TRIVIAL4A-ESQUELETO-DOC.docx
@@ -1,6 +1,6 @@
 
 <file path=word/document.xml><?xml version="1.0" encoding="utf-8"?>
-<w:document xmlns:wpc="http://schemas.microsoft.com/office/word/2010/wordprocessingCanvas" xmlns:mc="http://schemas.openxmlformats.org/markup-compatibility/2006" xmlns:o="urn:schemas-microsoft-com:office:office" xmlns:r="http://schemas.openxmlformats.org/officeDocument/2006/relationships" xmlns:m="http://schemas.openxmlformats.org/officeDocument/2006/math" xmlns:v="urn:schemas-microsoft-com:vml" xmlns:wp14="http://schemas.microsoft.com/office/word/2010/wordprocessingDrawing" xmlns:wp="http://schemas.openxmlformats.org/drawingml/2006/wordprocessingDrawing" xmlns:w10="urn:schemas-microsoft-com:office:word" xmlns:w="http://schemas.openxmlformats.org/wordprocessingml/2006/main" xmlns:w14="http://schemas.microsoft.com/office/word/2010/wordml" xmlns:wpg="http://schemas.microsoft.com/office/word/2010/wordprocessingGroup" xmlns:wpi="http://schemas.microsoft.com/office/word/2010/wordprocessingInk" xmlns:wne="http://schemas.microsoft.com/office/word/2006/wordml" xmlns:wps="http://schemas.microsoft.com/office/word/2010/wordprocessingShape" mc:Ignorable="w14 wp14">
+<w:document xmlns:wpc="http://schemas.microsoft.com/office/word/2010/wordprocessingCanvas" xmlns:mc="http://schemas.openxmlformats.org/markup-compatibility/2006" xmlns:o="urn:schemas-microsoft-com:office:office" xmlns:r="http://schemas.openxmlformats.org/officeDocument/2006/relationships" xmlns:m="http://schemas.openxmlformats.org/officeDocument/2006/math" xmlns:v="urn:schemas-microsoft-com:vml" xmlns:wp14="http://schemas.microsoft.com/office/word/2010/wordprocessingDrawing" xmlns:wp="http://schemas.openxmlformats.org/drawingml/2006/wordprocessingDrawing" xmlns:w10="urn:schemas-microsoft-com:office:word" xmlns:w="http://schemas.openxmlformats.org/wordprocessingml/2006/main" xmlns:w14="http://schemas.microsoft.com/office/word/2010/wordml" xmlns:w15="http://schemas.microsoft.com/office/word/2012/wordml" xmlns:wpg="http://schemas.microsoft.com/office/word/2010/wordprocessingGroup" xmlns:wpi="http://schemas.microsoft.com/office/word/2010/wordprocessingInk" xmlns:wne="http://schemas.microsoft.com/office/word/2006/wordml" xmlns:wps="http://schemas.microsoft.com/office/word/2010/wordprocessingShape" mc:Ignorable="w14 w15 wp14">
   <w:body>
     <w:sdt>
       <w:sdtPr>
@@ -164,7 +164,7 @@
               </mc:Choice>
               <mc:Fallback>
                 <w:pict>
-                  <v:shapetype id="_x0000_t202" coordsize="21600,21600" o:spt="202" path="m,l,21600r21600,l21600,xe">
+                  <v:shapetype w14:anchorId="1F400197" id="_x0000_t202" coordsize="21600,21600" o:spt="202" path="m,l,21600r21600,l21600,xe">
                     <v:stroke joinstyle="miter"/>
                     <v:path gradientshapeok="t" o:connecttype="rect"/>
                   </v:shapetype>
@@ -749,9 +749,9 @@
                   </wp:anchor>
                 </w:drawing>
               </mc:Choice>
-              <mc:Fallback xmlns:w15="http://schemas.microsoft.com/office/word/2012/wordml">
+              <mc:Fallback>
                 <w:pict>
-                  <v:group w14:anchorId="732E04FB" id="Group 2" o:spid="_x0000_s1026" style="position:absolute;margin-left:0;margin-top:0;width:432.65pt;height:448.55pt;z-index:-251656192;mso-width-percent:706;mso-height-percent:566;mso-left-percent:220;mso-top-percent:300;mso-position-horizontal-relative:page;mso-position-vertical-relative:page;mso-width-percent:706;mso-height-percent:566;mso-left-percent:220;mso-top-percent:300" coordsize="43291,44910" o:gfxdata="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">
+                  <v:group w14:anchorId="4ED20432" id="Group 2" o:spid="_x0000_s1026" style="position:absolute;margin-left:0;margin-top:0;width:432.65pt;height:448.55pt;z-index:-251656192;mso-width-percent:706;mso-height-percent:566;mso-left-percent:220;mso-top-percent:300;mso-position-horizontal-relative:page;mso-position-vertical-relative:page;mso-width-percent:706;mso-height-percent:566;mso-left-percent:220;mso-top-percent:300" coordsize="43291,44910" o:gfxdata="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">
                     <o:lock v:ext="edit" aspectratio="t"/>
                     <v:shape id="Freeform 64" o:spid="_x0000_s1027" style="position:absolute;left:15017;width:28274;height:28352;visibility:visible;mso-wrap-style:square;v-text-anchor:top" coordsize="1781,1786" o:gfxdata="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" path="m4,1786l,1782,1776,r5,5l4,1786xe" filled="f" stroked="f">
                       <v:path arrowok="t" o:connecttype="custom" o:connectlocs="6350,2835275;0,2828925;2819400,0;2827338,7938;6350,2835275" o:connectangles="0,0,0,0,0"/>
@@ -929,7 +929,7 @@
               </mc:Choice>
               <mc:Fallback>
                 <w:pict>
-                  <v:shape id="Text Box 69" o:spid="_x0000_s1027" type="#_x0000_t202" style="position:absolute;margin-left:0;margin-top:0;width:468pt;height:29.5pt;z-index:251659264;visibility:visible;mso-wrap-style:square;mso-width-percent:765;mso-height-percent:0;mso-wrap-distance-left:9pt;mso-wrap-distance-top:0;mso-wrap-distance-right:9pt;mso-wrap-distance-bottom:0;mso-position-horizontal:center;mso-position-horizontal-relative:page;mso-position-vertical:bottom;mso-position-vertical-relative:margin;mso-width-percent:765;mso-height-percent:0;mso-width-relative:page;mso-height-relative:margin;v-text-anchor:bottom" o:gfxdata="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" filled="f" stroked="f" strokeweight=".5pt">
+                  <v:shape w14:anchorId="1EBC8E64" id="Text Box 69" o:spid="_x0000_s1027" type="#_x0000_t202" style="position:absolute;margin-left:0;margin-top:0;width:468pt;height:29.5pt;z-index:251659264;visibility:visible;mso-wrap-style:square;mso-width-percent:765;mso-height-percent:0;mso-wrap-distance-left:9pt;mso-wrap-distance-top:0;mso-wrap-distance-right:9pt;mso-wrap-distance-bottom:0;mso-position-horizontal:center;mso-position-horizontal-relative:page;mso-position-vertical:bottom;mso-position-vertical-relative:margin;mso-width-percent:765;mso-height-percent:0;mso-width-relative:page;mso-height-relative:margin;v-text-anchor:bottom" o:gfxdata="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" filled="f" stroked="f" strokeweight=".5pt">
                     <v:textbox style="mso-fit-shape-to-text:t" inset="0,0,0,0">
                       <w:txbxContent>
                         <w:p>
@@ -3100,7 +3100,7 @@
     </w:p>
     <w:tbl>
       <w:tblPr>
-        <w:tblStyle w:val="GridTableLight"/>
+        <w:tblStyle w:val="Cuadrculadetablaclara1"/>
         <w:tblW w:w="5000" w:type="pct"/>
         <w:tblLook w:val="04A0" w:firstRow="1" w:lastRow="0" w:firstColumn="1" w:lastColumn="0" w:noHBand="0" w:noVBand="1"/>
       </w:tblPr>
@@ -3169,7 +3169,7 @@
           </w:tcPr>
           <w:tbl>
             <w:tblPr>
-              <w:tblStyle w:val="GridTable2Accent1"/>
+              <w:tblStyle w:val="Tabladecuadrcula2-nfasis11"/>
               <w:tblW w:w="5000" w:type="pct"/>
               <w:tblLook w:val="04A0" w:firstRow="1" w:lastRow="0" w:firstColumn="1" w:lastColumn="0" w:noHBand="0" w:noVBand="1"/>
             </w:tblPr>
@@ -3247,15 +3247,7 @@
                 </w:tcPr>
                 <w:p>
                   <w:r>
-                    <w:t xml:space="preserve">David </w:t>
-                  </w:r>
-                  <w:proofErr w:type="spellStart"/>
-                  <w:r>
-                    <w:t>Sariego</w:t>
-                  </w:r>
-                  <w:proofErr w:type="spellEnd"/>
-                  <w:r>
-                    <w:t xml:space="preserve"> Fernández</w:t>
+                    <w:t>David Sariego Fernández</w:t>
                   </w:r>
                 </w:p>
               </w:tc>
@@ -3346,7 +3338,11 @@
                   <w:tcW w:w="3694" w:type="pct"/>
                   <w:vAlign w:val="center"/>
                 </w:tcPr>
-                <w:p/>
+                <w:p>
+                  <w:r>
+                    <w:t>Cristina Montes Rubio</w:t>
+                  </w:r>
+                </w:p>
               </w:tc>
               <w:tc>
                 <w:tcPr>
@@ -3358,6 +3354,11 @@
                     <w:jc w:val="center"/>
                     <w:cnfStyle w:val="000000100000" w:firstRow="0" w:lastRow="0" w:firstColumn="0" w:lastColumn="0" w:oddVBand="0" w:evenVBand="0" w:oddHBand="1" w:evenHBand="0" w:firstRowFirstColumn="0" w:firstRowLastColumn="0" w:lastRowFirstColumn="0" w:lastRowLastColumn="0"/>
                   </w:pPr>
+                  <w:r>
+                    <w:t>226259</w:t>
+                  </w:r>
+                  <w:bookmarkStart w:id="2" w:name="_GoBack"/>
+                  <w:bookmarkEnd w:id="2"/>
                 </w:p>
               </w:tc>
             </w:tr>
@@ -3459,12 +3460,12 @@
       <w:pPr>
         <w:pStyle w:val="Ttulo1"/>
       </w:pPr>
-      <w:bookmarkStart w:id="2" w:name="_Toc418498966"/>
+      <w:bookmarkStart w:id="3" w:name="_Toc418498966"/>
       <w:r>
         <w:lastRenderedPageBreak/>
         <w:t>Introducción</w:t>
       </w:r>
-      <w:bookmarkEnd w:id="2"/>
+      <w:bookmarkEnd w:id="3"/>
     </w:p>
     <w:p>
       <w:r>
@@ -3480,18 +3481,16 @@
       <w:pPr>
         <w:pStyle w:val="Ttulo1"/>
       </w:pPr>
-      <w:bookmarkStart w:id="3" w:name="_Toc418498967"/>
+      <w:bookmarkStart w:id="4" w:name="_Toc418498967"/>
       <w:r>
         <w:t>Planteamiento del problema</w:t>
       </w:r>
-      <w:bookmarkEnd w:id="3"/>
-    </w:p>
-    <w:p>
-      <w:proofErr w:type="spellStart"/>
+      <w:bookmarkEnd w:id="4"/>
+    </w:p>
+    <w:p>
       <w:r>
         <w:t>NoGame</w:t>
       </w:r>
-      <w:proofErr w:type="spellEnd"/>
       <w:r>
         <w:t>, una empresa del sector de los videojuegos está interesada en la creación de una aplicación con un funcionamiento similar al juego de mesa “Trivial”.</w:t>
       </w:r>
@@ -3578,32 +3577,19 @@
     </w:p>
     <w:p>
       <w:pPr>
-        <w:pStyle w:val="Epgrafe"/>
+        <w:pStyle w:val="Descripcin"/>
       </w:pPr>
       <w:r>
         <w:t xml:space="preserve">Ilustración </w:t>
       </w:r>
-      <w:r>
-        <w:fldChar w:fldCharType="begin"/>
-      </w:r>
-      <w:r>
-        <w:instrText xml:space="preserve"> SEQ Ilustración \* ARABIC </w:instrText>
-      </w:r>
-      <w:r>
-        <w:fldChar w:fldCharType="separate"/>
-      </w:r>
-      <w:r>
-        <w:rPr>
-          <w:noProof/>
-        </w:rPr>
-        <w:t>1</w:t>
-      </w:r>
-      <w:r>
-        <w:rPr>
-          <w:noProof/>
-        </w:rPr>
-        <w:fldChar w:fldCharType="end"/>
-      </w:r>
+      <w:fldSimple w:instr=" SEQ Ilustración \* ARABIC ">
+        <w:r>
+          <w:rPr>
+            <w:noProof/>
+          </w:rPr>
+          <w:t>1</w:t>
+        </w:r>
+      </w:fldSimple>
       <w:r>
         <w:t xml:space="preserve"> - Diagrama de contexto</w:t>
       </w:r>
@@ -3625,80 +3611,16 @@
       <w:pPr>
         <w:pStyle w:val="Ttulo1"/>
       </w:pPr>
-      <w:bookmarkStart w:id="4" w:name="_Toc418498968"/>
+      <w:bookmarkStart w:id="5" w:name="_Toc418498968"/>
       <w:r>
         <w:lastRenderedPageBreak/>
         <w:t>Metodología usada</w:t>
       </w:r>
-      <w:bookmarkEnd w:id="4"/>
-    </w:p>
-    <w:p>
-      <w:r>
-        <w:t>El estudio de la arquitectura se realiza siguiendo el método de ADD (Atribute-</w:t>
-      </w:r>
-      <w:proofErr w:type="spellStart"/>
-      <w:r>
-        <w:t>Driven</w:t>
-      </w:r>
-      <w:proofErr w:type="spellEnd"/>
-      <w:r>
-        <w:t xml:space="preserve"> </w:t>
-      </w:r>
-      <w:proofErr w:type="spellStart"/>
-      <w:r>
-        <w:t>Design</w:t>
-      </w:r>
-      <w:proofErr w:type="spellEnd"/>
-      <w:r>
-        <w:t xml:space="preserve">) (Bass, </w:t>
-      </w:r>
-      <w:proofErr w:type="spellStart"/>
-      <w:r>
-        <w:t>Clements</w:t>
-      </w:r>
-      <w:proofErr w:type="spellEnd"/>
-      <w:r>
-        <w:t xml:space="preserve">, &amp; </w:t>
-      </w:r>
-      <w:proofErr w:type="spellStart"/>
-      <w:r>
-        <w:t>Kazman</w:t>
-      </w:r>
-      <w:proofErr w:type="spellEnd"/>
-      <w:r>
-        <w:t xml:space="preserve">, Software </w:t>
-      </w:r>
-      <w:proofErr w:type="spellStart"/>
-      <w:r>
-        <w:t>Architecture</w:t>
-      </w:r>
-      <w:proofErr w:type="spellEnd"/>
-      <w:r>
-        <w:t xml:space="preserve"> in </w:t>
-      </w:r>
-      <w:proofErr w:type="spellStart"/>
-      <w:r>
-        <w:t>Practice</w:t>
-      </w:r>
-      <w:proofErr w:type="spellEnd"/>
-      <w:r>
-        <w:t xml:space="preserve">, </w:t>
-      </w:r>
-      <w:proofErr w:type="spellStart"/>
-      <w:r>
-        <w:t>Second</w:t>
-      </w:r>
-      <w:proofErr w:type="spellEnd"/>
-      <w:r>
-        <w:t xml:space="preserve"> </w:t>
-      </w:r>
-      <w:proofErr w:type="spellStart"/>
-      <w:r>
-        <w:t>Edition</w:t>
-      </w:r>
-      <w:proofErr w:type="spellEnd"/>
-      <w:r>
-        <w:t>, 2003)</w:t>
+      <w:bookmarkEnd w:id="5"/>
+    </w:p>
+    <w:p>
+      <w:r>
+        <w:t>El estudio de la arquitectura se realiza siguiendo el método de ADD (Atribute-Driven Design) (Bass, Clements, &amp; Kazman, Software Architecture in Practice, Second Edition, 2003)</w:t>
       </w:r>
       <w:r>
         <w:t>.</w:t>
@@ -3708,11 +3630,11 @@
       <w:pPr>
         <w:pStyle w:val="Ttulo2"/>
       </w:pPr>
-      <w:bookmarkStart w:id="5" w:name="_Toc418498969"/>
+      <w:bookmarkStart w:id="6" w:name="_Toc418498969"/>
       <w:r>
         <w:t>Metodología de trabajo</w:t>
       </w:r>
-      <w:bookmarkEnd w:id="5"/>
+      <w:bookmarkEnd w:id="6"/>
     </w:p>
     <w:p>
       <w:r>
@@ -3727,86 +3649,46 @@
         <w:t>podrán</w:t>
       </w:r>
       <w:r>
-        <w:t xml:space="preserve"> repartir a más de una persona creando la posibilidad de dividir la tarea en </w:t>
-      </w:r>
-      <w:proofErr w:type="spellStart"/>
-      <w:r>
-        <w:t>subtareas</w:t>
-      </w:r>
-      <w:proofErr w:type="spellEnd"/>
-      <w:r>
-        <w:t xml:space="preserve"> o de realizar la tarea conjuntamente con técnicas como </w:t>
-      </w:r>
-      <w:proofErr w:type="spellStart"/>
+        <w:t xml:space="preserve"> repartir a más de una persona creando la posibilidad de dividir la tarea en subtareas o de realizar la tarea conjuntamente con técnicas como </w:t>
+      </w:r>
       <w:r>
         <w:rPr>
           <w:i/>
         </w:rPr>
-        <w:t>pair</w:t>
-      </w:r>
-      <w:proofErr w:type="spellEnd"/>
+        <w:t>pair porgramming</w:t>
+      </w:r>
+      <w:r>
+        <w:t>.</w:t>
+      </w:r>
+    </w:p>
+    <w:p>
+      <w:r>
+        <w:t>La comunicación del equipo se realizará presencialmente en el centro, a partir de mensajería instantánea en Skype y a través de Github, aprovechando todas las herramientas disponibles en este.</w:t>
+      </w:r>
+    </w:p>
+    <w:p>
+      <w:r>
+        <w:pict w14:anchorId="03A21979">
+          <v:rect id="_x0000_i1025" style="width:0;height:1.5pt" o:hralign="center" o:hrstd="t" o:hr="t" fillcolor="#a0a0a0" stroked="f"/>
+        </w:pict>
+      </w:r>
+    </w:p>
+    <w:p>
+      <w:r>
+        <w:t xml:space="preserve">El estilo de desarrollo del software </w:t>
+      </w:r>
+      <w:r>
+        <w:t xml:space="preserve">ha sido </w:t>
+      </w:r>
+      <w:r>
+        <w:t>estilo incremental (</w:t>
+      </w:r>
       <w:r>
         <w:rPr>
           <w:i/>
         </w:rPr>
-        <w:t xml:space="preserve"> </w:t>
-      </w:r>
-      <w:proofErr w:type="spellStart"/>
-      <w:r>
-        <w:rPr>
-          <w:i/>
-        </w:rPr>
-        <w:t>porgramming</w:t>
-      </w:r>
-      <w:proofErr w:type="spellEnd"/>
-      <w:r>
-        <w:t>.</w:t>
-      </w:r>
-    </w:p>
-    <w:p>
-      <w:r>
-        <w:t xml:space="preserve">La comunicación del equipo se realizará presencialmente en el centro, a partir de mensajería instantánea en Skype y a través de </w:t>
-      </w:r>
-      <w:proofErr w:type="spellStart"/>
-      <w:r>
-        <w:t>Github</w:t>
-      </w:r>
-      <w:proofErr w:type="spellEnd"/>
-      <w:r>
-        <w:t>, aprovechando todas las herramientas disponibles en este.</w:t>
-      </w:r>
-    </w:p>
-    <w:p>
-      <w:r>
-        <w:pict w14:anchorId="03A21979">
-          <v:rect id="_x0000_i1025" style="width:0;height:1.5pt" o:hralign="center" o:hrstd="t" o:hr="t" fillcolor="#a0a0a0" stroked="f"/>
-        </w:pict>
-      </w:r>
-    </w:p>
-    <w:p>
-      <w:r>
-        <w:t xml:space="preserve">El estilo de desarrollo del software </w:t>
-      </w:r>
-      <w:r>
-        <w:t xml:space="preserve">ha sido </w:t>
-      </w:r>
-      <w:r>
-        <w:t>estilo incremental (</w:t>
-      </w:r>
-      <w:r>
-        <w:rPr>
-          <w:i/>
-        </w:rPr>
-        <w:t xml:space="preserve">Incremental </w:t>
-      </w:r>
-      <w:proofErr w:type="spellStart"/>
-      <w:r>
-        <w:rPr>
-          <w:i/>
-        </w:rPr>
-        <w:t>piecemeal</w:t>
-      </w:r>
-      <w:proofErr w:type="spellEnd"/>
+        <w:t>Incremental piecemeal</w:t>
+      </w:r>
       <w:r>
         <w:t>)</w:t>
       </w:r>
@@ -3818,11 +3700,11 @@
       <w:pPr>
         <w:pStyle w:val="Ttulo1"/>
       </w:pPr>
-      <w:bookmarkStart w:id="6" w:name="_Toc418498970"/>
+      <w:bookmarkStart w:id="7" w:name="_Toc418498970"/>
       <w:r>
         <w:t>Identificación de Interesados</w:t>
       </w:r>
-      <w:bookmarkEnd w:id="6"/>
+      <w:bookmarkEnd w:id="7"/>
     </w:p>
     <w:p>
       <w:r>
@@ -3884,11 +3766,11 @@
       <w:pPr>
         <w:pStyle w:val="Ttulo2"/>
       </w:pPr>
-      <w:bookmarkStart w:id="7" w:name="_Toc418498971"/>
+      <w:bookmarkStart w:id="8" w:name="_Toc418498971"/>
       <w:r>
         <w:t>Descripción de los interesados</w:t>
       </w:r>
-      <w:bookmarkEnd w:id="7"/>
+      <w:bookmarkEnd w:id="8"/>
     </w:p>
     <w:p>
       <w:r>
@@ -3920,11 +3802,11 @@
       <w:pPr>
         <w:pStyle w:val="Ttulo3"/>
       </w:pPr>
-      <w:bookmarkStart w:id="8" w:name="_Toc418498972"/>
+      <w:bookmarkStart w:id="9" w:name="_Toc418498972"/>
       <w:r>
         <w:t>Usuarios</w:t>
       </w:r>
-      <w:bookmarkEnd w:id="8"/>
+      <w:bookmarkEnd w:id="9"/>
     </w:p>
     <w:p>
       <w:r>
@@ -3963,11 +3845,11 @@
       <w:pPr>
         <w:pStyle w:val="Ttulo3"/>
       </w:pPr>
-      <w:bookmarkStart w:id="9" w:name="_Toc418498973"/>
+      <w:bookmarkStart w:id="10" w:name="_Toc418498973"/>
       <w:r>
         <w:t>Administradores</w:t>
       </w:r>
-      <w:bookmarkEnd w:id="9"/>
+      <w:bookmarkEnd w:id="10"/>
     </w:p>
     <w:p>
       <w:r>
@@ -3978,25 +3860,15 @@
       <w:pPr>
         <w:pStyle w:val="Ttulo3"/>
       </w:pPr>
-      <w:bookmarkStart w:id="10" w:name="_Toc418498974"/>
-      <w:r>
-        <w:t xml:space="preserve">Responsables de </w:t>
-      </w:r>
-      <w:proofErr w:type="spellStart"/>
-      <w:r>
-        <w:t>NoGame</w:t>
-      </w:r>
-      <w:bookmarkEnd w:id="10"/>
-      <w:proofErr w:type="spellEnd"/>
-    </w:p>
-    <w:p>
-      <w:proofErr w:type="spellStart"/>
-      <w:r>
-        <w:t>NoGame</w:t>
-      </w:r>
-      <w:proofErr w:type="spellEnd"/>
-      <w:r>
-        <w:t xml:space="preserve"> como empresa contratante es un interesado en la aplicación.</w:t>
+      <w:bookmarkStart w:id="11" w:name="_Toc418498974"/>
+      <w:r>
+        <w:t>Responsables de NoGame</w:t>
+      </w:r>
+      <w:bookmarkEnd w:id="11"/>
+    </w:p>
+    <w:p>
+      <w:r>
+        <w:t>NoGame como empresa contratante es un interesado en la aplicación.</w:t>
       </w:r>
     </w:p>
     <w:p>
@@ -4008,11 +3880,11 @@
       <w:pPr>
         <w:pStyle w:val="Ttulo3"/>
       </w:pPr>
-      <w:bookmarkStart w:id="11" w:name="_Toc418498975"/>
+      <w:bookmarkStart w:id="12" w:name="_Toc418498975"/>
       <w:r>
         <w:t>Desarrolladores</w:t>
       </w:r>
-      <w:bookmarkEnd w:id="11"/>
+      <w:bookmarkEnd w:id="12"/>
     </w:p>
     <w:p>
       <w:r>
@@ -4041,22 +3913,22 @@
       <w:pPr>
         <w:pStyle w:val="Ttulo1"/>
       </w:pPr>
-      <w:bookmarkStart w:id="12" w:name="_Toc418498976"/>
+      <w:bookmarkStart w:id="13" w:name="_Toc418498976"/>
       <w:r>
         <w:lastRenderedPageBreak/>
         <w:t>Roles e historias de usuario</w:t>
       </w:r>
-      <w:bookmarkEnd w:id="12"/>
+      <w:bookmarkEnd w:id="13"/>
     </w:p>
     <w:p>
       <w:pPr>
         <w:pStyle w:val="Ttulo2"/>
       </w:pPr>
-      <w:bookmarkStart w:id="13" w:name="_Toc418498977"/>
+      <w:bookmarkStart w:id="14" w:name="_Toc418498977"/>
       <w:r>
         <w:t>Roles</w:t>
       </w:r>
-      <w:bookmarkEnd w:id="13"/>
+      <w:bookmarkEnd w:id="14"/>
     </w:p>
     <w:p>
       <w:r>
@@ -4091,48 +3963,35 @@
       <w:pPr>
         <w:pStyle w:val="Ttulo2"/>
       </w:pPr>
-      <w:bookmarkStart w:id="14" w:name="_Toc418498978"/>
+      <w:bookmarkStart w:id="15" w:name="_Toc418498978"/>
       <w:r>
         <w:t>Historias de usuarios</w:t>
       </w:r>
-      <w:bookmarkEnd w:id="14"/>
-    </w:p>
-    <w:p>
-      <w:pPr>
-        <w:pStyle w:val="Epgrafe"/>
+      <w:bookmarkEnd w:id="15"/>
+    </w:p>
+    <w:p>
+      <w:pPr>
+        <w:pStyle w:val="Descripcin"/>
         <w:keepNext/>
       </w:pPr>
       <w:r>
         <w:t xml:space="preserve">Tabla </w:t>
       </w:r>
-      <w:r>
-        <w:fldChar w:fldCharType="begin"/>
-      </w:r>
-      <w:r>
-        <w:instrText xml:space="preserve"> SEQ Tabla \* ARABIC </w:instrText>
-      </w:r>
-      <w:r>
-        <w:fldChar w:fldCharType="separate"/>
-      </w:r>
-      <w:r>
-        <w:rPr>
-          <w:noProof/>
-        </w:rPr>
-        <w:t>1</w:t>
-      </w:r>
-      <w:r>
-        <w:rPr>
-          <w:noProof/>
-        </w:rPr>
-        <w:fldChar w:fldCharType="end"/>
-      </w:r>
+      <w:fldSimple w:instr=" SEQ Tabla \* ARABIC ">
+        <w:r>
+          <w:rPr>
+            <w:noProof/>
+          </w:rPr>
+          <w:t>1</w:t>
+        </w:r>
+      </w:fldSimple>
       <w:r>
         <w:t xml:space="preserve"> - Historias de usuario</w:t>
       </w:r>
     </w:p>
     <w:tbl>
       <w:tblPr>
-        <w:tblStyle w:val="ListTable1LightAccent1"/>
+        <w:tblStyle w:val="Tabladelista1clara-nfasis11"/>
         <w:tblW w:w="0" w:type="auto"/>
         <w:tblLook w:val="04A0" w:firstRow="1" w:lastRow="0" w:firstColumn="1" w:lastColumn="0" w:noHBand="0" w:noVBand="1"/>
       </w:tblPr>
@@ -4339,11 +4198,11 @@
       <w:pPr>
         <w:pStyle w:val="Ttulo1"/>
       </w:pPr>
-      <w:bookmarkStart w:id="15" w:name="_Toc418498979"/>
+      <w:bookmarkStart w:id="16" w:name="_Toc418498979"/>
       <w:r>
         <w:t>Identificación de atributos de calidad</w:t>
       </w:r>
-      <w:bookmarkEnd w:id="15"/>
+      <w:bookmarkEnd w:id="16"/>
     </w:p>
     <w:p>
       <w:r>
@@ -4367,11 +4226,9 @@
       <w:pPr>
         <w:pStyle w:val="Ttulo4"/>
       </w:pPr>
-      <w:proofErr w:type="spellStart"/>
       <w:r>
         <w:t>Modificabilidad</w:t>
       </w:r>
-      <w:proofErr w:type="spellEnd"/>
     </w:p>
     <w:p>
       <w:r>
@@ -4432,7 +4289,6 @@
       <w:pPr>
         <w:pStyle w:val="Ttulo4"/>
       </w:pPr>
-      <w:proofErr w:type="spellStart"/>
       <w:r>
         <w:t>Test</w:t>
       </w:r>
@@ -4442,7 +4298,6 @@
       <w:r>
         <w:t>abilidad</w:t>
       </w:r>
-      <w:proofErr w:type="spellEnd"/>
     </w:p>
     <w:p>
       <w:r>
@@ -4500,60 +4355,47 @@
       <w:pPr>
         <w:pStyle w:val="Ttulo1"/>
       </w:pPr>
-      <w:bookmarkStart w:id="16" w:name="_Toc418498980"/>
-      <w:commentRangeStart w:id="17"/>
+      <w:bookmarkStart w:id="17" w:name="_Toc418498980"/>
+      <w:commentRangeStart w:id="18"/>
       <w:r>
         <w:lastRenderedPageBreak/>
         <w:t>Lista de atributos de calidad e interesados</w:t>
       </w:r>
-      <w:commentRangeEnd w:id="17"/>
+      <w:commentRangeEnd w:id="18"/>
       <w:r>
         <w:rPr>
           <w:rStyle w:val="Refdecomentario"/>
           <w:rFonts w:asciiTheme="minorHAnsi" w:eastAsiaTheme="minorEastAsia" w:hAnsiTheme="minorHAnsi" w:cstheme="minorBidi"/>
           <w:color w:val="auto"/>
         </w:rPr>
-        <w:commentReference w:id="17"/>
-      </w:r>
-      <w:bookmarkEnd w:id="16"/>
-    </w:p>
-    <w:p>
-      <w:pPr>
-        <w:pStyle w:val="Epgrafe"/>
+        <w:commentReference w:id="18"/>
+      </w:r>
+      <w:bookmarkEnd w:id="17"/>
+    </w:p>
+    <w:p>
+      <w:pPr>
+        <w:pStyle w:val="Descripcin"/>
         <w:keepNext/>
         <w:keepLines/>
       </w:pPr>
       <w:r>
         <w:t xml:space="preserve">Tabla </w:t>
       </w:r>
-      <w:r>
-        <w:fldChar w:fldCharType="begin"/>
-      </w:r>
-      <w:r>
-        <w:instrText xml:space="preserve"> SEQ Tabla \* ARABIC </w:instrText>
-      </w:r>
-      <w:r>
-        <w:fldChar w:fldCharType="separate"/>
-      </w:r>
-      <w:r>
-        <w:rPr>
-          <w:noProof/>
-        </w:rPr>
-        <w:t>2</w:t>
-      </w:r>
-      <w:r>
-        <w:rPr>
-          <w:noProof/>
-        </w:rPr>
-        <w:fldChar w:fldCharType="end"/>
-      </w:r>
+      <w:fldSimple w:instr=" SEQ Tabla \* ARABIC ">
+        <w:r>
+          <w:rPr>
+            <w:noProof/>
+          </w:rPr>
+          <w:t>2</w:t>
+        </w:r>
+      </w:fldSimple>
       <w:r>
         <w:t xml:space="preserve"> - Stakeholders</w:t>
       </w:r>
     </w:p>
     <w:tbl>
       <w:tblPr>
-        <w:tblStyle w:val="GridTable5DarkAccent1"/>
+        <w:tblStyle w:val="Tabladecuadrcula5oscura-nfasis11"/>
         <w:tblW w:w="5000" w:type="pct"/>
         <w:tblLook w:val="04A0" w:firstRow="1" w:lastRow="0" w:firstColumn="1" w:lastColumn="0" w:noHBand="0" w:noVBand="1"/>
       </w:tblPr>
@@ -4838,13 +4680,8 @@
               <w:cnfStyle w:val="000000100000" w:firstRow="0" w:lastRow="0" w:firstColumn="0" w:lastColumn="0" w:oddVBand="0" w:evenVBand="0" w:oddHBand="1" w:evenHBand="0" w:firstRowFirstColumn="0" w:firstRowLastColumn="0" w:lastRowFirstColumn="0" w:lastRowLastColumn="0"/>
             </w:pPr>
             <w:r>
-              <w:t xml:space="preserve">Responsable de </w:t>
-            </w:r>
-            <w:proofErr w:type="spellStart"/>
-            <w:r>
-              <w:t>NoGame</w:t>
-            </w:r>
-            <w:proofErr w:type="spellEnd"/>
+              <w:t>Responsable de NoGame</w:t>
+            </w:r>
           </w:p>
         </w:tc>
         <w:tc>
@@ -5011,40 +4848,27 @@
     </w:p>
     <w:p>
       <w:pPr>
-        <w:pStyle w:val="Epgrafe"/>
+        <w:pStyle w:val="Descripcin"/>
         <w:keepNext/>
       </w:pPr>
       <w:r>
         <w:t xml:space="preserve">Tabla </w:t>
       </w:r>
-      <w:r>
-        <w:fldChar w:fldCharType="begin"/>
-      </w:r>
-      <w:r>
-        <w:instrText xml:space="preserve"> SEQ Tabla \* ARABIC </w:instrText>
-      </w:r>
-      <w:r>
-        <w:fldChar w:fldCharType="separate"/>
-      </w:r>
-      <w:r>
-        <w:rPr>
-          <w:noProof/>
-        </w:rPr>
-        <w:t>3</w:t>
-      </w:r>
-      <w:r>
-        <w:rPr>
-          <w:noProof/>
-        </w:rPr>
-        <w:fldChar w:fldCharType="end"/>
-      </w:r>
+      <w:fldSimple w:instr=" SEQ Tabla \* ARABIC ">
+        <w:r>
+          <w:rPr>
+            <w:noProof/>
+          </w:rPr>
+          <w:t>3</w:t>
+        </w:r>
+      </w:fldSimple>
       <w:r>
         <w:t xml:space="preserve"> - Atributos de calidad</w:t>
       </w:r>
     </w:p>
     <w:tbl>
       <w:tblPr>
-        <w:tblStyle w:val="GridTable5DarkAccent1"/>
+        <w:tblStyle w:val="Tabladecuadrcula5oscura-nfasis11"/>
         <w:tblW w:w="5000" w:type="pct"/>
         <w:tblLook w:val="04A0" w:firstRow="1" w:lastRow="0" w:firstColumn="1" w:lastColumn="0" w:noHBand="0" w:noVBand="1"/>
       </w:tblPr>
@@ -5225,11 +5049,9 @@
             <w:pPr>
               <w:cnfStyle w:val="000000000000" w:firstRow="0" w:lastRow="0" w:firstColumn="0" w:lastColumn="0" w:oddVBand="0" w:evenVBand="0" w:oddHBand="0" w:evenHBand="0" w:firstRowFirstColumn="0" w:firstRowLastColumn="0" w:lastRowFirstColumn="0" w:lastRowLastColumn="0"/>
             </w:pPr>
-            <w:proofErr w:type="spellStart"/>
             <w:r>
               <w:t>Modificabilidad</w:t>
             </w:r>
-            <w:proofErr w:type="spellEnd"/>
           </w:p>
         </w:tc>
       </w:tr>
@@ -5520,7 +5342,6 @@
             <w:pPr>
               <w:cnfStyle w:val="000000100000" w:firstRow="0" w:lastRow="0" w:firstColumn="0" w:lastColumn="0" w:oddVBand="0" w:evenVBand="0" w:oddHBand="1" w:evenHBand="0" w:firstRowFirstColumn="0" w:firstRowLastColumn="0" w:lastRowFirstColumn="0" w:lastRowLastColumn="0"/>
             </w:pPr>
-            <w:proofErr w:type="spellStart"/>
             <w:r>
               <w:t>Test</w:t>
             </w:r>
@@ -5530,7 +5351,6 @@
             <w:r>
               <w:t>abilidad</w:t>
             </w:r>
-            <w:proofErr w:type="spellEnd"/>
           </w:p>
         </w:tc>
       </w:tr>
@@ -5600,67 +5420,38 @@
     </w:p>
     <w:p>
       <w:pPr>
-        <w:pStyle w:val="Epgrafe"/>
+        <w:pStyle w:val="Descripcin"/>
         <w:keepNext/>
       </w:pPr>
       <w:r>
         <w:lastRenderedPageBreak/>
         <w:t xml:space="preserve">Tabla </w:t>
       </w:r>
-      <w:r>
-        <w:fldChar w:fldCharType="begin"/>
-      </w:r>
-      <w:r>
-        <w:instrText xml:space="preserve"> SEQ Tabla \* ARABIC </w:instrText>
-      </w:r>
-      <w:r>
-        <w:fldChar w:fldCharType="separate"/>
-      </w:r>
-      <w:r>
-        <w:rPr>
-          <w:noProof/>
-        </w:rPr>
-        <w:t>4</w:t>
-      </w:r>
-      <w:r>
-        <w:rPr>
-          <w:noProof/>
-        </w:rPr>
-        <w:fldChar w:fldCharType="end"/>
-      </w:r>
-      <w:r>
-        <w:t xml:space="preserve"> - </w:t>
-      </w:r>
-      <w:proofErr w:type="spellStart"/>
-      <w:r>
-        <w:t>Relacion</w:t>
-      </w:r>
-      <w:proofErr w:type="spellEnd"/>
-      <w:r>
-        <w:t xml:space="preserve"> </w:t>
-      </w:r>
-      <w:proofErr w:type="spellStart"/>
-      <w:r>
-        <w:t>Steakeholder</w:t>
-      </w:r>
-      <w:proofErr w:type="spellEnd"/>
-      <w:r>
-        <w:t>/Atributo de calidad</w:t>
+      <w:fldSimple w:instr=" SEQ Tabla \* ARABIC ">
+        <w:r>
+          <w:rPr>
+            <w:noProof/>
+          </w:rPr>
+          <w:t>4</w:t>
+        </w:r>
+      </w:fldSimple>
+      <w:r>
+        <w:t xml:space="preserve"> - Relacion Steakeholder/Atributo de calidad</w:t>
       </w:r>
     </w:p>
     <w:tbl>
       <w:tblPr>
-        <w:tblStyle w:val="ListTable7ColorfulAccent1"/>
+        <w:tblStyle w:val="Tabladelista7concolores-nfasis11"/>
         <w:tblW w:w="0" w:type="auto"/>
         <w:jc w:val="center"/>
         <w:tblLook w:val="04A0" w:firstRow="1" w:lastRow="0" w:firstColumn="1" w:lastColumn="0" w:noHBand="0" w:noVBand="1"/>
       </w:tblPr>
       <w:tblGrid>
-        <w:gridCol w:w="549"/>
-        <w:gridCol w:w="525"/>
-        <w:gridCol w:w="525"/>
-        <w:gridCol w:w="525"/>
-        <w:gridCol w:w="525"/>
+        <w:gridCol w:w="544"/>
+        <w:gridCol w:w="535"/>
+        <w:gridCol w:w="535"/>
+        <w:gridCol w:w="535"/>
+        <w:gridCol w:w="535"/>
       </w:tblGrid>
       <w:tr>
         <w:trPr>
@@ -6296,7 +6087,7 @@
       <w:pPr>
         <w:pStyle w:val="Ttulo1"/>
       </w:pPr>
-      <w:bookmarkStart w:id="18" w:name="_Toc418498981"/>
+      <w:bookmarkStart w:id="19" w:name="_Toc418498981"/>
       <w:r>
         <w:t>S</w:t>
       </w:r>
@@ -6306,7 +6097,7 @@
       <w:r>
         <w:t xml:space="preserve"> planteada</w:t>
       </w:r>
-      <w:bookmarkEnd w:id="18"/>
+      <w:bookmarkEnd w:id="19"/>
     </w:p>
     <w:p>
       <w:r>
@@ -6368,33 +6159,20 @@
     </w:p>
     <w:p>
       <w:pPr>
-        <w:pStyle w:val="Epgrafe"/>
+        <w:pStyle w:val="Descripcin"/>
         <w:jc w:val="center"/>
       </w:pPr>
       <w:r>
         <w:t xml:space="preserve">Ilustración </w:t>
       </w:r>
-      <w:r>
-        <w:fldChar w:fldCharType="begin"/>
-      </w:r>
-      <w:r>
-        <w:instrText xml:space="preserve"> SEQ Ilustración \* ARABIC </w:instrText>
-      </w:r>
-      <w:r>
-        <w:fldChar w:fldCharType="separate"/>
-      </w:r>
-      <w:r>
-        <w:rPr>
-          <w:noProof/>
-        </w:rPr>
-        <w:t>2</w:t>
-      </w:r>
-      <w:r>
-        <w:rPr>
-          <w:noProof/>
-        </w:rPr>
-        <w:fldChar w:fldCharType="end"/>
-      </w:r>
+      <w:fldSimple w:instr=" SEQ Ilustración \* ARABIC ">
+        <w:r>
+          <w:rPr>
+            <w:noProof/>
+          </w:rPr>
+          <w:t>2</w:t>
+        </w:r>
+      </w:fldSimple>
       <w:r>
         <w:t xml:space="preserve"> - Solución planteada</w:t>
       </w:r>
@@ -6420,56 +6198,35 @@
       <w:pPr>
         <w:pStyle w:val="Ttulo2"/>
       </w:pPr>
-      <w:bookmarkStart w:id="19" w:name="_Toc418498982"/>
-      <w:r>
-        <w:t xml:space="preserve">Módulo 1 – </w:t>
-      </w:r>
-      <w:proofErr w:type="spellStart"/>
-      <w:r>
-        <w:t>Extract</w:t>
-      </w:r>
-      <w:bookmarkEnd w:id="19"/>
-      <w:proofErr w:type="spellEnd"/>
+      <w:bookmarkStart w:id="20" w:name="_Toc418498982"/>
+      <w:r>
+        <w:t>Módulo 1 – Extract</w:t>
+      </w:r>
+      <w:bookmarkEnd w:id="20"/>
     </w:p>
     <w:p>
       <w:r>
         <w:t>Este módulo es el inicial del sistema. Desde este módulo se añaden preguntas a la base de datos desde ficheros en formato GIFT.</w:t>
       </w:r>
       <w:r>
-        <w:t xml:space="preserve"> Es decir, es un </w:t>
-      </w:r>
-      <w:proofErr w:type="spellStart"/>
-      <w:r>
-        <w:t>parser</w:t>
-      </w:r>
-      <w:proofErr w:type="spellEnd"/>
-      <w:r>
-        <w:t xml:space="preserve"> que lee ficheros y actualiza la base de datos. También se puede usar para escribir ficheros intermedios para el sistema.</w:t>
-      </w:r>
-    </w:p>
-    <w:p>
-      <w:r>
-        <w:t xml:space="preserve">El diseño de software interno consiste en la separación de responsabilidades. Independientemente de su diseño interno, este módulo tiene el comportamiento de una aplicación secuencial o </w:t>
-      </w:r>
-      <w:proofErr w:type="spellStart"/>
-      <w:r>
-        <w:t>batch</w:t>
-      </w:r>
-      <w:proofErr w:type="spellEnd"/>
-      <w:r>
-        <w:t>. Por las características de este módulo y las necesidades que debe cubrir este comportamiento es el óptimo.</w:t>
+        <w:t xml:space="preserve"> Es decir, es un parser que lee ficheros y actualiza la base de datos. También se puede usar para escribir ficheros intermedios para el sistema.</w:t>
+      </w:r>
+    </w:p>
+    <w:p>
+      <w:r>
+        <w:t>El diseño de software interno consiste en la separación de responsabilidades. Independientemente de su diseño interno, este módulo tiene el comportamiento de una aplicación secuencial o batch. Por las características de este módulo y las necesidades que debe cubrir este comportamiento es el óptimo.</w:t>
       </w:r>
     </w:p>
     <w:p>
       <w:pPr>
         <w:pStyle w:val="Ttulo2"/>
       </w:pPr>
-      <w:bookmarkStart w:id="20" w:name="_Toc418498983"/>
+      <w:bookmarkStart w:id="21" w:name="_Toc418498983"/>
       <w:r>
         <w:lastRenderedPageBreak/>
         <w:t>Módulo 2 – Core</w:t>
       </w:r>
-      <w:bookmarkEnd w:id="20"/>
+      <w:bookmarkEnd w:id="21"/>
     </w:p>
     <w:p>
       <w:r>
@@ -6521,14 +6278,14 @@
       <w:pPr>
         <w:pStyle w:val="Ttulo2"/>
       </w:pPr>
-      <w:bookmarkStart w:id="21" w:name="_Toc418498984"/>
+      <w:bookmarkStart w:id="22" w:name="_Toc418498984"/>
       <w:r>
         <w:t xml:space="preserve">Módulo 3 – </w:t>
       </w:r>
       <w:r>
         <w:t>Trivial web</w:t>
       </w:r>
-      <w:bookmarkEnd w:id="21"/>
+      <w:bookmarkEnd w:id="22"/>
     </w:p>
     <w:p>
       <w:r>
@@ -6542,15 +6299,7 @@
     </w:p>
     <w:p>
       <w:r>
-        <w:t xml:space="preserve">Para cubrir todas las necesidades y requisitos del sistema este módulo se desarrolla con el Framework Play. Este </w:t>
-      </w:r>
-      <w:proofErr w:type="spellStart"/>
-      <w:r>
-        <w:t>framework</w:t>
-      </w:r>
-      <w:proofErr w:type="spellEnd"/>
-      <w:r>
-        <w:t xml:space="preserve"> permite crear aplicaciones web basadas en el </w:t>
+        <w:t xml:space="preserve">Para cubrir todas las necesidades y requisitos del sistema este módulo se desarrolla con el Framework Play. Este framework permite crear aplicaciones web basadas en el </w:t>
       </w:r>
       <w:r>
         <w:rPr>
@@ -6604,26 +6353,26 @@
       <w:pPr>
         <w:pStyle w:val="Ttulo1"/>
       </w:pPr>
-      <w:bookmarkStart w:id="22" w:name="_Toc418498985"/>
-      <w:commentRangeStart w:id="23"/>
+      <w:bookmarkStart w:id="23" w:name="_Toc418498985"/>
+      <w:commentRangeStart w:id="24"/>
       <w:r>
         <w:t>Escenarios de calidad</w:t>
       </w:r>
-      <w:commentRangeEnd w:id="23"/>
+      <w:commentRangeEnd w:id="24"/>
       <w:r>
         <w:rPr>
           <w:rStyle w:val="Refdecomentario"/>
           <w:rFonts w:asciiTheme="minorHAnsi" w:eastAsiaTheme="minorEastAsia" w:hAnsiTheme="minorHAnsi" w:cstheme="minorBidi"/>
           <w:color w:val="auto"/>
         </w:rPr>
-        <w:commentReference w:id="23"/>
-      </w:r>
-      <w:bookmarkEnd w:id="22"/>
+        <w:commentReference w:id="24"/>
+      </w:r>
+      <w:bookmarkEnd w:id="23"/>
     </w:p>
     <w:p/>
     <w:tbl>
       <w:tblPr>
-        <w:tblStyle w:val="GridTable5DarkAccent2"/>
+        <w:tblStyle w:val="Tabladecuadrcula5oscura-nfasis21"/>
         <w:tblW w:w="5000" w:type="pct"/>
         <w:tblLook w:val="04A0" w:firstRow="1" w:lastRow="0" w:firstColumn="1" w:lastColumn="0" w:noHBand="0" w:noVBand="1"/>
       </w:tblPr>
@@ -6683,210 +6432,141 @@
                 <w:sz w:val="26"/>
                 <w:szCs w:val="26"/>
               </w:rPr>
-              <w:t xml:space="preserve">Fuente de </w:t>
-            </w:r>
-            <w:proofErr w:type="spellStart"/>
-            <w:r>
+              <w:t>Fuente de estímulo</w:t>
+            </w:r>
+          </w:p>
+        </w:tc>
+        <w:tc>
+          <w:tcPr>
+            <w:tcW w:w="645" w:type="pct"/>
+            <w:hideMark/>
+          </w:tcPr>
+          <w:p>
+            <w:pPr>
+              <w:cnfStyle w:val="100000000000" w:firstRow="1" w:lastRow="0" w:firstColumn="0" w:lastColumn="0" w:oddVBand="0" w:evenVBand="0" w:oddHBand="0" w:evenHBand="0" w:firstRowFirstColumn="0" w:firstRowLastColumn="0" w:lastRowFirstColumn="0" w:lastRowLastColumn="0"/>
               <w:rPr>
                 <w:sz w:val="26"/>
                 <w:szCs w:val="26"/>
               </w:rPr>
-              <w:t>estímulo</w:t>
-            </w:r>
-            <w:proofErr w:type="spellEnd"/>
-          </w:p>
-        </w:tc>
-        <w:tc>
-          <w:tcPr>
-            <w:tcW w:w="645" w:type="pct"/>
-            <w:hideMark/>
-          </w:tcPr>
-          <w:p>
-            <w:pPr>
-              <w:cnfStyle w:val="100000000000" w:firstRow="1" w:lastRow="0" w:firstColumn="0" w:lastColumn="0" w:oddVBand="0" w:evenVBand="0" w:oddHBand="0" w:evenHBand="0" w:firstRowFirstColumn="0" w:firstRowLastColumn="0" w:lastRowFirstColumn="0" w:lastRowLastColumn="0"/>
+            </w:pPr>
+            <w:r>
               <w:rPr>
                 <w:sz w:val="26"/>
                 <w:szCs w:val="26"/>
               </w:rPr>
-            </w:pPr>
-            <w:proofErr w:type="spellStart"/>
-            <w:r>
+              <w:t>Estímulo</w:t>
+            </w:r>
+          </w:p>
+        </w:tc>
+        <w:tc>
+          <w:tcPr>
+            <w:tcW w:w="465" w:type="pct"/>
+            <w:hideMark/>
+          </w:tcPr>
+          <w:p>
+            <w:pPr>
+              <w:cnfStyle w:val="100000000000" w:firstRow="1" w:lastRow="0" w:firstColumn="0" w:lastColumn="0" w:oddVBand="0" w:evenVBand="0" w:oddHBand="0" w:evenHBand="0" w:firstRowFirstColumn="0" w:firstRowLastColumn="0" w:lastRowFirstColumn="0" w:lastRowLastColumn="0"/>
               <w:rPr>
                 <w:sz w:val="26"/>
                 <w:szCs w:val="26"/>
               </w:rPr>
-              <w:t>Estímulo</w:t>
-            </w:r>
-            <w:proofErr w:type="spellEnd"/>
-          </w:p>
-        </w:tc>
-        <w:tc>
-          <w:tcPr>
-            <w:tcW w:w="465" w:type="pct"/>
-            <w:hideMark/>
-          </w:tcPr>
-          <w:p>
-            <w:pPr>
-              <w:cnfStyle w:val="100000000000" w:firstRow="1" w:lastRow="0" w:firstColumn="0" w:lastColumn="0" w:oddVBand="0" w:evenVBand="0" w:oddHBand="0" w:evenHBand="0" w:firstRowFirstColumn="0" w:firstRowLastColumn="0" w:lastRowFirstColumn="0" w:lastRowLastColumn="0"/>
+            </w:pPr>
+            <w:r>
               <w:rPr>
                 <w:sz w:val="26"/>
                 <w:szCs w:val="26"/>
               </w:rPr>
-            </w:pPr>
-            <w:proofErr w:type="spellStart"/>
-            <w:r>
+              <w:t>Entorno</w:t>
+            </w:r>
+          </w:p>
+        </w:tc>
+        <w:tc>
+          <w:tcPr>
+            <w:tcW w:w="528" w:type="pct"/>
+            <w:hideMark/>
+          </w:tcPr>
+          <w:p>
+            <w:pPr>
+              <w:cnfStyle w:val="100000000000" w:firstRow="1" w:lastRow="0" w:firstColumn="0" w:lastColumn="0" w:oddVBand="0" w:evenVBand="0" w:oddHBand="0" w:evenHBand="0" w:firstRowFirstColumn="0" w:firstRowLastColumn="0" w:lastRowFirstColumn="0" w:lastRowLastColumn="0"/>
               <w:rPr>
                 <w:sz w:val="26"/>
                 <w:szCs w:val="26"/>
               </w:rPr>
-              <w:t>Entorno</w:t>
-            </w:r>
-            <w:proofErr w:type="spellEnd"/>
-          </w:p>
-        </w:tc>
-        <w:tc>
-          <w:tcPr>
-            <w:tcW w:w="528" w:type="pct"/>
-            <w:hideMark/>
-          </w:tcPr>
-          <w:p>
-            <w:pPr>
-              <w:cnfStyle w:val="100000000000" w:firstRow="1" w:lastRow="0" w:firstColumn="0" w:lastColumn="0" w:oddVBand="0" w:evenVBand="0" w:oddHBand="0" w:evenHBand="0" w:firstRowFirstColumn="0" w:firstRowLastColumn="0" w:lastRowFirstColumn="0" w:lastRowLastColumn="0"/>
+            </w:pPr>
+            <w:r>
               <w:rPr>
                 <w:sz w:val="26"/>
                 <w:szCs w:val="26"/>
               </w:rPr>
-            </w:pPr>
-            <w:proofErr w:type="spellStart"/>
-            <w:r>
+              <w:t>Artefacto</w:t>
+            </w:r>
+          </w:p>
+        </w:tc>
+        <w:tc>
+          <w:tcPr>
+            <w:tcW w:w="1125" w:type="pct"/>
+            <w:hideMark/>
+          </w:tcPr>
+          <w:p>
+            <w:pPr>
+              <w:cnfStyle w:val="100000000000" w:firstRow="1" w:lastRow="0" w:firstColumn="0" w:lastColumn="0" w:oddVBand="0" w:evenVBand="0" w:oddHBand="0" w:evenHBand="0" w:firstRowFirstColumn="0" w:firstRowLastColumn="0" w:lastRowFirstColumn="0" w:lastRowLastColumn="0"/>
               <w:rPr>
                 <w:sz w:val="26"/>
                 <w:szCs w:val="26"/>
               </w:rPr>
-              <w:t>Artefacto</w:t>
-            </w:r>
-            <w:proofErr w:type="spellEnd"/>
-          </w:p>
-        </w:tc>
-        <w:tc>
-          <w:tcPr>
-            <w:tcW w:w="1125" w:type="pct"/>
-            <w:hideMark/>
-          </w:tcPr>
-          <w:p>
-            <w:pPr>
-              <w:cnfStyle w:val="100000000000" w:firstRow="1" w:lastRow="0" w:firstColumn="0" w:lastColumn="0" w:oddVBand="0" w:evenVBand="0" w:oddHBand="0" w:evenHBand="0" w:firstRowFirstColumn="0" w:firstRowLastColumn="0" w:lastRowFirstColumn="0" w:lastRowLastColumn="0"/>
+            </w:pPr>
+            <w:r>
               <w:rPr>
                 <w:sz w:val="26"/>
                 <w:szCs w:val="26"/>
               </w:rPr>
-            </w:pPr>
-            <w:proofErr w:type="spellStart"/>
-            <w:r>
+              <w:t>Respuesta</w:t>
+            </w:r>
+          </w:p>
+        </w:tc>
+        <w:tc>
+          <w:tcPr>
+            <w:tcW w:w="842" w:type="pct"/>
+            <w:hideMark/>
+          </w:tcPr>
+          <w:p>
+            <w:pPr>
+              <w:ind w:left="84" w:hanging="50"/>
+              <w:cnfStyle w:val="100000000000" w:firstRow="1" w:lastRow="0" w:firstColumn="0" w:lastColumn="0" w:oddVBand="0" w:evenVBand="0" w:oddHBand="0" w:evenHBand="0" w:firstRowFirstColumn="0" w:firstRowLastColumn="0" w:lastRowFirstColumn="0" w:lastRowLastColumn="0"/>
               <w:rPr>
                 <w:sz w:val="26"/>
                 <w:szCs w:val="26"/>
               </w:rPr>
-              <w:t>Respuesta</w:t>
-            </w:r>
-            <w:proofErr w:type="spellEnd"/>
-          </w:p>
-        </w:tc>
-        <w:tc>
-          <w:tcPr>
-            <w:tcW w:w="842" w:type="pct"/>
-            <w:hideMark/>
-          </w:tcPr>
-          <w:p>
-            <w:pPr>
-              <w:ind w:left="84" w:hanging="50"/>
-              <w:cnfStyle w:val="100000000000" w:firstRow="1" w:lastRow="0" w:firstColumn="0" w:lastColumn="0" w:oddVBand="0" w:evenVBand="0" w:oddHBand="0" w:evenHBand="0" w:firstRowFirstColumn="0" w:firstRowLastColumn="0" w:lastRowFirstColumn="0" w:lastRowLastColumn="0"/>
+            </w:pPr>
+            <w:r>
               <w:rPr>
                 <w:sz w:val="26"/>
                 <w:szCs w:val="26"/>
               </w:rPr>
-            </w:pPr>
-            <w:proofErr w:type="spellStart"/>
-            <w:r>
+              <w:t>Medición de la respuesta</w:t>
+            </w:r>
+          </w:p>
+        </w:tc>
+        <w:tc>
+          <w:tcPr>
+            <w:tcW w:w="616" w:type="pct"/>
+            <w:hideMark/>
+          </w:tcPr>
+          <w:p>
+            <w:pPr>
+              <w:cnfStyle w:val="100000000000" w:firstRow="1" w:lastRow="0" w:firstColumn="0" w:lastColumn="0" w:oddVBand="0" w:evenVBand="0" w:oddHBand="0" w:evenHBand="0" w:firstRowFirstColumn="0" w:firstRowLastColumn="0" w:lastRowFirstColumn="0" w:lastRowLastColumn="0"/>
               <w:rPr>
                 <w:sz w:val="26"/>
                 <w:szCs w:val="26"/>
               </w:rPr>
-              <w:t>Medición</w:t>
-            </w:r>
-            <w:proofErr w:type="spellEnd"/>
+            </w:pPr>
             <w:r>
               <w:rPr>
                 <w:sz w:val="26"/>
                 <w:szCs w:val="26"/>
               </w:rPr>
-              <w:t xml:space="preserve"> de la </w:t>
-            </w:r>
-            <w:proofErr w:type="spellStart"/>
-            <w:r>
-              <w:rPr>
-                <w:sz w:val="26"/>
-                <w:szCs w:val="26"/>
-              </w:rPr>
-              <w:t>respuesta</w:t>
-            </w:r>
-            <w:proofErr w:type="spellEnd"/>
-          </w:p>
-        </w:tc>
-        <w:tc>
-          <w:tcPr>
-            <w:tcW w:w="616" w:type="pct"/>
-            <w:hideMark/>
-          </w:tcPr>
-          <w:p>
-            <w:pPr>
-              <w:cnfStyle w:val="100000000000" w:firstRow="1" w:lastRow="0" w:firstColumn="0" w:lastColumn="0" w:oddVBand="0" w:evenVBand="0" w:oddHBand="0" w:evenHBand="0" w:firstRowFirstColumn="0" w:firstRowLastColumn="0" w:lastRowFirstColumn="0" w:lastRowLastColumn="0"/>
-              <w:rPr>
-                <w:sz w:val="26"/>
-                <w:szCs w:val="26"/>
-              </w:rPr>
-            </w:pPr>
-            <w:proofErr w:type="spellStart"/>
-            <w:r>
-              <w:rPr>
-                <w:sz w:val="26"/>
-                <w:szCs w:val="26"/>
-              </w:rPr>
-              <w:t>Atributo</w:t>
-            </w:r>
-            <w:proofErr w:type="spellEnd"/>
-            <w:r>
-              <w:rPr>
-                <w:sz w:val="26"/>
-                <w:szCs w:val="26"/>
-              </w:rPr>
-              <w:t xml:space="preserve"> de </w:t>
-            </w:r>
-            <w:proofErr w:type="spellStart"/>
-            <w:r>
-              <w:rPr>
-                <w:sz w:val="26"/>
-                <w:szCs w:val="26"/>
-              </w:rPr>
-              <w:t>Calidad</w:t>
-            </w:r>
-            <w:proofErr w:type="spellEnd"/>
-            <w:r>
-              <w:rPr>
-                <w:sz w:val="26"/>
-                <w:szCs w:val="26"/>
-              </w:rPr>
-              <w:t xml:space="preserve"> </w:t>
-            </w:r>
-            <w:proofErr w:type="spellStart"/>
-            <w:r>
-              <w:rPr>
-                <w:sz w:val="26"/>
-                <w:szCs w:val="26"/>
-              </w:rPr>
-              <w:t>afectado</w:t>
-            </w:r>
-            <w:proofErr w:type="spellEnd"/>
+              <w:t>Atributo de Calidad afectado</w:t>
+            </w:r>
           </w:p>
         </w:tc>
       </w:tr>
@@ -6916,11 +6596,9 @@
             <w:pPr>
               <w:cnfStyle w:val="000000100000" w:firstRow="0" w:lastRow="0" w:firstColumn="0" w:lastColumn="0" w:oddVBand="0" w:evenVBand="0" w:oddHBand="1" w:evenHBand="0" w:firstRowFirstColumn="0" w:firstRowLastColumn="0" w:lastRowFirstColumn="0" w:lastRowLastColumn="0"/>
             </w:pPr>
-            <w:proofErr w:type="spellStart"/>
             <w:r>
               <w:t>Desarrollador</w:t>
             </w:r>
-            <w:proofErr w:type="spellEnd"/>
           </w:p>
         </w:tc>
         <w:tc>
@@ -6932,19 +6610,9 @@
             <w:pPr>
               <w:cnfStyle w:val="000000100000" w:firstRow="0" w:lastRow="0" w:firstColumn="0" w:lastColumn="0" w:oddVBand="0" w:evenVBand="0" w:oddHBand="1" w:evenHBand="0" w:firstRowFirstColumn="0" w:firstRowLastColumn="0" w:lastRowFirstColumn="0" w:lastRowLastColumn="0"/>
             </w:pPr>
-            <w:proofErr w:type="spellStart"/>
-            <w:r>
-              <w:t>Arranque</w:t>
-            </w:r>
-            <w:proofErr w:type="spellEnd"/>
-            <w:r>
-              <w:t xml:space="preserve"> del </w:t>
-            </w:r>
-            <w:proofErr w:type="spellStart"/>
-            <w:r>
-              <w:t>sistema</w:t>
-            </w:r>
-            <w:proofErr w:type="spellEnd"/>
+            <w:r>
+              <w:t>Arranque del sistema</w:t>
+            </w:r>
           </w:p>
         </w:tc>
         <w:tc>
@@ -6956,11 +6624,9 @@
             <w:pPr>
               <w:cnfStyle w:val="000000100000" w:firstRow="0" w:lastRow="0" w:firstColumn="0" w:lastColumn="0" w:oddVBand="0" w:evenVBand="0" w:oddHBand="1" w:evenHBand="0" w:firstRowFirstColumn="0" w:firstRowLastColumn="0" w:lastRowFirstColumn="0" w:lastRowLastColumn="0"/>
             </w:pPr>
-            <w:proofErr w:type="spellStart"/>
             <w:r>
               <w:t>Desarrollo</w:t>
             </w:r>
-            <w:proofErr w:type="spellEnd"/>
           </w:p>
         </w:tc>
         <w:tc>
@@ -7001,13 +6667,8 @@
               <w:cnfStyle w:val="000000100000" w:firstRow="0" w:lastRow="0" w:firstColumn="0" w:lastColumn="0" w:oddVBand="0" w:evenVBand="0" w:oddHBand="1" w:evenHBand="0" w:firstRowFirstColumn="0" w:firstRowLastColumn="0" w:lastRowFirstColumn="0" w:lastRowLastColumn="0"/>
             </w:pPr>
             <w:r>
-              <w:t xml:space="preserve">Tiempo de arranque de la aplicación &lt; 30 </w:t>
-            </w:r>
-            <w:proofErr w:type="spellStart"/>
-            <w:r>
-              <w:t>seg</w:t>
-            </w:r>
-            <w:proofErr w:type="spellEnd"/>
+              <w:t>Tiempo de arranque de la aplicación &lt; 30 seg</w:t>
+            </w:r>
           </w:p>
         </w:tc>
         <w:tc>
@@ -7050,11 +6711,9 @@
             <w:pPr>
               <w:cnfStyle w:val="000000000000" w:firstRow="0" w:lastRow="0" w:firstColumn="0" w:lastColumn="0" w:oddVBand="0" w:evenVBand="0" w:oddHBand="0" w:evenHBand="0" w:firstRowFirstColumn="0" w:firstRowLastColumn="0" w:lastRowFirstColumn="0" w:lastRowLastColumn="0"/>
             </w:pPr>
-            <w:proofErr w:type="spellStart"/>
             <w:r>
               <w:t>Desarrollador</w:t>
             </w:r>
-            <w:proofErr w:type="spellEnd"/>
           </w:p>
         </w:tc>
         <w:tc>
@@ -7067,21 +6726,8 @@
               <w:cnfStyle w:val="000000000000" w:firstRow="0" w:lastRow="0" w:firstColumn="0" w:lastColumn="0" w:oddVBand="0" w:evenVBand="0" w:oddHBand="0" w:evenHBand="0" w:firstRowFirstColumn="0" w:firstRowLastColumn="0" w:lastRowFirstColumn="0" w:lastRowLastColumn="0"/>
             </w:pPr>
             <w:r>
-              <w:t xml:space="preserve">Nuevo </w:t>
-            </w:r>
-            <w:proofErr w:type="spellStart"/>
-            <w:r>
-              <w:t>formato</w:t>
-            </w:r>
-            <w:proofErr w:type="spellEnd"/>
-            <w:r>
-              <w:t xml:space="preserve"> de </w:t>
-            </w:r>
-            <w:proofErr w:type="spellStart"/>
-            <w:r>
-              <w:t>preguntas</w:t>
-            </w:r>
-            <w:proofErr w:type="spellEnd"/>
+              <w:t>Nuevo formato de preguntas</w:t>
+            </w:r>
           </w:p>
         </w:tc>
         <w:tc>
@@ -7093,11 +6739,9 @@
             <w:pPr>
               <w:cnfStyle w:val="000000000000" w:firstRow="0" w:lastRow="0" w:firstColumn="0" w:lastColumn="0" w:oddVBand="0" w:evenVBand="0" w:oddHBand="0" w:evenHBand="0" w:firstRowFirstColumn="0" w:firstRowLastColumn="0" w:lastRowFirstColumn="0" w:lastRowLastColumn="0"/>
             </w:pPr>
-            <w:proofErr w:type="spellStart"/>
             <w:r>
               <w:t>Desarrollo</w:t>
             </w:r>
-            <w:proofErr w:type="spellEnd"/>
           </w:p>
         </w:tc>
         <w:tc>
@@ -7140,27 +6784,9 @@
             <w:pPr>
               <w:cnfStyle w:val="000000000000" w:firstRow="0" w:lastRow="0" w:firstColumn="0" w:lastColumn="0" w:oddVBand="0" w:evenVBand="0" w:oddHBand="0" w:evenHBand="0" w:firstRowFirstColumn="0" w:firstRowLastColumn="0" w:lastRowFirstColumn="0" w:lastRowLastColumn="0"/>
             </w:pPr>
-            <w:proofErr w:type="spellStart"/>
-            <w:r>
-              <w:t>Tiempo</w:t>
-            </w:r>
-            <w:proofErr w:type="spellEnd"/>
-            <w:r>
-              <w:t xml:space="preserve"> de </w:t>
-            </w:r>
-            <w:proofErr w:type="spellStart"/>
-            <w:r>
-              <w:t>desarrollo</w:t>
-            </w:r>
-            <w:proofErr w:type="spellEnd"/>
-            <w:r>
-              <w:t xml:space="preserve"> &lt; 2 </w:t>
-            </w:r>
-            <w:proofErr w:type="spellStart"/>
-            <w:r>
-              <w:t>días</w:t>
-            </w:r>
-            <w:proofErr w:type="spellEnd"/>
+            <w:r>
+              <w:t>Tiempo de desarrollo &lt; 2 días</w:t>
+            </w:r>
           </w:p>
         </w:tc>
         <w:tc>
@@ -7204,11 +6830,9 @@
             <w:pPr>
               <w:cnfStyle w:val="000000100000" w:firstRow="0" w:lastRow="0" w:firstColumn="0" w:lastColumn="0" w:oddVBand="0" w:evenVBand="0" w:oddHBand="1" w:evenHBand="0" w:firstRowFirstColumn="0" w:firstRowLastColumn="0" w:lastRowFirstColumn="0" w:lastRowLastColumn="0"/>
             </w:pPr>
-            <w:proofErr w:type="spellStart"/>
             <w:r>
               <w:t>Desarrollador</w:t>
             </w:r>
-            <w:proofErr w:type="spellEnd"/>
           </w:p>
         </w:tc>
         <w:tc>
@@ -7234,11 +6858,9 @@
             <w:pPr>
               <w:cnfStyle w:val="000000100000" w:firstRow="0" w:lastRow="0" w:firstColumn="0" w:lastColumn="0" w:oddVBand="0" w:evenVBand="0" w:oddHBand="1" w:evenHBand="0" w:firstRowFirstColumn="0" w:firstRowLastColumn="0" w:lastRowFirstColumn="0" w:lastRowLastColumn="0"/>
             </w:pPr>
-            <w:proofErr w:type="spellStart"/>
             <w:r>
               <w:t>Desarrollo</w:t>
             </w:r>
-            <w:proofErr w:type="spellEnd"/>
           </w:p>
         </w:tc>
         <w:tc>
@@ -7251,13 +6873,8 @@
               <w:cnfStyle w:val="000000100000" w:firstRow="0" w:lastRow="0" w:firstColumn="0" w:lastColumn="0" w:oddVBand="0" w:evenVBand="0" w:oddHBand="1" w:evenHBand="0" w:firstRowFirstColumn="0" w:firstRowLastColumn="0" w:lastRowFirstColumn="0" w:lastRowLastColumn="0"/>
             </w:pPr>
             <w:r>
-              <w:t xml:space="preserve">Sistema/Base de </w:t>
-            </w:r>
-            <w:proofErr w:type="spellStart"/>
-            <w:r>
-              <w:t>datos</w:t>
-            </w:r>
-            <w:proofErr w:type="spellEnd"/>
+              <w:t>Sistema/Base de datos</w:t>
+            </w:r>
           </w:p>
         </w:tc>
         <w:tc>
@@ -7329,11 +6946,9 @@
             <w:pPr>
               <w:cnfStyle w:val="000000000000" w:firstRow="0" w:lastRow="0" w:firstColumn="0" w:lastColumn="0" w:oddVBand="0" w:evenVBand="0" w:oddHBand="0" w:evenHBand="0" w:firstRowFirstColumn="0" w:firstRowLastColumn="0" w:lastRowFirstColumn="0" w:lastRowLastColumn="0"/>
             </w:pPr>
-            <w:proofErr w:type="spellStart"/>
             <w:r>
               <w:t>Usuario</w:t>
             </w:r>
-            <w:proofErr w:type="spellEnd"/>
           </w:p>
         </w:tc>
         <w:tc>
@@ -7359,11 +6974,9 @@
             <w:pPr>
               <w:cnfStyle w:val="000000000000" w:firstRow="0" w:lastRow="0" w:firstColumn="0" w:lastColumn="0" w:oddVBand="0" w:evenVBand="0" w:oddHBand="0" w:evenHBand="0" w:firstRowFirstColumn="0" w:firstRowLastColumn="0" w:lastRowFirstColumn="0" w:lastRowLastColumn="0"/>
             </w:pPr>
-            <w:proofErr w:type="spellStart"/>
             <w:r>
               <w:t>Explotación</w:t>
             </w:r>
-            <w:proofErr w:type="spellEnd"/>
           </w:p>
         </w:tc>
         <w:tc>
@@ -7376,13 +6989,8 @@
               <w:cnfStyle w:val="000000000000" w:firstRow="0" w:lastRow="0" w:firstColumn="0" w:lastColumn="0" w:oddVBand="0" w:evenVBand="0" w:oddHBand="0" w:evenHBand="0" w:firstRowFirstColumn="0" w:firstRowLastColumn="0" w:lastRowFirstColumn="0" w:lastRowLastColumn="0"/>
             </w:pPr>
             <w:r>
-              <w:t xml:space="preserve">Base de </w:t>
-            </w:r>
-            <w:proofErr w:type="spellStart"/>
-            <w:r>
-              <w:t>datos</w:t>
-            </w:r>
-            <w:proofErr w:type="spellEnd"/>
+              <w:t>Base de datos</w:t>
+            </w:r>
           </w:p>
         </w:tc>
         <w:tc>
@@ -7454,11 +7062,9 @@
             <w:pPr>
               <w:cnfStyle w:val="000000100000" w:firstRow="0" w:lastRow="0" w:firstColumn="0" w:lastColumn="0" w:oddVBand="0" w:evenVBand="0" w:oddHBand="1" w:evenHBand="0" w:firstRowFirstColumn="0" w:firstRowLastColumn="0" w:lastRowFirstColumn="0" w:lastRowLastColumn="0"/>
             </w:pPr>
-            <w:proofErr w:type="spellStart"/>
             <w:r>
               <w:t>Usuario</w:t>
             </w:r>
-            <w:proofErr w:type="spellEnd"/>
           </w:p>
         </w:tc>
         <w:tc>
@@ -7484,11 +7090,9 @@
             <w:pPr>
               <w:cnfStyle w:val="000000100000" w:firstRow="0" w:lastRow="0" w:firstColumn="0" w:lastColumn="0" w:oddVBand="0" w:evenVBand="0" w:oddHBand="1" w:evenHBand="0" w:firstRowFirstColumn="0" w:firstRowLastColumn="0" w:lastRowFirstColumn="0" w:lastRowLastColumn="0"/>
             </w:pPr>
-            <w:proofErr w:type="spellStart"/>
             <w:r>
               <w:t>Explotación</w:t>
             </w:r>
-            <w:proofErr w:type="spellEnd"/>
           </w:p>
         </w:tc>
         <w:tc>
@@ -7501,13 +7105,8 @@
               <w:cnfStyle w:val="000000100000" w:firstRow="0" w:lastRow="0" w:firstColumn="0" w:lastColumn="0" w:oddVBand="0" w:evenVBand="0" w:oddHBand="1" w:evenHBand="0" w:firstRowFirstColumn="0" w:firstRowLastColumn="0" w:lastRowFirstColumn="0" w:lastRowLastColumn="0"/>
             </w:pPr>
             <w:r>
-              <w:t xml:space="preserve">Base de </w:t>
-            </w:r>
-            <w:proofErr w:type="spellStart"/>
-            <w:r>
-              <w:t>datos</w:t>
-            </w:r>
-            <w:proofErr w:type="spellEnd"/>
+              <w:t>Base de datos</w:t>
+            </w:r>
           </w:p>
         </w:tc>
         <w:tc>
@@ -7534,21 +7133,8 @@
               <w:cnfStyle w:val="000000100000" w:firstRow="0" w:lastRow="0" w:firstColumn="0" w:lastColumn="0" w:oddVBand="0" w:evenVBand="0" w:oddHBand="1" w:evenHBand="0" w:firstRowFirstColumn="0" w:firstRowLastColumn="0" w:lastRowFirstColumn="0" w:lastRowLastColumn="0"/>
             </w:pPr>
             <w:r>
-              <w:t xml:space="preserve">Sin </w:t>
-            </w:r>
-            <w:proofErr w:type="spellStart"/>
-            <w:r>
-              <w:t>pérdida</w:t>
-            </w:r>
-            <w:proofErr w:type="spellEnd"/>
-            <w:r>
-              <w:t xml:space="preserve"> de </w:t>
-            </w:r>
-            <w:proofErr w:type="spellStart"/>
-            <w:r>
-              <w:t>información</w:t>
-            </w:r>
-            <w:proofErr w:type="spellEnd"/>
+              <w:t>Sin pérdida de información</w:t>
+            </w:r>
           </w:p>
         </w:tc>
         <w:tc>
@@ -7591,11 +7177,9 @@
             <w:pPr>
               <w:cnfStyle w:val="000000000000" w:firstRow="0" w:lastRow="0" w:firstColumn="0" w:lastColumn="0" w:oddVBand="0" w:evenVBand="0" w:oddHBand="0" w:evenHBand="0" w:firstRowFirstColumn="0" w:firstRowLastColumn="0" w:lastRowFirstColumn="0" w:lastRowLastColumn="0"/>
             </w:pPr>
-            <w:proofErr w:type="spellStart"/>
             <w:r>
               <w:t>Desarrollador</w:t>
             </w:r>
-            <w:proofErr w:type="spellEnd"/>
           </w:p>
         </w:tc>
         <w:tc>
@@ -7607,19 +7191,9 @@
             <w:pPr>
               <w:cnfStyle w:val="000000000000" w:firstRow="0" w:lastRow="0" w:firstColumn="0" w:lastColumn="0" w:oddVBand="0" w:evenVBand="0" w:oddHBand="0" w:evenHBand="0" w:firstRowFirstColumn="0" w:firstRowLastColumn="0" w:lastRowFirstColumn="0" w:lastRowLastColumn="0"/>
             </w:pPr>
-            <w:proofErr w:type="spellStart"/>
-            <w:r>
-              <w:t>Pruebas</w:t>
-            </w:r>
-            <w:proofErr w:type="spellEnd"/>
-            <w:r>
-              <w:t xml:space="preserve"> del </w:t>
-            </w:r>
-            <w:proofErr w:type="spellStart"/>
-            <w:r>
-              <w:t>sistema</w:t>
-            </w:r>
-            <w:proofErr w:type="spellEnd"/>
+            <w:r>
+              <w:t>Pruebas del sistema</w:t>
+            </w:r>
           </w:p>
         </w:tc>
         <w:tc>
@@ -7631,11 +7205,9 @@
             <w:pPr>
               <w:cnfStyle w:val="000000000000" w:firstRow="0" w:lastRow="0" w:firstColumn="0" w:lastColumn="0" w:oddVBand="0" w:evenVBand="0" w:oddHBand="0" w:evenHBand="0" w:firstRowFirstColumn="0" w:firstRowLastColumn="0" w:lastRowFirstColumn="0" w:lastRowLastColumn="0"/>
             </w:pPr>
-            <w:proofErr w:type="spellStart"/>
             <w:r>
               <w:t>Desarrollo</w:t>
             </w:r>
-            <w:proofErr w:type="spellEnd"/>
           </w:p>
         </w:tc>
         <w:tc>
@@ -7676,7 +7248,11 @@
               <w:cnfStyle w:val="000000000000" w:firstRow="0" w:lastRow="0" w:firstColumn="0" w:lastColumn="0" w:oddVBand="0" w:evenVBand="0" w:oddHBand="0" w:evenHBand="0" w:firstRowFirstColumn="0" w:firstRowLastColumn="0" w:lastRowFirstColumn="0" w:lastRowLastColumn="0"/>
             </w:pPr>
             <w:r>
-              <w:t>Superación de las pruebas definidas para la aplicación</w:t>
+              <w:t xml:space="preserve">Superación de las pruebas definidas </w:t>
+            </w:r>
+            <w:r>
+              <w:lastRenderedPageBreak/>
+              <w:t>para la aplicación</w:t>
             </w:r>
           </w:p>
         </w:tc>
@@ -7690,6 +7266,7 @@
               <w:cnfStyle w:val="000000000000" w:firstRow="0" w:lastRow="0" w:firstColumn="0" w:lastColumn="0" w:oddVBand="0" w:evenVBand="0" w:oddHBand="0" w:evenHBand="0" w:firstRowFirstColumn="0" w:firstRowLastColumn="0" w:lastRowFirstColumn="0" w:lastRowLastColumn="0"/>
             </w:pPr>
             <w:r>
+              <w:lastRenderedPageBreak/>
               <w:t>AT006</w:t>
             </w:r>
           </w:p>
@@ -7722,11 +7299,9 @@
             <w:pPr>
               <w:cnfStyle w:val="000000100000" w:firstRow="0" w:lastRow="0" w:firstColumn="0" w:lastColumn="0" w:oddVBand="0" w:evenVBand="0" w:oddHBand="1" w:evenHBand="0" w:firstRowFirstColumn="0" w:firstRowLastColumn="0" w:lastRowFirstColumn="0" w:lastRowLastColumn="0"/>
             </w:pPr>
-            <w:proofErr w:type="spellStart"/>
             <w:r>
               <w:t>Usuario</w:t>
             </w:r>
-            <w:proofErr w:type="spellEnd"/>
           </w:p>
         </w:tc>
         <w:tc>
@@ -7738,13 +7313,8 @@
             <w:pPr>
               <w:cnfStyle w:val="000000100000" w:firstRow="0" w:lastRow="0" w:firstColumn="0" w:lastColumn="0" w:oddVBand="0" w:evenVBand="0" w:oddHBand="1" w:evenHBand="0" w:firstRowFirstColumn="0" w:firstRowLastColumn="0" w:lastRowFirstColumn="0" w:lastRowLastColumn="0"/>
             </w:pPr>
-            <w:proofErr w:type="spellStart"/>
-            <w:r>
-              <w:t>Utilización</w:t>
-            </w:r>
-            <w:proofErr w:type="spellEnd"/>
-            <w:r>
-              <w:t xml:space="preserve"> del sistema</w:t>
+            <w:r>
+              <w:t>Utilización del sistema</w:t>
             </w:r>
           </w:p>
         </w:tc>
@@ -7757,11 +7327,9 @@
             <w:pPr>
               <w:cnfStyle w:val="000000100000" w:firstRow="0" w:lastRow="0" w:firstColumn="0" w:lastColumn="0" w:oddVBand="0" w:evenVBand="0" w:oddHBand="1" w:evenHBand="0" w:firstRowFirstColumn="0" w:firstRowLastColumn="0" w:lastRowFirstColumn="0" w:lastRowLastColumn="0"/>
             </w:pPr>
-            <w:proofErr w:type="spellStart"/>
             <w:r>
               <w:t>Explotación</w:t>
             </w:r>
-            <w:proofErr w:type="spellEnd"/>
           </w:p>
         </w:tc>
         <w:tc>
@@ -7846,8 +7414,6 @@
           <w:szCs w:val="32"/>
         </w:rPr>
       </w:pPr>
-      <w:bookmarkStart w:id="24" w:name="_GoBack"/>
-      <w:bookmarkEnd w:id="24"/>
     </w:p>
     <w:p>
       <w:pPr>
@@ -8044,33 +7610,20 @@
     </w:p>
     <w:p>
       <w:pPr>
-        <w:pStyle w:val="Epgrafe"/>
+        <w:pStyle w:val="Descripcin"/>
         <w:jc w:val="center"/>
       </w:pPr>
       <w:r>
         <w:t xml:space="preserve">Ilustración </w:t>
       </w:r>
-      <w:r>
-        <w:fldChar w:fldCharType="begin"/>
-      </w:r>
-      <w:r>
-        <w:instrText xml:space="preserve"> SEQ Ilustración \* ARABIC </w:instrText>
-      </w:r>
-      <w:r>
-        <w:fldChar w:fldCharType="separate"/>
-      </w:r>
-      <w:r>
-        <w:rPr>
-          <w:noProof/>
-        </w:rPr>
-        <w:t>3</w:t>
-      </w:r>
-      <w:r>
-        <w:rPr>
-          <w:noProof/>
-        </w:rPr>
-        <w:fldChar w:fldCharType="end"/>
-      </w:r>
+      <w:fldSimple w:instr=" SEQ Ilustración \* ARABIC ">
+        <w:r>
+          <w:rPr>
+            <w:noProof/>
+          </w:rPr>
+          <w:t>3</w:t>
+        </w:r>
+      </w:fldSimple>
       <w:r>
         <w:t xml:space="preserve"> - Diagrama BPMN</w:t>
       </w:r>
@@ -8134,7 +7687,7 @@
 </file>
 
 <file path=word/comments.xml><?xml version="1.0" encoding="utf-8"?>
-<w:comments xmlns:wpc="http://schemas.microsoft.com/office/word/2010/wordprocessingCanvas" xmlns:mc="http://schemas.openxmlformats.org/markup-compatibility/2006" xmlns:o="urn:schemas-microsoft-com:office:office" xmlns:r="http://schemas.openxmlformats.org/officeDocument/2006/relationships" xmlns:m="http://schemas.openxmlformats.org/officeDocument/2006/math" xmlns:v="urn:schemas-microsoft-com:vml" xmlns:wp14="http://schemas.microsoft.com/office/word/2010/wordprocessingDrawing" xmlns:wp="http://schemas.openxmlformats.org/drawingml/2006/wordprocessingDrawing" xmlns:w10="urn:schemas-microsoft-com:office:word" xmlns:w="http://schemas.openxmlformats.org/wordprocessingml/2006/main" xmlns:w14="http://schemas.microsoft.com/office/word/2010/wordml" xmlns:wpg="http://schemas.microsoft.com/office/word/2010/wordprocessingGroup" xmlns:wpi="http://schemas.microsoft.com/office/word/2010/wordprocessingInk" xmlns:wne="http://schemas.microsoft.com/office/word/2006/wordml" xmlns:wps="http://schemas.microsoft.com/office/word/2010/wordprocessingShape" mc:Ignorable="w14 wp14">
+<w:comments xmlns:wpc="http://schemas.microsoft.com/office/word/2010/wordprocessingCanvas" xmlns:mc="http://schemas.openxmlformats.org/markup-compatibility/2006" xmlns:o="urn:schemas-microsoft-com:office:office" xmlns:r="http://schemas.openxmlformats.org/officeDocument/2006/relationships" xmlns:m="http://schemas.openxmlformats.org/officeDocument/2006/math" xmlns:v="urn:schemas-microsoft-com:vml" xmlns:wp14="http://schemas.microsoft.com/office/word/2010/wordprocessingDrawing" xmlns:wp="http://schemas.openxmlformats.org/drawingml/2006/wordprocessingDrawing" xmlns:w10="urn:schemas-microsoft-com:office:word" xmlns:w="http://schemas.openxmlformats.org/wordprocessingml/2006/main" xmlns:w14="http://schemas.microsoft.com/office/word/2010/wordml" xmlns:w15="http://schemas.microsoft.com/office/word/2012/wordml" xmlns:wpg="http://schemas.microsoft.com/office/word/2010/wordprocessingGroup" xmlns:wpi="http://schemas.microsoft.com/office/word/2010/wordprocessingInk" xmlns:wne="http://schemas.microsoft.com/office/word/2006/wordml" xmlns:wps="http://schemas.microsoft.com/office/word/2010/wordprocessingShape" mc:Ignorable="w14 w15 wp14">
   <w:comment w:id="1" w:author="Jorge Sierra Miranda" w:date="2015-05-03T20:31:00Z" w:initials="JSM">
     <w:p>
       <w:pPr>
@@ -8151,7 +7704,7 @@
       </w:r>
     </w:p>
   </w:comment>
-  <w:comment w:id="17" w:author="Jorge Sierra Miranda" w:date="2015-05-03T22:10:00Z" w:initials="JSM">
+  <w:comment w:id="18" w:author="Jorge Sierra Miranda" w:date="2015-05-03T22:10:00Z" w:initials="JSM">
     <w:p>
       <w:pPr>
         <w:pStyle w:val="Textocomentario"/>
@@ -8163,15 +7716,7 @@
         <w:annotationRef/>
       </w:r>
       <w:r>
-        <w:t xml:space="preserve">Este apartado hay que arreglarlo para que las tablas no se corten, eso ya lo haremos cuando se </w:t>
-      </w:r>
-      <w:proofErr w:type="spellStart"/>
-      <w:r>
-        <w:t>termiene</w:t>
-      </w:r>
-      <w:proofErr w:type="spellEnd"/>
-      <w:r>
-        <w:t xml:space="preserve"> el resto de por arriba para que no se modifique la longitud y</w:t>
+        <w:t>Este apartado hay que arreglarlo para que las tablas no se corten, eso ya lo haremos cuando se termiene el resto de por arriba para que no se modifique la longitud y</w:t>
       </w:r>
     </w:p>
     <w:p>
@@ -8180,7 +7725,7 @@
       </w:pPr>
     </w:p>
   </w:comment>
-  <w:comment w:id="23" w:author="Jorge Sierra Miranda" w:date="2015-05-04T01:01:00Z" w:initials="JSM">
+  <w:comment w:id="24" w:author="Jorge Sierra Miranda" w:date="2015-05-04T01:01:00Z" w:initials="JSM">
     <w:p>
       <w:pPr>
         <w:pStyle w:val="Textocomentario"/>
@@ -8344,7 +7889,7 @@
 </file>
 
 <file path=word/endnotes.xml><?xml version="1.0" encoding="utf-8"?>
-<w:endnotes xmlns:wpc="http://schemas.microsoft.com/office/word/2010/wordprocessingCanvas" xmlns:mc="http://schemas.openxmlformats.org/markup-compatibility/2006" xmlns:o="urn:schemas-microsoft-com:office:office" xmlns:r="http://schemas.openxmlformats.org/officeDocument/2006/relationships" xmlns:m="http://schemas.openxmlformats.org/officeDocument/2006/math" xmlns:v="urn:schemas-microsoft-com:vml" xmlns:wp14="http://schemas.microsoft.com/office/word/2010/wordprocessingDrawing" xmlns:wp="http://schemas.openxmlformats.org/drawingml/2006/wordprocessingDrawing" xmlns:w10="urn:schemas-microsoft-com:office:word" xmlns:w="http://schemas.openxmlformats.org/wordprocessingml/2006/main" xmlns:w14="http://schemas.microsoft.com/office/word/2010/wordml" xmlns:wpg="http://schemas.microsoft.com/office/word/2010/wordprocessingGroup" xmlns:wpi="http://schemas.microsoft.com/office/word/2010/wordprocessingInk" xmlns:wne="http://schemas.microsoft.com/office/word/2006/wordml" xmlns:wps="http://schemas.microsoft.com/office/word/2010/wordprocessingShape" mc:Ignorable="w14 wp14">
+<w:endnotes xmlns:wpc="http://schemas.microsoft.com/office/word/2010/wordprocessingCanvas" xmlns:mc="http://schemas.openxmlformats.org/markup-compatibility/2006" xmlns:o="urn:schemas-microsoft-com:office:office" xmlns:r="http://schemas.openxmlformats.org/officeDocument/2006/relationships" xmlns:m="http://schemas.openxmlformats.org/officeDocument/2006/math" xmlns:v="urn:schemas-microsoft-com:vml" xmlns:wp14="http://schemas.microsoft.com/office/word/2010/wordprocessingDrawing" xmlns:wp="http://schemas.openxmlformats.org/drawingml/2006/wordprocessingDrawing" xmlns:w10="urn:schemas-microsoft-com:office:word" xmlns:w="http://schemas.openxmlformats.org/wordprocessingml/2006/main" xmlns:w14="http://schemas.microsoft.com/office/word/2010/wordml" xmlns:w15="http://schemas.microsoft.com/office/word/2012/wordml" xmlns:wpg="http://schemas.microsoft.com/office/word/2010/wordprocessingGroup" xmlns:wpi="http://schemas.microsoft.com/office/word/2010/wordprocessingInk" xmlns:wne="http://schemas.microsoft.com/office/word/2006/wordml" xmlns:wps="http://schemas.microsoft.com/office/word/2010/wordprocessingShape" mc:Ignorable="w14 w15 wp14">
   <w:endnote w:type="separator" w:id="-1">
     <w:p>
       <w:pPr>
@@ -8369,7 +7914,7 @@
 </file>
 
 <file path=word/footer1.xml><?xml version="1.0" encoding="utf-8"?>
-<w:ftr xmlns:wpc="http://schemas.microsoft.com/office/word/2010/wordprocessingCanvas" xmlns:mc="http://schemas.openxmlformats.org/markup-compatibility/2006" xmlns:o="urn:schemas-microsoft-com:office:office" xmlns:r="http://schemas.openxmlformats.org/officeDocument/2006/relationships" xmlns:m="http://schemas.openxmlformats.org/officeDocument/2006/math" xmlns:v="urn:schemas-microsoft-com:vml" xmlns:wp14="http://schemas.microsoft.com/office/word/2010/wordprocessingDrawing" xmlns:wp="http://schemas.openxmlformats.org/drawingml/2006/wordprocessingDrawing" xmlns:w10="urn:schemas-microsoft-com:office:word" xmlns:w="http://schemas.openxmlformats.org/wordprocessingml/2006/main" xmlns:w14="http://schemas.microsoft.com/office/word/2010/wordml" xmlns:wpg="http://schemas.microsoft.com/office/word/2010/wordprocessingGroup" xmlns:wpi="http://schemas.microsoft.com/office/word/2010/wordprocessingInk" xmlns:wne="http://schemas.microsoft.com/office/word/2006/wordml" xmlns:wps="http://schemas.microsoft.com/office/word/2010/wordprocessingShape" mc:Ignorable="w14 wp14">
+<w:ftr xmlns:wpc="http://schemas.microsoft.com/office/word/2010/wordprocessingCanvas" xmlns:mc="http://schemas.openxmlformats.org/markup-compatibility/2006" xmlns:o="urn:schemas-microsoft-com:office:office" xmlns:r="http://schemas.openxmlformats.org/officeDocument/2006/relationships" xmlns:m="http://schemas.openxmlformats.org/officeDocument/2006/math" xmlns:v="urn:schemas-microsoft-com:vml" xmlns:wp14="http://schemas.microsoft.com/office/word/2010/wordprocessingDrawing" xmlns:wp="http://schemas.openxmlformats.org/drawingml/2006/wordprocessingDrawing" xmlns:w10="urn:schemas-microsoft-com:office:word" xmlns:w="http://schemas.openxmlformats.org/wordprocessingml/2006/main" xmlns:w14="http://schemas.microsoft.com/office/word/2010/wordml" xmlns:w15="http://schemas.microsoft.com/office/word/2012/wordml" xmlns:wpg="http://schemas.microsoft.com/office/word/2010/wordprocessingGroup" xmlns:wpi="http://schemas.microsoft.com/office/word/2010/wordprocessingInk" xmlns:wne="http://schemas.microsoft.com/office/word/2006/wordml" xmlns:wps="http://schemas.microsoft.com/office/word/2010/wordprocessingShape" mc:Ignorable="w14 w15 wp14">
   <w:sdt>
     <w:sdtPr>
       <w:id w:val="2013492052"/>
@@ -8429,7 +7974,7 @@
                 <w:bCs/>
                 <w:noProof/>
               </w:rPr>
-              <w:t>8</w:t>
+              <w:t>2</w:t>
             </w:r>
             <w:r>
               <w:rPr>
@@ -8499,7 +8044,7 @@
 </file>
 
 <file path=word/footnotes.xml><?xml version="1.0" encoding="utf-8"?>
-<w:footnotes xmlns:wpc="http://schemas.microsoft.com/office/word/2010/wordprocessingCanvas" xmlns:mc="http://schemas.openxmlformats.org/markup-compatibility/2006" xmlns:o="urn:schemas-microsoft-com:office:office" xmlns:r="http://schemas.openxmlformats.org/officeDocument/2006/relationships" xmlns:m="http://schemas.openxmlformats.org/officeDocument/2006/math" xmlns:v="urn:schemas-microsoft-com:vml" xmlns:wp14="http://schemas.microsoft.com/office/word/2010/wordprocessingDrawing" xmlns:wp="http://schemas.openxmlformats.org/drawingml/2006/wordprocessingDrawing" xmlns:w10="urn:schemas-microsoft-com:office:word" xmlns:w="http://schemas.openxmlformats.org/wordprocessingml/2006/main" xmlns:w14="http://schemas.microsoft.com/office/word/2010/wordml" xmlns:wpg="http://schemas.microsoft.com/office/word/2010/wordprocessingGroup" xmlns:wpi="http://schemas.microsoft.com/office/word/2010/wordprocessingInk" xmlns:wne="http://schemas.microsoft.com/office/word/2006/wordml" xmlns:wps="http://schemas.microsoft.com/office/word/2010/wordprocessingShape" mc:Ignorable="w14 wp14">
+<w:footnotes xmlns:wpc="http://schemas.microsoft.com/office/word/2010/wordprocessingCanvas" xmlns:mc="http://schemas.openxmlformats.org/markup-compatibility/2006" xmlns:o="urn:schemas-microsoft-com:office:office" xmlns:r="http://schemas.openxmlformats.org/officeDocument/2006/relationships" xmlns:m="http://schemas.openxmlformats.org/officeDocument/2006/math" xmlns:v="urn:schemas-microsoft-com:vml" xmlns:wp14="http://schemas.microsoft.com/office/word/2010/wordprocessingDrawing" xmlns:wp="http://schemas.openxmlformats.org/drawingml/2006/wordprocessingDrawing" xmlns:w10="urn:schemas-microsoft-com:office:word" xmlns:w="http://schemas.openxmlformats.org/wordprocessingml/2006/main" xmlns:w14="http://schemas.microsoft.com/office/word/2010/wordml" xmlns:w15="http://schemas.microsoft.com/office/word/2012/wordml" xmlns:wpg="http://schemas.microsoft.com/office/word/2010/wordprocessingGroup" xmlns:wpi="http://schemas.microsoft.com/office/word/2010/wordprocessingInk" xmlns:wne="http://schemas.microsoft.com/office/word/2006/wordml" xmlns:wps="http://schemas.microsoft.com/office/word/2010/wordprocessingShape" mc:Ignorable="w14 w15 wp14">
   <w:footnote w:type="separator" w:id="-1">
     <w:p>
       <w:pPr>
@@ -8524,7 +8069,7 @@
 </file>
 
 <file path=word/numbering.xml><?xml version="1.0" encoding="utf-8"?>
-<w:numbering xmlns:wpc="http://schemas.microsoft.com/office/word/2010/wordprocessingCanvas" xmlns:mc="http://schemas.openxmlformats.org/markup-compatibility/2006" xmlns:o="urn:schemas-microsoft-com:office:office" xmlns:r="http://schemas.openxmlformats.org/officeDocument/2006/relationships" xmlns:m="http://schemas.openxmlformats.org/officeDocument/2006/math" xmlns:v="urn:schemas-microsoft-com:vml" xmlns:wp14="http://schemas.microsoft.com/office/word/2010/wordprocessingDrawing" xmlns:wp="http://schemas.openxmlformats.org/drawingml/2006/wordprocessingDrawing" xmlns:w10="urn:schemas-microsoft-com:office:word" xmlns:w="http://schemas.openxmlformats.org/wordprocessingml/2006/main" xmlns:w14="http://schemas.microsoft.com/office/word/2010/wordml" xmlns:wpg="http://schemas.microsoft.com/office/word/2010/wordprocessingGroup" xmlns:wpi="http://schemas.microsoft.com/office/word/2010/wordprocessingInk" xmlns:wne="http://schemas.microsoft.com/office/word/2006/wordml" xmlns:wps="http://schemas.microsoft.com/office/word/2010/wordprocessingShape" mc:Ignorable="w14 wp14">
+<w:numbering xmlns:wpc="http://schemas.microsoft.com/office/word/2010/wordprocessingCanvas" xmlns:mc="http://schemas.openxmlformats.org/markup-compatibility/2006" xmlns:o="urn:schemas-microsoft-com:office:office" xmlns:r="http://schemas.openxmlformats.org/officeDocument/2006/relationships" xmlns:m="http://schemas.openxmlformats.org/officeDocument/2006/math" xmlns:v="urn:schemas-microsoft-com:vml" xmlns:wp14="http://schemas.microsoft.com/office/word/2010/wordprocessingDrawing" xmlns:wp="http://schemas.openxmlformats.org/drawingml/2006/wordprocessingDrawing" xmlns:w10="urn:schemas-microsoft-com:office:word" xmlns:w="http://schemas.openxmlformats.org/wordprocessingml/2006/main" xmlns:w14="http://schemas.microsoft.com/office/word/2010/wordml" xmlns:w15="http://schemas.microsoft.com/office/word/2012/wordml" xmlns:wpg="http://schemas.microsoft.com/office/word/2010/wordprocessingGroup" xmlns:wpi="http://schemas.microsoft.com/office/word/2010/wordprocessingInk" xmlns:wne="http://schemas.microsoft.com/office/word/2006/wordml" xmlns:wps="http://schemas.microsoft.com/office/word/2010/wordprocessingShape" mc:Ignorable="w14 w15 wp14">
   <w:abstractNum w:abstractNumId="0">
     <w:nsid w:val="095837ED"/>
     <w:multiLevelType w:val="hybridMultilevel"/>
@@ -9349,7 +8894,7 @@
 </file>
 
 <file path=word/styles.xml><?xml version="1.0" encoding="utf-8"?>
-<w:styles xmlns:mc="http://schemas.openxmlformats.org/markup-compatibility/2006" xmlns:r="http://schemas.openxmlformats.org/officeDocument/2006/relationships" xmlns:w="http://schemas.openxmlformats.org/wordprocessingml/2006/main" xmlns:w14="http://schemas.microsoft.com/office/word/2010/wordml" mc:Ignorable="w14">
+<w:styles xmlns:mc="http://schemas.openxmlformats.org/markup-compatibility/2006" xmlns:r="http://schemas.openxmlformats.org/officeDocument/2006/relationships" xmlns:w="http://schemas.openxmlformats.org/wordprocessingml/2006/main" xmlns:w14="http://schemas.microsoft.com/office/word/2010/wordml" xmlns:w15="http://schemas.microsoft.com/office/word/2012/wordml" mc:Ignorable="w14 w15">
   <w:docDefaults>
     <w:rPrDefault>
       <w:rPr>
@@ -9365,144 +8910,378 @@
       </w:pPr>
     </w:pPrDefault>
   </w:docDefaults>
-  <w:latentStyles w:defLockedState="0" w:defUIPriority="99" w:defSemiHidden="1" w:defUnhideWhenUsed="1" w:defQFormat="0" w:count="267">
-    <w:lsdException w:name="Normal" w:semiHidden="0" w:uiPriority="0" w:unhideWhenUsed="0" w:qFormat="1"/>
-    <w:lsdException w:name="heading 1" w:semiHidden="0" w:uiPriority="9" w:unhideWhenUsed="0" w:qFormat="1"/>
-    <w:lsdException w:name="heading 2" w:uiPriority="9" w:qFormat="1"/>
-    <w:lsdException w:name="heading 3" w:uiPriority="9" w:qFormat="1"/>
-    <w:lsdException w:name="heading 4" w:uiPriority="9" w:qFormat="1"/>
-    <w:lsdException w:name="heading 5" w:uiPriority="9" w:qFormat="1"/>
-    <w:lsdException w:name="heading 6" w:uiPriority="9" w:qFormat="1"/>
-    <w:lsdException w:name="heading 7" w:uiPriority="9" w:qFormat="1"/>
-    <w:lsdException w:name="heading 8" w:uiPriority="9" w:qFormat="1"/>
-    <w:lsdException w:name="heading 9" w:uiPriority="9" w:qFormat="1"/>
-    <w:lsdException w:name="toc 1" w:uiPriority="39"/>
-    <w:lsdException w:name="toc 2" w:uiPriority="39"/>
-    <w:lsdException w:name="toc 3" w:uiPriority="39"/>
-    <w:lsdException w:name="toc 4" w:uiPriority="39"/>
-    <w:lsdException w:name="toc 5" w:uiPriority="39"/>
-    <w:lsdException w:name="toc 6" w:uiPriority="39"/>
-    <w:lsdException w:name="toc 7" w:uiPriority="39"/>
-    <w:lsdException w:name="toc 8" w:uiPriority="39"/>
-    <w:lsdException w:name="toc 9" w:uiPriority="39"/>
-    <w:lsdException w:name="caption" w:uiPriority="35" w:qFormat="1"/>
-    <w:lsdException w:name="Title" w:semiHidden="0" w:uiPriority="10" w:unhideWhenUsed="0" w:qFormat="1"/>
-    <w:lsdException w:name="Default Paragraph Font" w:uiPriority="1"/>
-    <w:lsdException w:name="Subtitle" w:semiHidden="0" w:uiPriority="11" w:unhideWhenUsed="0" w:qFormat="1"/>
-    <w:lsdException w:name="Strong" w:semiHidden="0" w:uiPriority="22" w:unhideWhenUsed="0" w:qFormat="1"/>
-    <w:lsdException w:name="Emphasis" w:semiHidden="0" w:uiPriority="20" w:unhideWhenUsed="0" w:qFormat="1"/>
-    <w:lsdException w:name="Table Grid" w:semiHidden="0" w:uiPriority="39" w:unhideWhenUsed="0"/>
-    <w:lsdException w:name="Placeholder Text" w:unhideWhenUsed="0"/>
-    <w:lsdException w:name="No Spacing" w:semiHidden="0" w:uiPriority="1" w:unhideWhenUsed="0" w:qFormat="1"/>
-    <w:lsdException w:name="Light Shading" w:semiHidden="0" w:uiPriority="60" w:unhideWhenUsed="0"/>
-    <w:lsdException w:name="Light List" w:semiHidden="0" w:uiPriority="61" w:unhideWhenUsed="0"/>
-    <w:lsdException w:name="Light Grid" w:semiHidden="0" w:uiPriority="62" w:unhideWhenUsed="0"/>
-    <w:lsdException w:name="Medium Shading 1" w:semiHidden="0" w:uiPriority="63" w:unhideWhenUsed="0"/>
-    <w:lsdException w:name="Medium Shading 2" w:semiHidden="0" w:uiPriority="64" w:unhideWhenUsed="0"/>
-    <w:lsdException w:name="Medium List 1" w:semiHidden="0" w:uiPriority="65" w:unhideWhenUsed="0"/>
-    <w:lsdException w:name="Medium List 2" w:semiHidden="0" w:uiPriority="66" w:unhideWhenUsed="0"/>
-    <w:lsdException w:name="Medium Grid 1" w:semiHidden="0" w:uiPriority="67" w:unhideWhenUsed="0"/>
-    <w:lsdException w:name="Medium Grid 2" w:semiHidden="0" w:uiPriority="68" w:unhideWhenUsed="0"/>
-    <w:lsdException w:name="Medium Grid 3" w:semiHidden="0" w:uiPriority="69" w:unhideWhenUsed="0"/>
-    <w:lsdException w:name="Dark List" w:semiHidden="0" w:uiPriority="70" w:unhideWhenUsed="0"/>
-    <w:lsdException w:name="Colorful Shading" w:semiHidden="0" w:uiPriority="71" w:unhideWhenUsed="0"/>
-    <w:lsdException w:name="Colorful List" w:semiHidden="0" w:uiPriority="72" w:unhideWhenUsed="0"/>
-    <w:lsdException w:name="Colorful Grid" w:semiHidden="0" w:uiPriority="73" w:unhideWhenUsed="0"/>
-    <w:lsdException w:name="Light Shading Accent 1" w:semiHidden="0" w:uiPriority="60" w:unhideWhenUsed="0"/>
-    <w:lsdException w:name="Light List Accent 1" w:semiHidden="0" w:uiPriority="61" w:unhideWhenUsed="0"/>
-    <w:lsdException w:name="Light Grid Accent 1" w:semiHidden="0" w:uiPriority="62" w:unhideWhenUsed="0"/>
-    <w:lsdException w:name="Medium Shading 1 Accent 1" w:semiHidden="0" w:uiPriority="63" w:unhideWhenUsed="0"/>
-    <w:lsdException w:name="Medium Shading 2 Accent 1" w:semiHidden="0" w:uiPriority="64" w:unhideWhenUsed="0"/>
-    <w:lsdException w:name="Medium List 1 Accent 1" w:semiHidden="0" w:uiPriority="65" w:unhideWhenUsed="0"/>
-    <w:lsdException w:name="Revision" w:unhideWhenUsed="0"/>
-    <w:lsdException w:name="List Paragraph" w:semiHidden="0" w:uiPriority="34" w:unhideWhenUsed="0" w:qFormat="1"/>
-    <w:lsdException w:name="Quote" w:semiHidden="0" w:uiPriority="29" w:unhideWhenUsed="0" w:qFormat="1"/>
-    <w:lsdException w:name="Intense Quote" w:semiHidden="0" w:uiPriority="30" w:unhideWhenUsed="0" w:qFormat="1"/>
-    <w:lsdException w:name="Medium List 2 Accent 1" w:semiHidden="0" w:uiPriority="66" w:unhideWhenUsed="0"/>
-    <w:lsdException w:name="Medium Grid 1 Accent 1" w:semiHidden="0" w:uiPriority="67" w:unhideWhenUsed="0"/>
-    <w:lsdException w:name="Medium Grid 2 Accent 1" w:semiHidden="0" w:uiPriority="68" w:unhideWhenUsed="0"/>
-    <w:lsdException w:name="Medium Grid 3 Accent 1" w:semiHidden="0" w:uiPriority="69" w:unhideWhenUsed="0"/>
-    <w:lsdException w:name="Dark List Accent 1" w:semiHidden="0" w:uiPriority="70" w:unhideWhenUsed="0"/>
-    <w:lsdException w:name="Colorful Shading Accent 1" w:semiHidden="0" w:uiPriority="71" w:unhideWhenUsed="0"/>
-    <w:lsdException w:name="Colorful List Accent 1" w:semiHidden="0" w:uiPriority="72" w:unhideWhenUsed="0"/>
-    <w:lsdException w:name="Colorful Grid Accent 1" w:semiHidden="0" w:uiPriority="73" w:unhideWhenUsed="0"/>
-    <w:lsdException w:name="Light Shading Accent 2" w:semiHidden="0" w:uiPriority="60" w:unhideWhenUsed="0"/>
-    <w:lsdException w:name="Light List Accent 2" w:semiHidden="0" w:uiPriority="61" w:unhideWhenUsed="0"/>
-    <w:lsdException w:name="Light Grid Accent 2" w:semiHidden="0" w:uiPriority="62" w:unhideWhenUsed="0"/>
-    <w:lsdException w:name="Medium Shading 1 Accent 2" w:semiHidden="0" w:uiPriority="63" w:unhideWhenUsed="0"/>
-    <w:lsdException w:name="Medium Shading 2 Accent 2" w:semiHidden="0" w:uiPriority="64" w:unhideWhenUsed="0"/>
-    <w:lsdException w:name="Medium List 1 Accent 2" w:semiHidden="0" w:uiPriority="65" w:unhideWhenUsed="0"/>
-    <w:lsdException w:name="Medium List 2 Accent 2" w:semiHidden="0" w:uiPriority="66" w:unhideWhenUsed="0"/>
-    <w:lsdException w:name="Medium Grid 1 Accent 2" w:semiHidden="0" w:uiPriority="67" w:unhideWhenUsed="0"/>
-    <w:lsdException w:name="Medium Grid 2 Accent 2" w:semiHidden="0" w:uiPriority="68" w:unhideWhenUsed="0"/>
-    <w:lsdException w:name="Medium Grid 3 Accent 2" w:semiHidden="0" w:uiPriority="69" w:unhideWhenUsed="0"/>
-    <w:lsdException w:name="Dark List Accent 2" w:semiHidden="0" w:uiPriority="70" w:unhideWhenUsed="0"/>
-    <w:lsdException w:name="Colorful Shading Accent 2" w:semiHidden="0" w:uiPriority="71" w:unhideWhenUsed="0"/>
-    <w:lsdException w:name="Colorful List Accent 2" w:semiHidden="0" w:uiPriority="72" w:unhideWhenUsed="0"/>
-    <w:lsdException w:name="Colorful Grid Accent 2" w:semiHidden="0" w:uiPriority="73" w:unhideWhenUsed="0"/>
-    <w:lsdException w:name="Light Shading Accent 3" w:semiHidden="0" w:uiPriority="60" w:unhideWhenUsed="0"/>
-    <w:lsdException w:name="Light List Accent 3" w:semiHidden="0" w:uiPriority="61" w:unhideWhenUsed="0"/>
-    <w:lsdException w:name="Light Grid Accent 3" w:semiHidden="0" w:uiPriority="62" w:unhideWhenUsed="0"/>
-    <w:lsdException w:name="Medium Shading 1 Accent 3" w:semiHidden="0" w:uiPriority="63" w:unhideWhenUsed="0"/>
-    <w:lsdException w:name="Medium Shading 2 Accent 3" w:semiHidden="0" w:uiPriority="64" w:unhideWhenUsed="0"/>
-    <w:lsdException w:name="Medium List 1 Accent 3" w:semiHidden="0" w:uiPriority="65" w:unhideWhenUsed="0"/>
-    <w:lsdException w:name="Medium List 2 Accent 3" w:semiHidden="0" w:uiPriority="66" w:unhideWhenUsed="0"/>
-    <w:lsdException w:name="Medium Grid 1 Accent 3" w:semiHidden="0" w:uiPriority="67" w:unhideWhenUsed="0"/>
-    <w:lsdException w:name="Medium Grid 2 Accent 3" w:semiHidden="0" w:uiPriority="68" w:unhideWhenUsed="0"/>
-    <w:lsdException w:name="Medium Grid 3 Accent 3" w:semiHidden="0" w:uiPriority="69" w:unhideWhenUsed="0"/>
-    <w:lsdException w:name="Dark List Accent 3" w:semiHidden="0" w:uiPriority="70" w:unhideWhenUsed="0"/>
-    <w:lsdException w:name="Colorful Shading Accent 3" w:semiHidden="0" w:uiPriority="71" w:unhideWhenUsed="0"/>
-    <w:lsdException w:name="Colorful List Accent 3" w:semiHidden="0" w:uiPriority="72" w:unhideWhenUsed="0"/>
-    <w:lsdException w:name="Colorful Grid Accent 3" w:semiHidden="0" w:uiPriority="73" w:unhideWhenUsed="0"/>
-    <w:lsdException w:name="Light Shading Accent 4" w:semiHidden="0" w:uiPriority="60" w:unhideWhenUsed="0"/>
-    <w:lsdException w:name="Light List Accent 4" w:semiHidden="0" w:uiPriority="61" w:unhideWhenUsed="0"/>
-    <w:lsdException w:name="Light Grid Accent 4" w:semiHidden="0" w:uiPriority="62" w:unhideWhenUsed="0"/>
-    <w:lsdException w:name="Medium Shading 1 Accent 4" w:semiHidden="0" w:uiPriority="63" w:unhideWhenUsed="0"/>
-    <w:lsdException w:name="Medium Shading 2 Accent 4" w:semiHidden="0" w:uiPriority="64" w:unhideWhenUsed="0"/>
-    <w:lsdException w:name="Medium List 1 Accent 4" w:semiHidden="0" w:uiPriority="65" w:unhideWhenUsed="0"/>
-    <w:lsdException w:name="Medium List 2 Accent 4" w:semiHidden="0" w:uiPriority="66" w:unhideWhenUsed="0"/>
-    <w:lsdException w:name="Medium Grid 1 Accent 4" w:semiHidden="0" w:uiPriority="67" w:unhideWhenUsed="0"/>
-    <w:lsdException w:name="Medium Grid 2 Accent 4" w:semiHidden="0" w:uiPriority="68" w:unhideWhenUsed="0"/>
-    <w:lsdException w:name="Medium Grid 3 Accent 4" w:semiHidden="0" w:uiPriority="69" w:unhideWhenUsed="0"/>
-    <w:lsdException w:name="Dark List Accent 4" w:semiHidden="0" w:uiPriority="70" w:unhideWhenUsed="0"/>
-    <w:lsdException w:name="Colorful Shading Accent 4" w:semiHidden="0" w:uiPriority="71" w:unhideWhenUsed="0"/>
-    <w:lsdException w:name="Colorful List Accent 4" w:semiHidden="0" w:uiPriority="72" w:unhideWhenUsed="0"/>
-    <w:lsdException w:name="Colorful Grid Accent 4" w:semiHidden="0" w:uiPriority="73" w:unhideWhenUsed="0"/>
-    <w:lsdException w:name="Light Shading Accent 5" w:semiHidden="0" w:uiPriority="60" w:unhideWhenUsed="0"/>
-    <w:lsdException w:name="Light List Accent 5" w:semiHidden="0" w:uiPriority="61" w:unhideWhenUsed="0"/>
-    <w:lsdException w:name="Light Grid Accent 5" w:semiHidden="0" w:uiPriority="62" w:unhideWhenUsed="0"/>
-    <w:lsdException w:name="Medium Shading 1 Accent 5" w:semiHidden="0" w:uiPriority="63" w:unhideWhenUsed="0"/>
-    <w:lsdException w:name="Medium Shading 2 Accent 5" w:semiHidden="0" w:uiPriority="64" w:unhideWhenUsed="0"/>
-    <w:lsdException w:name="Medium List 1 Accent 5" w:semiHidden="0" w:uiPriority="65" w:unhideWhenUsed="0"/>
-    <w:lsdException w:name="Medium List 2 Accent 5" w:semiHidden="0" w:uiPriority="66" w:unhideWhenUsed="0"/>
-    <w:lsdException w:name="Medium Grid 1 Accent 5" w:semiHidden="0" w:uiPriority="67" w:unhideWhenUsed="0"/>
-    <w:lsdException w:name="Medium Grid 2 Accent 5" w:semiHidden="0" w:uiPriority="68" w:unhideWhenUsed="0"/>
-    <w:lsdException w:name="Medium Grid 3 Accent 5" w:semiHidden="0" w:uiPriority="69" w:unhideWhenUsed="0"/>
-    <w:lsdException w:name="Dark List Accent 5" w:semiHidden="0" w:uiPriority="70" w:unhideWhenUsed="0"/>
-    <w:lsdException w:name="Colorful Shading Accent 5" w:semiHidden="0" w:uiPriority="71" w:unhideWhenUsed="0"/>
-    <w:lsdException w:name="Colorful List Accent 5" w:semiHidden="0" w:uiPriority="72" w:unhideWhenUsed="0"/>
-    <w:lsdException w:name="Colorful Grid Accent 5" w:semiHidden="0" w:uiPriority="73" w:unhideWhenUsed="0"/>
-    <w:lsdException w:name="Light Shading Accent 6" w:semiHidden="0" w:uiPriority="60" w:unhideWhenUsed="0"/>
-    <w:lsdException w:name="Light List Accent 6" w:semiHidden="0" w:uiPriority="61" w:unhideWhenUsed="0"/>
-    <w:lsdException w:name="Light Grid Accent 6" w:semiHidden="0" w:uiPriority="62" w:unhideWhenUsed="0"/>
-    <w:lsdException w:name="Medium Shading 1 Accent 6" w:semiHidden="0" w:uiPriority="63" w:unhideWhenUsed="0"/>
-    <w:lsdException w:name="Medium Shading 2 Accent 6" w:semiHidden="0" w:uiPriority="64" w:unhideWhenUsed="0"/>
-    <w:lsdException w:name="Medium List 1 Accent 6" w:semiHidden="0" w:uiPriority="65" w:unhideWhenUsed="0"/>
-    <w:lsdException w:name="Medium List 2 Accent 6" w:semiHidden="0" w:uiPriority="66" w:unhideWhenUsed="0"/>
-    <w:lsdException w:name="Medium Grid 1 Accent 6" w:semiHidden="0" w:uiPriority="67" w:unhideWhenUsed="0"/>
-    <w:lsdException w:name="Medium Grid 2 Accent 6" w:semiHidden="0" w:uiPriority="68" w:unhideWhenUsed="0"/>
-    <w:lsdException w:name="Medium Grid 3 Accent 6" w:semiHidden="0" w:uiPriority="69" w:unhideWhenUsed="0"/>
-    <w:lsdException w:name="Dark List Accent 6" w:semiHidden="0" w:uiPriority="70" w:unhideWhenUsed="0"/>
-    <w:lsdException w:name="Colorful Shading Accent 6" w:semiHidden="0" w:uiPriority="71" w:unhideWhenUsed="0"/>
-    <w:lsdException w:name="Colorful List Accent 6" w:semiHidden="0" w:uiPriority="72" w:unhideWhenUsed="0"/>
-    <w:lsdException w:name="Colorful Grid Accent 6" w:semiHidden="0" w:uiPriority="73" w:unhideWhenUsed="0"/>
-    <w:lsdException w:name="Subtle Emphasis" w:semiHidden="0" w:uiPriority="19" w:unhideWhenUsed="0" w:qFormat="1"/>
-    <w:lsdException w:name="Intense Emphasis" w:semiHidden="0" w:uiPriority="21" w:unhideWhenUsed="0" w:qFormat="1"/>
-    <w:lsdException w:name="Subtle Reference" w:semiHidden="0" w:uiPriority="31" w:unhideWhenUsed="0" w:qFormat="1"/>
-    <w:lsdException w:name="Intense Reference" w:semiHidden="0" w:uiPriority="32" w:unhideWhenUsed="0" w:qFormat="1"/>
-    <w:lsdException w:name="Book Title" w:semiHidden="0" w:uiPriority="33" w:unhideWhenUsed="0" w:qFormat="1"/>
-    <w:lsdException w:name="Bibliography" w:uiPriority="37"/>
-    <w:lsdException w:name="TOC Heading" w:uiPriority="39" w:qFormat="1"/>
+  <w:latentStyles w:defLockedState="0" w:defUIPriority="99" w:defSemiHidden="0" w:defUnhideWhenUsed="0" w:defQFormat="0" w:count="371">
+    <w:lsdException w:name="Normal" w:uiPriority="0" w:qFormat="1"/>
+    <w:lsdException w:name="heading 1" w:uiPriority="9" w:qFormat="1"/>
+    <w:lsdException w:name="heading 2" w:semiHidden="1" w:uiPriority="9" w:unhideWhenUsed="1" w:qFormat="1"/>
+    <w:lsdException w:name="heading 3" w:semiHidden="1" w:uiPriority="9" w:unhideWhenUsed="1" w:qFormat="1"/>
+    <w:lsdException w:name="heading 4" w:semiHidden="1" w:uiPriority="9" w:unhideWhenUsed="1" w:qFormat="1"/>
+    <w:lsdException w:name="heading 5" w:semiHidden="1" w:uiPriority="9" w:unhideWhenUsed="1" w:qFormat="1"/>
+    <w:lsdException w:name="heading 6" w:semiHidden="1" w:uiPriority="9" w:unhideWhenUsed="1" w:qFormat="1"/>
+    <w:lsdException w:name="heading 7" w:semiHidden="1" w:uiPriority="9" w:unhideWhenUsed="1" w:qFormat="1"/>
+    <w:lsdException w:name="heading 8" w:semiHidden="1" w:uiPriority="9" w:unhideWhenUsed="1" w:qFormat="1"/>
+    <w:lsdException w:name="heading 9" w:semiHidden="1" w:uiPriority="9" w:unhideWhenUsed="1" w:qFormat="1"/>
+    <w:lsdException w:name="index 1" w:semiHidden="1" w:unhideWhenUsed="1"/>
+    <w:lsdException w:name="index 2" w:semiHidden="1" w:unhideWhenUsed="1"/>
+    <w:lsdException w:name="index 3" w:semiHidden="1" w:unhideWhenUsed="1"/>
+    <w:lsdException w:name="index 4" w:semiHidden="1" w:unhideWhenUsed="1"/>
+    <w:lsdException w:name="index 5" w:semiHidden="1" w:unhideWhenUsed="1"/>
+    <w:lsdException w:name="index 6" w:semiHidden="1" w:unhideWhenUsed="1"/>
+    <w:lsdException w:name="index 7" w:semiHidden="1" w:unhideWhenUsed="1"/>
+    <w:lsdException w:name="index 8" w:semiHidden="1" w:unhideWhenUsed="1"/>
+    <w:lsdException w:name="index 9" w:semiHidden="1" w:unhideWhenUsed="1"/>
+    <w:lsdException w:name="toc 1" w:semiHidden="1" w:uiPriority="39" w:unhideWhenUsed="1"/>
+    <w:lsdException w:name="toc 2" w:semiHidden="1" w:uiPriority="39" w:unhideWhenUsed="1"/>
+    <w:lsdException w:name="toc 3" w:semiHidden="1" w:uiPriority="39" w:unhideWhenUsed="1"/>
+    <w:lsdException w:name="toc 4" w:semiHidden="1" w:uiPriority="39" w:unhideWhenUsed="1"/>
+    <w:lsdException w:name="toc 5" w:semiHidden="1" w:uiPriority="39" w:unhideWhenUsed="1"/>
+    <w:lsdException w:name="toc 6" w:semiHidden="1" w:uiPriority="39" w:unhideWhenUsed="1"/>
+    <w:lsdException w:name="toc 7" w:semiHidden="1" w:uiPriority="39" w:unhideWhenUsed="1"/>
+    <w:lsdException w:name="toc 8" w:semiHidden="1" w:uiPriority="39" w:unhideWhenUsed="1"/>
+    <w:lsdException w:name="toc 9" w:semiHidden="1" w:uiPriority="39" w:unhideWhenUsed="1"/>
+    <w:lsdException w:name="Normal Indent" w:semiHidden="1" w:unhideWhenUsed="1"/>
+    <w:lsdException w:name="footnote text" w:semiHidden="1" w:unhideWhenUsed="1"/>
+    <w:lsdException w:name="annotation text" w:semiHidden="1" w:unhideWhenUsed="1"/>
+    <w:lsdException w:name="header" w:semiHidden="1" w:unhideWhenUsed="1"/>
+    <w:lsdException w:name="footer" w:semiHidden="1" w:unhideWhenUsed="1"/>
+    <w:lsdException w:name="index heading" w:semiHidden="1" w:unhideWhenUsed="1"/>
+    <w:lsdException w:name="caption" w:semiHidden="1" w:uiPriority="35" w:unhideWhenUsed="1" w:qFormat="1"/>
+    <w:lsdException w:name="table of figures" w:semiHidden="1" w:unhideWhenUsed="1"/>
+    <w:lsdException w:name="envelope address" w:semiHidden="1" w:unhideWhenUsed="1"/>
+    <w:lsdException w:name="envelope return" w:semiHidden="1" w:unhideWhenUsed="1"/>
+    <w:lsdException w:name="footnote reference" w:semiHidden="1" w:unhideWhenUsed="1"/>
+    <w:lsdException w:name="annotation reference" w:semiHidden="1" w:unhideWhenUsed="1"/>
+    <w:lsdException w:name="line number" w:semiHidden="1" w:unhideWhenUsed="1"/>
+    <w:lsdException w:name="page number" w:semiHidden="1" w:unhideWhenUsed="1"/>
+    <w:lsdException w:name="endnote reference" w:semiHidden="1" w:unhideWhenUsed="1"/>
+    <w:lsdException w:name="endnote text" w:semiHidden="1" w:unhideWhenUsed="1"/>
+    <w:lsdException w:name="table of authorities" w:semiHidden="1" w:unhideWhenUsed="1"/>
+    <w:lsdException w:name="macro" w:semiHidden="1" w:unhideWhenUsed="1"/>
+    <w:lsdException w:name="toa heading" w:semiHidden="1" w:unhideWhenUsed="1"/>
+    <w:lsdException w:name="List" w:semiHidden="1" w:unhideWhenUsed="1"/>
+    <w:lsdException w:name="List Bullet" w:semiHidden="1" w:unhideWhenUsed="1"/>
+    <w:lsdException w:name="List Number" w:semiHidden="1" w:unhideWhenUsed="1"/>
+    <w:lsdException w:name="List 2" w:semiHidden="1" w:unhideWhenUsed="1"/>
+    <w:lsdException w:name="List 3" w:semiHidden="1" w:unhideWhenUsed="1"/>
+    <w:lsdException w:name="List 4" w:semiHidden="1" w:unhideWhenUsed="1"/>
+    <w:lsdException w:name="List 5" w:semiHidden="1" w:unhideWhenUsed="1"/>
+    <w:lsdException w:name="List Bullet 2" w:semiHidden="1" w:unhideWhenUsed="1"/>
+    <w:lsdException w:name="List Bullet 3" w:semiHidden="1" w:unhideWhenUsed="1"/>
+    <w:lsdException w:name="List Bullet 4" w:semiHidden="1" w:unhideWhenUsed="1"/>
+    <w:lsdException w:name="List Bullet 5" w:semiHidden="1" w:unhideWhenUsed="1"/>
+    <w:lsdException w:name="List Number 2" w:semiHidden="1" w:unhideWhenUsed="1"/>
+    <w:lsdException w:name="List Number 3" w:semiHidden="1" w:unhideWhenUsed="1"/>
+    <w:lsdException w:name="List Number 4" w:semiHidden="1" w:unhideWhenUsed="1"/>
+    <w:lsdException w:name="List Number 5" w:semiHidden="1" w:unhideWhenUsed="1"/>
+    <w:lsdException w:name="Title" w:uiPriority="10" w:qFormat="1"/>
+    <w:lsdException w:name="Closing" w:semiHidden="1" w:unhideWhenUsed="1"/>
+    <w:lsdException w:name="Signature" w:semiHidden="1" w:unhideWhenUsed="1"/>
+    <w:lsdException w:name="Default Paragraph Font" w:semiHidden="1" w:uiPriority="1" w:unhideWhenUsed="1"/>
+    <w:lsdException w:name="Body Text" w:semiHidden="1" w:unhideWhenUsed="1"/>
+    <w:lsdException w:name="Body Text Indent" w:semiHidden="1" w:unhideWhenUsed="1"/>
+    <w:lsdException w:name="List Continue" w:semiHidden="1" w:unhideWhenUsed="1"/>
+    <w:lsdException w:name="List Continue 2" w:semiHidden="1" w:unhideWhenUsed="1"/>
+    <w:lsdException w:name="List Continue 3" w:semiHidden="1" w:unhideWhenUsed="1"/>
+    <w:lsdException w:name="List Continue 4" w:semiHidden="1" w:unhideWhenUsed="1"/>
+    <w:lsdException w:name="List Continue 5" w:semiHidden="1" w:unhideWhenUsed="1"/>
+    <w:lsdException w:name="Message Header" w:semiHidden="1" w:unhideWhenUsed="1"/>
+    <w:lsdException w:name="Subtitle" w:uiPriority="11" w:qFormat="1"/>
+    <w:lsdException w:name="Salutation" w:semiHidden="1" w:unhideWhenUsed="1"/>
+    <w:lsdException w:name="Date" w:semiHidden="1" w:unhideWhenUsed="1"/>
+    <w:lsdException w:name="Body Text First Indent" w:semiHidden="1" w:unhideWhenUsed="1"/>
+    <w:lsdException w:name="Body Text First Indent 2" w:semiHidden="1" w:unhideWhenUsed="1"/>
+    <w:lsdException w:name="Note Heading" w:semiHidden="1" w:unhideWhenUsed="1"/>
+    <w:lsdException w:name="Body Text 2" w:semiHidden="1" w:unhideWhenUsed="1"/>
+    <w:lsdException w:name="Body Text 3" w:semiHidden="1" w:unhideWhenUsed="1"/>
+    <w:lsdException w:name="Body Text Indent 2" w:semiHidden="1" w:unhideWhenUsed="1"/>
+    <w:lsdException w:name="Body Text Indent 3" w:semiHidden="1" w:unhideWhenUsed="1"/>
+    <w:lsdException w:name="Block Text" w:semiHidden="1" w:unhideWhenUsed="1"/>
+    <w:lsdException w:name="Hyperlink" w:semiHidden="1" w:unhideWhenUsed="1"/>
+    <w:lsdException w:name="FollowedHyperlink" w:semiHidden="1" w:unhideWhenUsed="1"/>
+    <w:lsdException w:name="Strong" w:uiPriority="22" w:qFormat="1"/>
+    <w:lsdException w:name="Emphasis" w:uiPriority="20" w:qFormat="1"/>
+    <w:lsdException w:name="Document Map" w:semiHidden="1" w:unhideWhenUsed="1"/>
+    <w:lsdException w:name="Plain Text" w:semiHidden="1" w:unhideWhenUsed="1"/>
+    <w:lsdException w:name="E-mail Signature" w:semiHidden="1" w:unhideWhenUsed="1"/>
+    <w:lsdException w:name="HTML Top of Form" w:semiHidden="1" w:unhideWhenUsed="1"/>
+    <w:lsdException w:name="HTML Bottom of Form" w:semiHidden="1" w:unhideWhenUsed="1"/>
+    <w:lsdException w:name="Normal (Web)" w:semiHidden="1" w:unhideWhenUsed="1"/>
+    <w:lsdException w:name="HTML Acronym" w:semiHidden="1" w:unhideWhenUsed="1"/>
+    <w:lsdException w:name="HTML Address" w:semiHidden="1" w:unhideWhenUsed="1"/>
+    <w:lsdException w:name="HTML Cite" w:semiHidden="1" w:unhideWhenUsed="1"/>
+    <w:lsdException w:name="HTML Code" w:semiHidden="1" w:unhideWhenUsed="1"/>
+    <w:lsdException w:name="HTML Definition" w:semiHidden="1" w:unhideWhenUsed="1"/>
+    <w:lsdException w:name="HTML Keyboard" w:semiHidden="1" w:unhideWhenUsed="1"/>
+    <w:lsdException w:name="HTML Preformatted" w:semiHidden="1" w:unhideWhenUsed="1"/>
+    <w:lsdException w:name="HTML Sample" w:semiHidden="1" w:unhideWhenUsed="1"/>
+    <w:lsdException w:name="HTML Typewriter" w:semiHidden="1" w:unhideWhenUsed="1"/>
+    <w:lsdException w:name="HTML Variable" w:semiHidden="1" w:unhideWhenUsed="1"/>
+    <w:lsdException w:name="Normal Table" w:semiHidden="1" w:unhideWhenUsed="1"/>
+    <w:lsdException w:name="annotation subject" w:semiHidden="1" w:unhideWhenUsed="1"/>
+    <w:lsdException w:name="No List" w:semiHidden="1" w:unhideWhenUsed="1"/>
+    <w:lsdException w:name="Outline List 1" w:semiHidden="1" w:unhideWhenUsed="1"/>
+    <w:lsdException w:name="Outline List 2" w:semiHidden="1" w:unhideWhenUsed="1"/>
+    <w:lsdException w:name="Outline List 3" w:semiHidden="1" w:unhideWhenUsed="1"/>
+    <w:lsdException w:name="Table Simple 1" w:semiHidden="1" w:unhideWhenUsed="1"/>
+    <w:lsdException w:name="Table Simple 2" w:semiHidden="1" w:unhideWhenUsed="1"/>
+    <w:lsdException w:name="Table Simple 3" w:semiHidden="1" w:unhideWhenUsed="1"/>
+    <w:lsdException w:name="Table Classic 1" w:semiHidden="1" w:unhideWhenUsed="1"/>
+    <w:lsdException w:name="Table Classic 2" w:semiHidden="1" w:unhideWhenUsed="1"/>
+    <w:lsdException w:name="Table Classic 3" w:semiHidden="1" w:unhideWhenUsed="1"/>
+    <w:lsdException w:name="Table Classic 4" w:semiHidden="1" w:unhideWhenUsed="1"/>
+    <w:lsdException w:name="Table Colorful 1" w:semiHidden="1" w:unhideWhenUsed="1"/>
+    <w:lsdException w:name="Table Colorful 2" w:semiHidden="1" w:unhideWhenUsed="1"/>
+    <w:lsdException w:name="Table Colorful 3" w:semiHidden="1" w:unhideWhenUsed="1"/>
+    <w:lsdException w:name="Table Columns 1" w:semiHidden="1" w:unhideWhenUsed="1"/>
+    <w:lsdException w:name="Table Columns 2" w:semiHidden="1" w:unhideWhenUsed="1"/>
+    <w:lsdException w:name="Table Columns 3" w:semiHidden="1" w:unhideWhenUsed="1"/>
+    <w:lsdException w:name="Table Columns 4" w:semiHidden="1" w:unhideWhenUsed="1"/>
+    <w:lsdException w:name="Table Columns 5" w:semiHidden="1" w:unhideWhenUsed="1"/>
+    <w:lsdException w:name="Table Grid 1" w:semiHidden="1" w:unhideWhenUsed="1"/>
+    <w:lsdException w:name="Table Grid 2" w:semiHidden="1" w:unhideWhenUsed="1"/>
+    <w:lsdException w:name="Table Grid 3" w:semiHidden="1" w:unhideWhenUsed="1"/>
+    <w:lsdException w:name="Table Grid 4" w:semiHidden="1" w:unhideWhenUsed="1"/>
+    <w:lsdException w:name="Table Grid 5" w:semiHidden="1" w:unhideWhenUsed="1"/>
+    <w:lsdException w:name="Table Grid 6" w:semiHidden="1" w:unhideWhenUsed="1"/>
+    <w:lsdException w:name="Table Grid 7" w:semiHidden="1" w:unhideWhenUsed="1"/>
+    <w:lsdException w:name="Table Grid 8" w:semiHidden="1" w:unhideWhenUsed="1"/>
+    <w:lsdException w:name="Table List 1" w:semiHidden="1" w:unhideWhenUsed="1"/>
+    <w:lsdException w:name="Table List 2" w:semiHidden="1" w:unhideWhenUsed="1"/>
+    <w:lsdException w:name="Table List 3" w:semiHidden="1" w:unhideWhenUsed="1"/>
+    <w:lsdException w:name="Table List 4" w:semiHidden="1" w:unhideWhenUsed="1"/>
+    <w:lsdException w:name="Table List 5" w:semiHidden="1" w:unhideWhenUsed="1"/>
+    <w:lsdException w:name="Table List 6" w:semiHidden="1" w:unhideWhenUsed="1"/>
+    <w:lsdException w:name="Table List 7" w:semiHidden="1" w:unhideWhenUsed="1"/>
+    <w:lsdException w:name="Table List 8" w:semiHidden="1" w:unhideWhenUsed="1"/>
+    <w:lsdException w:name="Table 3D effects 1" w:semiHidden="1" w:unhideWhenUsed="1"/>
+    <w:lsdException w:name="Table 3D effects 2" w:semiHidden="1" w:unhideWhenUsed="1"/>
+    <w:lsdException w:name="Table 3D effects 3" w:semiHidden="1" w:unhideWhenUsed="1"/>
+    <w:lsdException w:name="Table Contemporary" w:semiHidden="1" w:unhideWhenUsed="1"/>
+    <w:lsdException w:name="Table Elegant" w:semiHidden="1" w:unhideWhenUsed="1"/>
+    <w:lsdException w:name="Table Professional" w:semiHidden="1" w:unhideWhenUsed="1"/>
+    <w:lsdException w:name="Table Subtle 1" w:semiHidden="1" w:unhideWhenUsed="1"/>
+    <w:lsdException w:name="Table Subtle 2" w:semiHidden="1" w:unhideWhenUsed="1"/>
+    <w:lsdException w:name="Table Web 1" w:semiHidden="1" w:unhideWhenUsed="1"/>
+    <w:lsdException w:name="Table Web 2" w:semiHidden="1" w:unhideWhenUsed="1"/>
+    <w:lsdException w:name="Table Web 3" w:semiHidden="1" w:unhideWhenUsed="1"/>
+    <w:lsdException w:name="Balloon Text" w:semiHidden="1" w:unhideWhenUsed="1"/>
+    <w:lsdException w:name="Table Grid" w:uiPriority="39"/>
+    <w:lsdException w:name="Table Theme" w:semiHidden="1" w:unhideWhenUsed="1"/>
+    <w:lsdException w:name="Placeholder Text" w:semiHidden="1"/>
+    <w:lsdException w:name="No Spacing" w:uiPriority="1" w:qFormat="1"/>
+    <w:lsdException w:name="Light Shading" w:uiPriority="60"/>
+    <w:lsdException w:name="Light List" w:uiPriority="61"/>
+    <w:lsdException w:name="Light Grid" w:uiPriority="62"/>
+    <w:lsdException w:name="Medium Shading 1" w:uiPriority="63"/>
+    <w:lsdException w:name="Medium Shading 2" w:uiPriority="64"/>
+    <w:lsdException w:name="Medium List 1" w:uiPriority="65"/>
+    <w:lsdException w:name="Medium List 2" w:uiPriority="66"/>
+    <w:lsdException w:name="Medium Grid 1" w:uiPriority="67"/>
+    <w:lsdException w:name="Medium Grid 2" w:uiPriority="68"/>
+    <w:lsdException w:name="Medium Grid 3" w:uiPriority="69"/>
+    <w:lsdException w:name="Dark List" w:uiPriority="70"/>
+    <w:lsdException w:name="Colorful Shading" w:uiPriority="71"/>
+    <w:lsdException w:name="Colorful List" w:uiPriority="72"/>
+    <w:lsdException w:name="Colorful Grid" w:uiPriority="73"/>
+    <w:lsdException w:name="Light Shading Accent 1" w:uiPriority="60"/>
+    <w:lsdException w:name="Light List Accent 1" w:uiPriority="61"/>
+    <w:lsdException w:name="Light Grid Accent 1" w:uiPriority="62"/>
+    <w:lsdException w:name="Medium Shading 1 Accent 1" w:uiPriority="63"/>
+    <w:lsdException w:name="Medium Shading 2 Accent 1" w:uiPriority="64"/>
+    <w:lsdException w:name="Medium List 1 Accent 1" w:uiPriority="65"/>
+    <w:lsdException w:name="Revision" w:semiHidden="1"/>
+    <w:lsdException w:name="List Paragraph" w:uiPriority="34" w:qFormat="1"/>
+    <w:lsdException w:name="Quote" w:uiPriority="29" w:qFormat="1"/>
+    <w:lsdException w:name="Intense Quote" w:uiPriority="30" w:qFormat="1"/>
+    <w:lsdException w:name="Medium List 2 Accent 1" w:uiPriority="66"/>
+    <w:lsdException w:name="Medium Grid 1 Accent 1" w:uiPriority="67"/>
+    <w:lsdException w:name="Medium Grid 2 Accent 1" w:uiPriority="68"/>
+    <w:lsdException w:name="Medium Grid 3 Accent 1" w:uiPriority="69"/>
+    <w:lsdException w:name="Dark List Accent 1" w:uiPriority="70"/>
+    <w:lsdException w:name="Colorful Shading Accent 1" w:uiPriority="71"/>
+    <w:lsdException w:name="Colorful List Accent 1" w:uiPriority="72"/>
+    <w:lsdException w:name="Colorful Grid Accent 1" w:uiPriority="73"/>
+    <w:lsdException w:name="Light Shading Accent 2" w:uiPriority="60"/>
+    <w:lsdException w:name="Light List Accent 2" w:uiPriority="61"/>
+    <w:lsdException w:name="Light Grid Accent 2" w:uiPriority="62"/>
+    <w:lsdException w:name="Medium Shading 1 Accent 2" w:uiPriority="63"/>
+    <w:lsdException w:name="Medium Shading 2 Accent 2" w:uiPriority="64"/>
+    <w:lsdException w:name="Medium List 1 Accent 2" w:uiPriority="65"/>
+    <w:lsdException w:name="Medium List 2 Accent 2" w:uiPriority="66"/>
+    <w:lsdException w:name="Medium Grid 1 Accent 2" w:uiPriority="67"/>
+    <w:lsdException w:name="Medium Grid 2 Accent 2" w:uiPriority="68"/>
+    <w:lsdException w:name="Medium Grid 3 Accent 2" w:uiPriority="69"/>
+    <w:lsdException w:name="Dark List Accent 2" w:uiPriority="70"/>
+    <w:lsdException w:name="Colorful Shading Accent 2" w:uiPriority="71"/>
+    <w:lsdException w:name="Colorful List Accent 2" w:uiPriority="72"/>
+    <w:lsdException w:name="Colorful Grid Accent 2" w:uiPriority="73"/>
+    <w:lsdException w:name="Light Shading Accent 3" w:uiPriority="60"/>
+    <w:lsdException w:name="Light List Accent 3" w:uiPriority="61"/>
+    <w:lsdException w:name="Light Grid Accent 3" w:uiPriority="62"/>
+    <w:lsdException w:name="Medium Shading 1 Accent 3" w:uiPriority="63"/>
+    <w:lsdException w:name="Medium Shading 2 Accent 3" w:uiPriority="64"/>
+    <w:lsdException w:name="Medium List 1 Accent 3" w:uiPriority="65"/>
+    <w:lsdException w:name="Medium List 2 Accent 3" w:uiPriority="66"/>
+    <w:lsdException w:name="Medium Grid 1 Accent 3" w:uiPriority="67"/>
+    <w:lsdException w:name="Medium Grid 2 Accent 3" w:uiPriority="68"/>
+    <w:lsdException w:name="Medium Grid 3 Accent 3" w:uiPriority="69"/>
+    <w:lsdException w:name="Dark List Accent 3" w:uiPriority="70"/>
+    <w:lsdException w:name="Colorful Shading Accent 3" w:uiPriority="71"/>
+    <w:lsdException w:name="Colorful List Accent 3" w:uiPriority="72"/>
+    <w:lsdException w:name="Colorful Grid Accent 3" w:uiPriority="73"/>
+    <w:lsdException w:name="Light Shading Accent 4" w:uiPriority="60"/>
+    <w:lsdException w:name="Light List Accent 4" w:uiPriority="61"/>
+    <w:lsdException w:name="Light Grid Accent 4" w:uiPriority="62"/>
+    <w:lsdException w:name="Medium Shading 1 Accent 4" w:uiPriority="63"/>
+    <w:lsdException w:name="Medium Shading 2 Accent 4" w:uiPriority="64"/>
+    <w:lsdException w:name="Medium List 1 Accent 4" w:uiPriority="65"/>
+    <w:lsdException w:name="Medium List 2 Accent 4" w:uiPriority="66"/>
+    <w:lsdException w:name="Medium Grid 1 Accent 4" w:uiPriority="67"/>
+    <w:lsdException w:name="Medium Grid 2 Accent 4" w:uiPriority="68"/>
+    <w:lsdException w:name="Medium Grid 3 Accent 4" w:uiPriority="69"/>
+    <w:lsdException w:name="Dark List Accent 4" w:uiPriority="70"/>
+    <w:lsdException w:name="Colorful Shading Accent 4" w:uiPriority="71"/>
+    <w:lsdException w:name="Colorful List Accent 4" w:uiPriority="72"/>
+    <w:lsdException w:name="Colorful Grid Accent 4" w:uiPriority="73"/>
+    <w:lsdException w:name="Light Shading Accent 5" w:uiPriority="60"/>
+    <w:lsdException w:name="Light List Accent 5" w:uiPriority="61"/>
+    <w:lsdException w:name="Light Grid Accent 5" w:uiPriority="62"/>
+    <w:lsdException w:name="Medium Shading 1 Accent 5" w:uiPriority="63"/>
+    <w:lsdException w:name="Medium Shading 2 Accent 5" w:uiPriority="64"/>
+    <w:lsdException w:name="Medium List 1 Accent 5" w:uiPriority="65"/>
+    <w:lsdException w:name="Medium List 2 Accent 5" w:uiPriority="66"/>
+    <w:lsdException w:name="Medium Grid 1 Accent 5" w:uiPriority="67"/>
+    <w:lsdException w:name="Medium Grid 2 Accent 5" w:uiPriority="68"/>
+    <w:lsdException w:name="Medium Grid 3 Accent 5" w:uiPriority="69"/>
+    <w:lsdException w:name="Dark List Accent 5" w:uiPriority="70"/>
+    <w:lsdException w:name="Colorful Shading Accent 5" w:uiPriority="71"/>
+    <w:lsdException w:name="Colorful List Accent 5" w:uiPriority="72"/>
+    <w:lsdException w:name="Colorful Grid Accent 5" w:uiPriority="73"/>
+    <w:lsdException w:name="Light Shading Accent 6" w:uiPriority="60"/>
+    <w:lsdException w:name="Light List Accent 6" w:uiPriority="61"/>
+    <w:lsdException w:name="Light Grid Accent 6" w:uiPriority="62"/>
+    <w:lsdException w:name="Medium Shading 1 Accent 6" w:uiPriority="63"/>
+    <w:lsdException w:name="Medium Shading 2 Accent 6" w:uiPriority="64"/>
+    <w:lsdException w:name="Medium List 1 Accent 6" w:uiPriority="65"/>
+    <w:lsdException w:name="Medium List 2 Accent 6" w:uiPriority="66"/>
+    <w:lsdException w:name="Medium Grid 1 Accent 6" w:uiPriority="67"/>
+    <w:lsdException w:name="Medium Grid 2 Accent 6" w:uiPriority="68"/>
+    <w:lsdException w:name="Medium Grid 3 Accent 6" w:uiPriority="69"/>
+    <w:lsdException w:name="Dark List Accent 6" w:uiPriority="70"/>
+    <w:lsdException w:name="Colorful Shading Accent 6" w:uiPriority="71"/>
+    <w:lsdException w:name="Colorful List Accent 6" w:uiPriority="72"/>
+    <w:lsdException w:name="Colorful Grid Accent 6" w:uiPriority="73"/>
+    <w:lsdException w:name="Subtle Emphasis" w:uiPriority="19" w:qFormat="1"/>
+    <w:lsdException w:name="Intense Emphasis" w:uiPriority="21" w:qFormat="1"/>
+    <w:lsdException w:name="Subtle Reference" w:uiPriority="31" w:qFormat="1"/>
+    <w:lsdException w:name="Intense Reference" w:uiPriority="32" w:qFormat="1"/>
+    <w:lsdException w:name="Book Title" w:uiPriority="33" w:qFormat="1"/>
+    <w:lsdException w:name="Bibliography" w:semiHidden="1" w:uiPriority="37" w:unhideWhenUsed="1"/>
+    <w:lsdException w:name="TOC Heading" w:semiHidden="1" w:uiPriority="39" w:unhideWhenUsed="1" w:qFormat="1"/>
+    <w:lsdException w:name="Plain Table 1" w:uiPriority="41"/>
+    <w:lsdException w:name="Plain Table 2" w:uiPriority="42"/>
+    <w:lsdException w:name="Plain Table 3" w:uiPriority="43"/>
+    <w:lsdException w:name="Plain Table 4" w:uiPriority="44"/>
+    <w:lsdException w:name="Plain Table 5" w:uiPriority="45"/>
+    <w:lsdException w:name="Grid Table Light" w:uiPriority="40"/>
+    <w:lsdException w:name="Grid Table 1 Light" w:uiPriority="46"/>
+    <w:lsdException w:name="Grid Table 2" w:uiPriority="47"/>
+    <w:lsdException w:name="Grid Table 3" w:uiPriority="48"/>
+    <w:lsdException w:name="Grid Table 4" w:uiPriority="49"/>
+    <w:lsdException w:name="Grid Table 5 Dark" w:uiPriority="50"/>
+    <w:lsdException w:name="Grid Table 6 Colorful" w:uiPriority="51"/>
+    <w:lsdException w:name="Grid Table 7 Colorful" w:uiPriority="52"/>
+    <w:lsdException w:name="Grid Table 1 Light Accent 1" w:uiPriority="46"/>
+    <w:lsdException w:name="Grid Table 2 Accent 1" w:uiPriority="47"/>
+    <w:lsdException w:name="Grid Table 3 Accent 1" w:uiPriority="48"/>
+    <w:lsdException w:name="Grid Table 4 Accent 1" w:uiPriority="49"/>
+    <w:lsdException w:name="Grid Table 5 Dark Accent 1" w:uiPriority="50"/>
+    <w:lsdException w:name="Grid Table 6 Colorful Accent 1" w:uiPriority="51"/>
+    <w:lsdException w:name="Grid Table 7 Colorful Accent 1" w:uiPriority="52"/>
+    <w:lsdException w:name="Grid Table 1 Light Accent 2" w:uiPriority="46"/>
+    <w:lsdException w:name="Grid Table 2 Accent 2" w:uiPriority="47"/>
+    <w:lsdException w:name="Grid Table 3 Accent 2" w:uiPriority="48"/>
+    <w:lsdException w:name="Grid Table 4 Accent 2" w:uiPriority="49"/>
+    <w:lsdException w:name="Grid Table 5 Dark Accent 2" w:uiPriority="50"/>
+    <w:lsdException w:name="Grid Table 6 Colorful Accent 2" w:uiPriority="51"/>
+    <w:lsdException w:name="Grid Table 7 Colorful Accent 2" w:uiPriority="52"/>
+    <w:lsdException w:name="Grid Table 1 Light Accent 3" w:uiPriority="46"/>
+    <w:lsdException w:name="Grid Table 2 Accent 3" w:uiPriority="47"/>
+    <w:lsdException w:name="Grid Table 3 Accent 3" w:uiPriority="48"/>
+    <w:lsdException w:name="Grid Table 4 Accent 3" w:uiPriority="49"/>
+    <w:lsdException w:name="Grid Table 5 Dark Accent 3" w:uiPriority="50"/>
+    <w:lsdException w:name="Grid Table 6 Colorful Accent 3" w:uiPriority="51"/>
+    <w:lsdException w:name="Grid Table 7 Colorful Accent 3" w:uiPriority="52"/>
+    <w:lsdException w:name="Grid Table 1 Light Accent 4" w:uiPriority="46"/>
+    <w:lsdException w:name="Grid Table 2 Accent 4" w:uiPriority="47"/>
+    <w:lsdException w:name="Grid Table 3 Accent 4" w:uiPriority="48"/>
+    <w:lsdException w:name="Grid Table 4 Accent 4" w:uiPriority="49"/>
+    <w:lsdException w:name="Grid Table 5 Dark Accent 4" w:uiPriority="50"/>
+    <w:lsdException w:name="Grid Table 6 Colorful Accent 4" w:uiPriority="51"/>
+    <w:lsdException w:name="Grid Table 7 Colorful Accent 4" w:uiPriority="52"/>
+    <w:lsdException w:name="Grid Table 1 Light Accent 5" w:uiPriority="46"/>
+    <w:lsdException w:name="Grid Table 2 Accent 5" w:uiPriority="47"/>
+    <w:lsdException w:name="Grid Table 3 Accent 5" w:uiPriority="48"/>
+    <w:lsdException w:name="Grid Table 4 Accent 5" w:uiPriority="49"/>
+    <w:lsdException w:name="Grid Table 5 Dark Accent 5" w:uiPriority="50"/>
+    <w:lsdException w:name="Grid Table 6 Colorful Accent 5" w:uiPriority="51"/>
+    <w:lsdException w:name="Grid Table 7 Colorful Accent 5" w:uiPriority="52"/>
+    <w:lsdException w:name="Grid Table 1 Light Accent 6" w:uiPriority="46"/>
+    <w:lsdException w:name="Grid Table 2 Accent 6" w:uiPriority="47"/>
+    <w:lsdException w:name="Grid Table 3 Accent 6" w:uiPriority="48"/>
+    <w:lsdException w:name="Grid Table 4 Accent 6" w:uiPriority="49"/>
+    <w:lsdException w:name="Grid Table 5 Dark Accent 6" w:uiPriority="50"/>
+    <w:lsdException w:name="Grid Table 6 Colorful Accent 6" w:uiPriority="51"/>
+    <w:lsdException w:name="Grid Table 7 Colorful Accent 6" w:uiPriority="52"/>
+    <w:lsdException w:name="List Table 1 Light" w:uiPriority="46"/>
+    <w:lsdException w:name="List Table 2" w:uiPriority="47"/>
+    <w:lsdException w:name="List Table 3" w:uiPriority="48"/>
+    <w:lsdException w:name="List Table 4" w:uiPriority="49"/>
+    <w:lsdException w:name="List Table 5 Dark" w:uiPriority="50"/>
+    <w:lsdException w:name="List Table 6 Colorful" w:uiPriority="51"/>
+    <w:lsdException w:name="List Table 7 Colorful" w:uiPriority="52"/>
+    <w:lsdException w:name="List Table 1 Light Accent 1" w:uiPriority="46"/>
+    <w:lsdException w:name="List Table 2 Accent 1" w:uiPriority="47"/>
+    <w:lsdException w:name="List Table 3 Accent 1" w:uiPriority="48"/>
+    <w:lsdException w:name="List Table 4 Accent 1" w:uiPriority="49"/>
+    <w:lsdException w:name="List Table 5 Dark Accent 1" w:uiPriority="50"/>
+    <w:lsdException w:name="List Table 6 Colorful Accent 1" w:uiPriority="51"/>
+    <w:lsdException w:name="List Table 7 Colorful Accent 1" w:uiPriority="52"/>
+    <w:lsdException w:name="List Table 1 Light Accent 2" w:uiPriority="46"/>
+    <w:lsdException w:name="List Table 2 Accent 2" w:uiPriority="47"/>
+    <w:lsdException w:name="List Table 3 Accent 2" w:uiPriority="48"/>
+    <w:lsdException w:name="List Table 4 Accent 2" w:uiPriority="49"/>
+    <w:lsdException w:name="List Table 5 Dark Accent 2" w:uiPriority="50"/>
+    <w:lsdException w:name="List Table 6 Colorful Accent 2" w:uiPriority="51"/>
+    <w:lsdException w:name="List Table 7 Colorful Accent 2" w:uiPriority="52"/>
+    <w:lsdException w:name="List Table 1 Light Accent 3" w:uiPriority="46"/>
+    <w:lsdException w:name="List Table 2 Accent 3" w:uiPriority="47"/>
+    <w:lsdException w:name="List Table 3 Accent 3" w:uiPriority="48"/>
+    <w:lsdException w:name="List Table 4 Accent 3" w:uiPriority="49"/>
+    <w:lsdException w:name="List Table 5 Dark Accent 3" w:uiPriority="50"/>
+    <w:lsdException w:name="List Table 6 Colorful Accent 3" w:uiPriority="51"/>
+    <w:lsdException w:name="List Table 7 Colorful Accent 3" w:uiPriority="52"/>
+    <w:lsdException w:name="List Table 1 Light Accent 4" w:uiPriority="46"/>
+    <w:lsdException w:name="List Table 2 Accent 4" w:uiPriority="47"/>
+    <w:lsdException w:name="List Table 3 Accent 4" w:uiPriority="48"/>
+    <w:lsdException w:name="List Table 4 Accent 4" w:uiPriority="49"/>
+    <w:lsdException w:name="List Table 5 Dark Accent 4" w:uiPriority="50"/>
+    <w:lsdException w:name="List Table 6 Colorful Accent 4" w:uiPriority="51"/>
+    <w:lsdException w:name="List Table 7 Colorful Accent 4" w:uiPriority="52"/>
+    <w:lsdException w:name="List Table 1 Light Accent 5" w:uiPriority="46"/>
+    <w:lsdException w:name="List Table 2 Accent 5" w:uiPriority="47"/>
+    <w:lsdException w:name="List Table 3 Accent 5" w:uiPriority="48"/>
+    <w:lsdException w:name="List Table 4 Accent 5" w:uiPriority="49"/>
+    <w:lsdException w:name="List Table 5 Dark Accent 5" w:uiPriority="50"/>
+    <w:lsdException w:name="List Table 6 Colorful Accent 5" w:uiPriority="51"/>
+    <w:lsdException w:name="List Table 7 Colorful Accent 5" w:uiPriority="52"/>
+    <w:lsdException w:name="List Table 1 Light Accent 6" w:uiPriority="46"/>
+    <w:lsdException w:name="List Table 2 Accent 6" w:uiPriority="47"/>
+    <w:lsdException w:name="List Table 3 Accent 6" w:uiPriority="48"/>
+    <w:lsdException w:name="List Table 4 Accent 6" w:uiPriority="49"/>
+    <w:lsdException w:name="List Table 5 Dark Accent 6" w:uiPriority="50"/>
+    <w:lsdException w:name="List Table 6 Colorful Accent 6" w:uiPriority="51"/>
+    <w:lsdException w:name="List Table 7 Colorful Accent 6" w:uiPriority="52"/>
   </w:latentStyles>
   <w:style w:type="paragraph" w:default="1" w:styleId="Normal">
     <w:name w:val="Normal"/>
@@ -9716,8 +9495,8 @@
       </w:tblBorders>
     </w:tblPr>
   </w:style>
-  <w:style w:type="table" w:customStyle="1" w:styleId="GridTable2Accent1">
-    <w:name w:val="Grid Table 2 Accent 1"/>
+  <w:style w:type="table" w:customStyle="1" w:styleId="Tabladecuadrcula2-nfasis11">
+    <w:name w:val="Tabla de cuadrícula 2 - Énfasis 11"/>
     <w:basedOn w:val="Tablanormal"/>
     <w:uiPriority w:val="47"/>
     <w:rsid w:val="00FB05B9"/>
@@ -9791,8 +9570,8 @@
       </w:tcPr>
     </w:tblStylePr>
   </w:style>
-  <w:style w:type="table" w:customStyle="1" w:styleId="PlainTable2">
-    <w:name w:val="Plain Table 2"/>
+  <w:style w:type="table" w:customStyle="1" w:styleId="Tablanormal21">
+    <w:name w:val="Tabla normal 21"/>
     <w:basedOn w:val="Tablanormal"/>
     <w:uiPriority w:val="42"/>
     <w:rsid w:val="00FB05B9"/>
@@ -9884,7 +9663,7 @@
       <w:szCs w:val="26"/>
     </w:rPr>
   </w:style>
-  <w:style w:type="paragraph" w:styleId="Epgrafe">
+  <w:style w:type="paragraph" w:styleId="Descripcin">
     <w:name w:val="caption"/>
     <w:basedOn w:val="Normal"/>
     <w:next w:val="Normal"/>
@@ -9900,8 +9679,8 @@
       <w:szCs w:val="18"/>
     </w:rPr>
   </w:style>
-  <w:style w:type="table" w:customStyle="1" w:styleId="PlainTable5">
-    <w:name w:val="Plain Table 5"/>
+  <w:style w:type="table" w:customStyle="1" w:styleId="Tablanormal51">
+    <w:name w:val="Tabla normal 51"/>
     <w:basedOn w:val="Tablanormal"/>
     <w:uiPriority w:val="45"/>
     <w:rsid w:val="00DA493B"/>
@@ -10020,8 +9799,8 @@
       </w:tcPr>
     </w:tblStylePr>
   </w:style>
-  <w:style w:type="table" w:customStyle="1" w:styleId="PlainTable4">
-    <w:name w:val="Plain Table 4"/>
+  <w:style w:type="table" w:customStyle="1" w:styleId="Tablanormal41">
+    <w:name w:val="Tabla normal 41"/>
     <w:basedOn w:val="Tablanormal"/>
     <w:uiPriority w:val="44"/>
     <w:rsid w:val="00DA493B"/>
@@ -10069,8 +9848,8 @@
       </w:tcPr>
     </w:tblStylePr>
   </w:style>
-  <w:style w:type="table" w:customStyle="1" w:styleId="PlainTable3">
-    <w:name w:val="Plain Table 3"/>
+  <w:style w:type="table" w:customStyle="1" w:styleId="Tablanormal31">
+    <w:name w:val="Tabla normal 31"/>
     <w:basedOn w:val="Tablanormal"/>
     <w:uiPriority w:val="43"/>
     <w:rsid w:val="00DA493B"/>
@@ -10162,8 +9941,8 @@
       </w:tcPr>
     </w:tblStylePr>
   </w:style>
-  <w:style w:type="table" w:customStyle="1" w:styleId="PlainTable1">
-    <w:name w:val="Plain Table 1"/>
+  <w:style w:type="table" w:customStyle="1" w:styleId="Tablanormal11">
+    <w:name w:val="Tabla normal 11"/>
     <w:basedOn w:val="Tablanormal"/>
     <w:uiPriority w:val="41"/>
     <w:rsid w:val="00DA493B"/>
@@ -10225,8 +10004,8 @@
       </w:tcPr>
     </w:tblStylePr>
   </w:style>
-  <w:style w:type="table" w:customStyle="1" w:styleId="GridTableLight">
-    <w:name w:val="Grid Table Light"/>
+  <w:style w:type="table" w:customStyle="1" w:styleId="Cuadrculadetablaclara1">
+    <w:name w:val="Cuadrícula de tabla clara1"/>
     <w:basedOn w:val="Tablanormal"/>
     <w:uiPriority w:val="40"/>
     <w:rsid w:val="00DA493B"/>
@@ -10446,8 +10225,8 @@
       <w:ind w:left="440"/>
     </w:pPr>
   </w:style>
-  <w:style w:type="table" w:customStyle="1" w:styleId="GridTable5DarkAccent1">
-    <w:name w:val="Grid Table 5 Dark Accent 1"/>
+  <w:style w:type="table" w:customStyle="1" w:styleId="Tabladecuadrcula5oscura-nfasis11">
+    <w:name w:val="Tabla de cuadrícula 5 oscura - Énfasis 11"/>
     <w:basedOn w:val="Tablanormal"/>
     <w:uiPriority w:val="50"/>
     <w:rsid w:val="008E7D60"/>
@@ -10552,8 +10331,8 @@
       </w:tcPr>
     </w:tblStylePr>
   </w:style>
-  <w:style w:type="table" w:customStyle="1" w:styleId="GridTable5DarkAccent2">
-    <w:name w:val="Grid Table 5 Dark Accent 2"/>
+  <w:style w:type="table" w:customStyle="1" w:styleId="Tabladecuadrcula5oscura-nfasis21">
+    <w:name w:val="Tabla de cuadrícula 5 oscura - Énfasis 21"/>
     <w:basedOn w:val="Tablanormal"/>
     <w:uiPriority w:val="50"/>
     <w:rsid w:val="008E7D60"/>
@@ -10658,8 +10437,8 @@
       </w:tcPr>
     </w:tblStylePr>
   </w:style>
-  <w:style w:type="table" w:customStyle="1" w:styleId="ListTable7ColorfulAccent1">
-    <w:name w:val="List Table 7 Colorful Accent 1"/>
+  <w:style w:type="table" w:customStyle="1" w:styleId="Tabladelista7concolores-nfasis11">
+    <w:name w:val="Tabla de lista 7 con colores - Énfasis 11"/>
     <w:basedOn w:val="Tablanormal"/>
     <w:uiPriority w:val="52"/>
     <w:rsid w:val="008E7D60"/>
@@ -10781,8 +10560,8 @@
       </w:tcPr>
     </w:tblStylePr>
   </w:style>
-  <w:style w:type="table" w:customStyle="1" w:styleId="GridTable4Accent1">
-    <w:name w:val="Grid Table 4 Accent 1"/>
+  <w:style w:type="table" w:customStyle="1" w:styleId="Tabladecuadrcula4-nfasis11">
+    <w:name w:val="Tabla de cuadrícula 4 - Énfasis 11"/>
     <w:basedOn w:val="Tablanormal"/>
     <w:uiPriority w:val="49"/>
     <w:rsid w:val="00C96AD5"/>
@@ -10857,1678 +10636,8 @@
       </w:tcPr>
     </w:tblStylePr>
   </w:style>
-  <w:style w:type="table" w:customStyle="1" w:styleId="ListTable1LightAccent1">
-    <w:name w:val="List Table 1 Light Accent 1"/>
-    <w:basedOn w:val="Tablanormal"/>
-    <w:uiPriority w:val="46"/>
-    <w:rsid w:val="00BB662B"/>
-    <w:pPr>
-      <w:spacing w:after="0"/>
-    </w:pPr>
-    <w:tblPr>
-      <w:tblStyleRowBandSize w:val="1"/>
-      <w:tblStyleColBandSize w:val="1"/>
-    </w:tblPr>
-    <w:tblStylePr w:type="firstRow">
-      <w:rPr>
-        <w:b/>
-        <w:bCs/>
-      </w:rPr>
-      <w:tblPr/>
-      <w:tcPr>
-        <w:tcBorders>
-          <w:bottom w:val="single" w:sz="4" w:space="0" w:color="93D07C" w:themeColor="accent1" w:themeTint="99"/>
-        </w:tcBorders>
-      </w:tcPr>
-    </w:tblStylePr>
-    <w:tblStylePr w:type="lastRow">
-      <w:rPr>
-        <w:b/>
-        <w:bCs/>
-      </w:rPr>
-      <w:tblPr/>
-      <w:tcPr>
-        <w:tcBorders>
-          <w:top w:val="single" w:sz="4" w:space="0" w:color="93D07C" w:themeColor="accent1" w:themeTint="99"/>
-        </w:tcBorders>
-      </w:tcPr>
-    </w:tblStylePr>
-    <w:tblStylePr w:type="firstCol">
-      <w:rPr>
-        <w:b/>
-        <w:bCs/>
-      </w:rPr>
-    </w:tblStylePr>
-    <w:tblStylePr w:type="lastCol">
-      <w:rPr>
-        <w:b/>
-        <w:bCs/>
-      </w:rPr>
-    </w:tblStylePr>
-    <w:tblStylePr w:type="band1Vert">
-      <w:tblPr/>
-      <w:tcPr>
-        <w:shd w:val="clear" w:color="auto" w:fill="DAEFD3" w:themeFill="accent1" w:themeFillTint="33"/>
-      </w:tcPr>
-    </w:tblStylePr>
-    <w:tblStylePr w:type="band1Horz">
-      <w:tblPr/>
-      <w:tcPr>
-        <w:shd w:val="clear" w:color="auto" w:fill="DAEFD3" w:themeFill="accent1" w:themeFillTint="33"/>
-      </w:tcPr>
-    </w:tblStylePr>
-  </w:style>
-  <w:style w:type="table" w:styleId="Sombreadoclaro">
-    <w:name w:val="Light Shading"/>
-    <w:basedOn w:val="Tablanormal"/>
-    <w:uiPriority w:val="60"/>
-    <w:rsid w:val="002C4027"/>
-    <w:pPr>
-      <w:spacing w:after="0"/>
-    </w:pPr>
-    <w:rPr>
-      <w:color w:val="000000" w:themeColor="text1" w:themeShade="BF"/>
-      <w:lang w:val="en-US" w:eastAsia="en-US"/>
-    </w:rPr>
-    <w:tblPr>
-      <w:tblStyleRowBandSize w:val="1"/>
-      <w:tblStyleColBandSize w:val="1"/>
-      <w:tblBorders>
-        <w:top w:val="single" w:sz="8" w:space="0" w:color="000000" w:themeColor="text1"/>
-        <w:bottom w:val="single" w:sz="8" w:space="0" w:color="000000" w:themeColor="text1"/>
-      </w:tblBorders>
-    </w:tblPr>
-    <w:tblStylePr w:type="firstRow">
-      <w:pPr>
-        <w:spacing w:beforeLines="0" w:before="0" w:beforeAutospacing="0" w:afterLines="0" w:after="0" w:afterAutospacing="0" w:line="240" w:lineRule="auto"/>
-      </w:pPr>
-      <w:rPr>
-        <w:b/>
-        <w:bCs/>
-      </w:rPr>
-      <w:tblPr/>
-      <w:tcPr>
-        <w:tcBorders>
-          <w:top w:val="single" w:sz="8" w:space="0" w:color="000000" w:themeColor="text1"/>
-          <w:left w:val="nil"/>
-          <w:bottom w:val="single" w:sz="8" w:space="0" w:color="000000" w:themeColor="text1"/>
-          <w:right w:val="nil"/>
-          <w:insideH w:val="nil"/>
-          <w:insideV w:val="nil"/>
-        </w:tcBorders>
-      </w:tcPr>
-    </w:tblStylePr>
-    <w:tblStylePr w:type="lastRow">
-      <w:pPr>
-        <w:spacing w:beforeLines="0" w:before="0" w:beforeAutospacing="0" w:afterLines="0" w:after="0" w:afterAutospacing="0" w:line="240" w:lineRule="auto"/>
-      </w:pPr>
-      <w:rPr>
-        <w:b/>
-        <w:bCs/>
-      </w:rPr>
-      <w:tblPr/>
-      <w:tcPr>
-        <w:tcBorders>
-          <w:top w:val="single" w:sz="8" w:space="0" w:color="000000" w:themeColor="text1"/>
-          <w:left w:val="nil"/>
-          <w:bottom w:val="single" w:sz="8" w:space="0" w:color="000000" w:themeColor="text1"/>
-          <w:right w:val="nil"/>
-          <w:insideH w:val="nil"/>
-          <w:insideV w:val="nil"/>
-        </w:tcBorders>
-      </w:tcPr>
-    </w:tblStylePr>
-    <w:tblStylePr w:type="firstCol">
-      <w:rPr>
-        <w:b/>
-        <w:bCs/>
-      </w:rPr>
-    </w:tblStylePr>
-    <w:tblStylePr w:type="lastCol">
-      <w:rPr>
-        <w:b/>
-        <w:bCs/>
-      </w:rPr>
-    </w:tblStylePr>
-    <w:tblStylePr w:type="band1Vert">
-      <w:tblPr/>
-      <w:tcPr>
-        <w:tcBorders>
-          <w:left w:val="nil"/>
-          <w:right w:val="nil"/>
-          <w:insideH w:val="nil"/>
-          <w:insideV w:val="nil"/>
-        </w:tcBorders>
-        <w:shd w:val="clear" w:color="auto" w:fill="C0C0C0" w:themeFill="text1" w:themeFillTint="3F"/>
-      </w:tcPr>
-    </w:tblStylePr>
-    <w:tblStylePr w:type="band1Horz">
-      <w:tblPr/>
-      <w:tcPr>
-        <w:tcBorders>
-          <w:left w:val="nil"/>
-          <w:right w:val="nil"/>
-          <w:insideH w:val="nil"/>
-          <w:insideV w:val="nil"/>
-        </w:tcBorders>
-        <w:shd w:val="clear" w:color="auto" w:fill="C0C0C0" w:themeFill="text1" w:themeFillTint="3F"/>
-      </w:tcPr>
-    </w:tblStylePr>
-  </w:style>
-</w:styles>
-</file>
-
-<file path=word/stylesWithEffects.xml><?xml version="1.0" encoding="utf-8"?>
-<w:styles xmlns:wpc="http://schemas.microsoft.com/office/word/2010/wordprocessingCanvas" xmlns:mc="http://schemas.openxmlformats.org/markup-compatibility/2006" xmlns:o="urn:schemas-microsoft-com:office:office" xmlns:r="http://schemas.openxmlformats.org/officeDocument/2006/relationships" xmlns:m="http://schemas.openxmlformats.org/officeDocument/2006/math" xmlns:v="urn:schemas-microsoft-com:vml" xmlns:wp14="http://schemas.microsoft.com/office/word/2010/wordprocessingDrawing" xmlns:wp="http://schemas.openxmlformats.org/drawingml/2006/wordprocessingDrawing" xmlns:w10="urn:schemas-microsoft-com:office:word" xmlns:w="http://schemas.openxmlformats.org/wordprocessingml/2006/main" xmlns:w14="http://schemas.microsoft.com/office/word/2010/wordml" xmlns:wpg="http://schemas.microsoft.com/office/word/2010/wordprocessingGroup" xmlns:wpi="http://schemas.microsoft.com/office/word/2010/wordprocessingInk" xmlns:wne="http://schemas.microsoft.com/office/word/2006/wordml" xmlns:wps="http://schemas.microsoft.com/office/word/2010/wordprocessingShape" mc:Ignorable="w14 wp14">
-  <w:docDefaults>
-    <w:rPrDefault>
-      <w:rPr>
-        <w:rFonts w:asciiTheme="minorHAnsi" w:eastAsiaTheme="minorEastAsia" w:hAnsiTheme="minorHAnsi" w:cstheme="minorBidi"/>
-        <w:sz w:val="22"/>
-        <w:szCs w:val="22"/>
-        <w:lang w:val="es-ES" w:eastAsia="ja-JP" w:bidi="ar-SA"/>
-      </w:rPr>
-    </w:rPrDefault>
-    <w:pPrDefault>
-      <w:pPr>
-        <w:spacing w:after="80"/>
-      </w:pPr>
-    </w:pPrDefault>
-  </w:docDefaults>
-  <w:latentStyles w:defLockedState="0" w:defUIPriority="99" w:defSemiHidden="1" w:defUnhideWhenUsed="1" w:defQFormat="0" w:count="267">
-    <w:lsdException w:name="Normal" w:semiHidden="0" w:uiPriority="0" w:unhideWhenUsed="0" w:qFormat="1"/>
-    <w:lsdException w:name="heading 1" w:semiHidden="0" w:uiPriority="9" w:unhideWhenUsed="0" w:qFormat="1"/>
-    <w:lsdException w:name="heading 2" w:uiPriority="9" w:qFormat="1"/>
-    <w:lsdException w:name="heading 3" w:uiPriority="9" w:qFormat="1"/>
-    <w:lsdException w:name="heading 4" w:uiPriority="9" w:qFormat="1"/>
-    <w:lsdException w:name="heading 5" w:uiPriority="9" w:qFormat="1"/>
-    <w:lsdException w:name="heading 6" w:uiPriority="9" w:qFormat="1"/>
-    <w:lsdException w:name="heading 7" w:uiPriority="9" w:qFormat="1"/>
-    <w:lsdException w:name="heading 8" w:uiPriority="9" w:qFormat="1"/>
-    <w:lsdException w:name="heading 9" w:uiPriority="9" w:qFormat="1"/>
-    <w:lsdException w:name="toc 1" w:uiPriority="39"/>
-    <w:lsdException w:name="toc 2" w:uiPriority="39"/>
-    <w:lsdException w:name="toc 3" w:uiPriority="39"/>
-    <w:lsdException w:name="toc 4" w:uiPriority="39"/>
-    <w:lsdException w:name="toc 5" w:uiPriority="39"/>
-    <w:lsdException w:name="toc 6" w:uiPriority="39"/>
-    <w:lsdException w:name="toc 7" w:uiPriority="39"/>
-    <w:lsdException w:name="toc 8" w:uiPriority="39"/>
-    <w:lsdException w:name="toc 9" w:uiPriority="39"/>
-    <w:lsdException w:name="caption" w:uiPriority="35" w:qFormat="1"/>
-    <w:lsdException w:name="Title" w:semiHidden="0" w:uiPriority="10" w:unhideWhenUsed="0" w:qFormat="1"/>
-    <w:lsdException w:name="Default Paragraph Font" w:uiPriority="1"/>
-    <w:lsdException w:name="Subtitle" w:semiHidden="0" w:uiPriority="11" w:unhideWhenUsed="0" w:qFormat="1"/>
-    <w:lsdException w:name="Strong" w:semiHidden="0" w:uiPriority="22" w:unhideWhenUsed="0" w:qFormat="1"/>
-    <w:lsdException w:name="Emphasis" w:semiHidden="0" w:uiPriority="20" w:unhideWhenUsed="0" w:qFormat="1"/>
-    <w:lsdException w:name="Table Grid" w:semiHidden="0" w:uiPriority="39" w:unhideWhenUsed="0"/>
-    <w:lsdException w:name="Placeholder Text" w:unhideWhenUsed="0"/>
-    <w:lsdException w:name="No Spacing" w:semiHidden="0" w:uiPriority="1" w:unhideWhenUsed="0" w:qFormat="1"/>
-    <w:lsdException w:name="Light Shading" w:semiHidden="0" w:uiPriority="60" w:unhideWhenUsed="0"/>
-    <w:lsdException w:name="Light List" w:semiHidden="0" w:uiPriority="61" w:unhideWhenUsed="0"/>
-    <w:lsdException w:name="Light Grid" w:semiHidden="0" w:uiPriority="62" w:unhideWhenUsed="0"/>
-    <w:lsdException w:name="Medium Shading 1" w:semiHidden="0" w:uiPriority="63" w:unhideWhenUsed="0"/>
-    <w:lsdException w:name="Medium Shading 2" w:semiHidden="0" w:uiPriority="64" w:unhideWhenUsed="0"/>
-    <w:lsdException w:name="Medium List 1" w:semiHidden="0" w:uiPriority="65" w:unhideWhenUsed="0"/>
-    <w:lsdException w:name="Medium List 2" w:semiHidden="0" w:uiPriority="66" w:unhideWhenUsed="0"/>
-    <w:lsdException w:name="Medium Grid 1" w:semiHidden="0" w:uiPriority="67" w:unhideWhenUsed="0"/>
-    <w:lsdException w:name="Medium Grid 2" w:semiHidden="0" w:uiPriority="68" w:unhideWhenUsed="0"/>
-    <w:lsdException w:name="Medium Grid 3" w:semiHidden="0" w:uiPriority="69" w:unhideWhenUsed="0"/>
-    <w:lsdException w:name="Dark List" w:semiHidden="0" w:uiPriority="70" w:unhideWhenUsed="0"/>
-    <w:lsdException w:name="Colorful Shading" w:semiHidden="0" w:uiPriority="71" w:unhideWhenUsed="0"/>
-    <w:lsdException w:name="Colorful List" w:semiHidden="0" w:uiPriority="72" w:unhideWhenUsed="0"/>
-    <w:lsdException w:name="Colorful Grid" w:semiHidden="0" w:uiPriority="73" w:unhideWhenUsed="0"/>
-    <w:lsdException w:name="Light Shading Accent 1" w:semiHidden="0" w:uiPriority="60" w:unhideWhenUsed="0"/>
-    <w:lsdException w:name="Light List Accent 1" w:semiHidden="0" w:uiPriority="61" w:unhideWhenUsed="0"/>
-    <w:lsdException w:name="Light Grid Accent 1" w:semiHidden="0" w:uiPriority="62" w:unhideWhenUsed="0"/>
-    <w:lsdException w:name="Medium Shading 1 Accent 1" w:semiHidden="0" w:uiPriority="63" w:unhideWhenUsed="0"/>
-    <w:lsdException w:name="Medium Shading 2 Accent 1" w:semiHidden="0" w:uiPriority="64" w:unhideWhenUsed="0"/>
-    <w:lsdException w:name="Medium List 1 Accent 1" w:semiHidden="0" w:uiPriority="65" w:unhideWhenUsed="0"/>
-    <w:lsdException w:name="Revision" w:unhideWhenUsed="0"/>
-    <w:lsdException w:name="List Paragraph" w:semiHidden="0" w:uiPriority="34" w:unhideWhenUsed="0" w:qFormat="1"/>
-    <w:lsdException w:name="Quote" w:semiHidden="0" w:uiPriority="29" w:unhideWhenUsed="0" w:qFormat="1"/>
-    <w:lsdException w:name="Intense Quote" w:semiHidden="0" w:uiPriority="30" w:unhideWhenUsed="0" w:qFormat="1"/>
-    <w:lsdException w:name="Medium List 2 Accent 1" w:semiHidden="0" w:uiPriority="66" w:unhideWhenUsed="0"/>
-    <w:lsdException w:name="Medium Grid 1 Accent 1" w:semiHidden="0" w:uiPriority="67" w:unhideWhenUsed="0"/>
-    <w:lsdException w:name="Medium Grid 2 Accent 1" w:semiHidden="0" w:uiPriority="68" w:unhideWhenUsed="0"/>
-    <w:lsdException w:name="Medium Grid 3 Accent 1" w:semiHidden="0" w:uiPriority="69" w:unhideWhenUsed="0"/>
-    <w:lsdException w:name="Dark List Accent 1" w:semiHidden="0" w:uiPriority="70" w:unhideWhenUsed="0"/>
-    <w:lsdException w:name="Colorful Shading Accent 1" w:semiHidden="0" w:uiPriority="71" w:unhideWhenUsed="0"/>
-    <w:lsdException w:name="Colorful List Accent 1" w:semiHidden="0" w:uiPriority="72" w:unhideWhenUsed="0"/>
-    <w:lsdException w:name="Colorful Grid Accent 1" w:semiHidden="0" w:uiPriority="73" w:unhideWhenUsed="0"/>
-    <w:lsdException w:name="Light Shading Accent 2" w:semiHidden="0" w:uiPriority="60" w:unhideWhenUsed="0"/>
-    <w:lsdException w:name="Light List Accent 2" w:semiHidden="0" w:uiPriority="61" w:unhideWhenUsed="0"/>
-    <w:lsdException w:name="Light Grid Accent 2" w:semiHidden="0" w:uiPriority="62" w:unhideWhenUsed="0"/>
-    <w:lsdException w:name="Medium Shading 1 Accent 2" w:semiHidden="0" w:uiPriority="63" w:unhideWhenUsed="0"/>
-    <w:lsdException w:name="Medium Shading 2 Accent 2" w:semiHidden="0" w:uiPriority="64" w:unhideWhenUsed="0"/>
-    <w:lsdException w:name="Medium List 1 Accent 2" w:semiHidden="0" w:uiPriority="65" w:unhideWhenUsed="0"/>
-    <w:lsdException w:name="Medium List 2 Accent 2" w:semiHidden="0" w:uiPriority="66" w:unhideWhenUsed="0"/>
-    <w:lsdException w:name="Medium Grid 1 Accent 2" w:semiHidden="0" w:uiPriority="67" w:unhideWhenUsed="0"/>
-    <w:lsdException w:name="Medium Grid 2 Accent 2" w:semiHidden="0" w:uiPriority="68" w:unhideWhenUsed="0"/>
-    <w:lsdException w:name="Medium Grid 3 Accent 2" w:semiHidden="0" w:uiPriority="69" w:unhideWhenUsed="0"/>
-    <w:lsdException w:name="Dark List Accent 2" w:semiHidden="0" w:uiPriority="70" w:unhideWhenUsed="0"/>
-    <w:lsdException w:name="Colorful Shading Accent 2" w:semiHidden="0" w:uiPriority="71" w:unhideWhenUsed="0"/>
-    <w:lsdException w:name="Colorful List Accent 2" w:semiHidden="0" w:uiPriority="72" w:unhideWhenUsed="0"/>
-    <w:lsdException w:name="Colorful Grid Accent 2" w:semiHidden="0" w:uiPriority="73" w:unhideWhenUsed="0"/>
-    <w:lsdException w:name="Light Shading Accent 3" w:semiHidden="0" w:uiPriority="60" w:unhideWhenUsed="0"/>
-    <w:lsdException w:name="Light List Accent 3" w:semiHidden="0" w:uiPriority="61" w:unhideWhenUsed="0"/>
-    <w:lsdException w:name="Light Grid Accent 3" w:semiHidden="0" w:uiPriority="62" w:unhideWhenUsed="0"/>
-    <w:lsdException w:name="Medium Shading 1 Accent 3" w:semiHidden="0" w:uiPriority="63" w:unhideWhenUsed="0"/>
-    <w:lsdException w:name="Medium Shading 2 Accent 3" w:semiHidden="0" w:uiPriority="64" w:unhideWhenUsed="0"/>
-    <w:lsdException w:name="Medium List 1 Accent 3" w:semiHidden="0" w:uiPriority="65" w:unhideWhenUsed="0"/>
-    <w:lsdException w:name="Medium List 2 Accent 3" w:semiHidden="0" w:uiPriority="66" w:unhideWhenUsed="0"/>
-    <w:lsdException w:name="Medium Grid 1 Accent 3" w:semiHidden="0" w:uiPriority="67" w:unhideWhenUsed="0"/>
-    <w:lsdException w:name="Medium Grid 2 Accent 3" w:semiHidden="0" w:uiPriority="68" w:unhideWhenUsed="0"/>
-    <w:lsdException w:name="Medium Grid 3 Accent 3" w:semiHidden="0" w:uiPriority="69" w:unhideWhenUsed="0"/>
-    <w:lsdException w:name="Dark List Accent 3" w:semiHidden="0" w:uiPriority="70" w:unhideWhenUsed="0"/>
-    <w:lsdException w:name="Colorful Shading Accent 3" w:semiHidden="0" w:uiPriority="71" w:unhideWhenUsed="0"/>
-    <w:lsdException w:name="Colorful List Accent 3" w:semiHidden="0" w:uiPriority="72" w:unhideWhenUsed="0"/>
-    <w:lsdException w:name="Colorful Grid Accent 3" w:semiHidden="0" w:uiPriority="73" w:unhideWhenUsed="0"/>
-    <w:lsdException w:name="Light Shading Accent 4" w:semiHidden="0" w:uiPriority="60" w:unhideWhenUsed="0"/>
-    <w:lsdException w:name="Light List Accent 4" w:semiHidden="0" w:uiPriority="61" w:unhideWhenUsed="0"/>
-    <w:lsdException w:name="Light Grid Accent 4" w:semiHidden="0" w:uiPriority="62" w:unhideWhenUsed="0"/>
-    <w:lsdException w:name="Medium Shading 1 Accent 4" w:semiHidden="0" w:uiPriority="63" w:unhideWhenUsed="0"/>
-    <w:lsdException w:name="Medium Shading 2 Accent 4" w:semiHidden="0" w:uiPriority="64" w:unhideWhenUsed="0"/>
-    <w:lsdException w:name="Medium List 1 Accent 4" w:semiHidden="0" w:uiPriority="65" w:unhideWhenUsed="0"/>
-    <w:lsdException w:name="Medium List 2 Accent 4" w:semiHidden="0" w:uiPriority="66" w:unhideWhenUsed="0"/>
-    <w:lsdException w:name="Medium Grid 1 Accent 4" w:semiHidden="0" w:uiPriority="67" w:unhideWhenUsed="0"/>
-    <w:lsdException w:name="Medium Grid 2 Accent 4" w:semiHidden="0" w:uiPriority="68" w:unhideWhenUsed="0"/>
-    <w:lsdException w:name="Medium Grid 3 Accent 4" w:semiHidden="0" w:uiPriority="69" w:unhideWhenUsed="0"/>
-    <w:lsdException w:name="Dark List Accent 4" w:semiHidden="0" w:uiPriority="70" w:unhideWhenUsed="0"/>
-    <w:lsdException w:name="Colorful Shading Accent 4" w:semiHidden="0" w:uiPriority="71" w:unhideWhenUsed="0"/>
-    <w:lsdException w:name="Colorful List Accent 4" w:semiHidden="0" w:uiPriority="72" w:unhideWhenUsed="0"/>
-    <w:lsdException w:name="Colorful Grid Accent 4" w:semiHidden="0" w:uiPriority="73" w:unhideWhenUsed="0"/>
-    <w:lsdException w:name="Light Shading Accent 5" w:semiHidden="0" w:uiPriority="60" w:unhideWhenUsed="0"/>
-    <w:lsdException w:name="Light List Accent 5" w:semiHidden="0" w:uiPriority="61" w:unhideWhenUsed="0"/>
-    <w:lsdException w:name="Light Grid Accent 5" w:semiHidden="0" w:uiPriority="62" w:unhideWhenUsed="0"/>
-    <w:lsdException w:name="Medium Shading 1 Accent 5" w:semiHidden="0" w:uiPriority="63" w:unhideWhenUsed="0"/>
-    <w:lsdException w:name="Medium Shading 2 Accent 5" w:semiHidden="0" w:uiPriority="64" w:unhideWhenUsed="0"/>
-    <w:lsdException w:name="Medium List 1 Accent 5" w:semiHidden="0" w:uiPriority="65" w:unhideWhenUsed="0"/>
-    <w:lsdException w:name="Medium List 2 Accent 5" w:semiHidden="0" w:uiPriority="66" w:unhideWhenUsed="0"/>
-    <w:lsdException w:name="Medium Grid 1 Accent 5" w:semiHidden="0" w:uiPriority="67" w:unhideWhenUsed="0"/>
-    <w:lsdException w:name="Medium Grid 2 Accent 5" w:semiHidden="0" w:uiPriority="68" w:unhideWhenUsed="0"/>
-    <w:lsdException w:name="Medium Grid 3 Accent 5" w:semiHidden="0" w:uiPriority="69" w:unhideWhenUsed="0"/>
-    <w:lsdException w:name="Dark List Accent 5" w:semiHidden="0" w:uiPriority="70" w:unhideWhenUsed="0"/>
-    <w:lsdException w:name="Colorful Shading Accent 5" w:semiHidden="0" w:uiPriority="71" w:unhideWhenUsed="0"/>
-    <w:lsdException w:name="Colorful List Accent 5" w:semiHidden="0" w:uiPriority="72" w:unhideWhenUsed="0"/>
-    <w:lsdException w:name="Colorful Grid Accent 5" w:semiHidden="0" w:uiPriority="73" w:unhideWhenUsed="0"/>
-    <w:lsdException w:name="Light Shading Accent 6" w:semiHidden="0" w:uiPriority="60" w:unhideWhenUsed="0"/>
-    <w:lsdException w:name="Light List Accent 6" w:semiHidden="0" w:uiPriority="61" w:unhideWhenUsed="0"/>
-    <w:lsdException w:name="Light Grid Accent 6" w:semiHidden="0" w:uiPriority="62" w:unhideWhenUsed="0"/>
-    <w:lsdException w:name="Medium Shading 1 Accent 6" w:semiHidden="0" w:uiPriority="63" w:unhideWhenUsed="0"/>
-    <w:lsdException w:name="Medium Shading 2 Accent 6" w:semiHidden="0" w:uiPriority="64" w:unhideWhenUsed="0"/>
-    <w:lsdException w:name="Medium List 1 Accent 6" w:semiHidden="0" w:uiPriority="65" w:unhideWhenUsed="0"/>
-    <w:lsdException w:name="Medium List 2 Accent 6" w:semiHidden="0" w:uiPriority="66" w:unhideWhenUsed="0"/>
-    <w:lsdException w:name="Medium Grid 1 Accent 6" w:semiHidden="0" w:uiPriority="67" w:unhideWhenUsed="0"/>
-    <w:lsdException w:name="Medium Grid 2 Accent 6" w:semiHidden="0" w:uiPriority="68" w:unhideWhenUsed="0"/>
-    <w:lsdException w:name="Medium Grid 3 Accent 6" w:semiHidden="0" w:uiPriority="69" w:unhideWhenUsed="0"/>
-    <w:lsdException w:name="Dark List Accent 6" w:semiHidden="0" w:uiPriority="70" w:unhideWhenUsed="0"/>
-    <w:lsdException w:name="Colorful Shading Accent 6" w:semiHidden="0" w:uiPriority="71" w:unhideWhenUsed="0"/>
-    <w:lsdException w:name="Colorful List Accent 6" w:semiHidden="0" w:uiPriority="72" w:unhideWhenUsed="0"/>
-    <w:lsdException w:name="Colorful Grid Accent 6" w:semiHidden="0" w:uiPriority="73" w:unhideWhenUsed="0"/>
-    <w:lsdException w:name="Subtle Emphasis" w:semiHidden="0" w:uiPriority="19" w:unhideWhenUsed="0" w:qFormat="1"/>
-    <w:lsdException w:name="Intense Emphasis" w:semiHidden="0" w:uiPriority="21" w:unhideWhenUsed="0" w:qFormat="1"/>
-    <w:lsdException w:name="Subtle Reference" w:semiHidden="0" w:uiPriority="31" w:unhideWhenUsed="0" w:qFormat="1"/>
-    <w:lsdException w:name="Intense Reference" w:semiHidden="0" w:uiPriority="32" w:unhideWhenUsed="0" w:qFormat="1"/>
-    <w:lsdException w:name="Book Title" w:semiHidden="0" w:uiPriority="33" w:unhideWhenUsed="0" w:qFormat="1"/>
-    <w:lsdException w:name="Bibliography" w:uiPriority="37"/>
-    <w:lsdException w:name="TOC Heading" w:uiPriority="39" w:qFormat="1"/>
-  </w:latentStyles>
-  <w:style w:type="paragraph" w:default="1" w:styleId="Normal">
-    <w:name w:val="Normal"/>
-    <w:qFormat/>
-  </w:style>
-  <w:style w:type="paragraph" w:styleId="Ttulo1">
-    <w:name w:val="heading 1"/>
-    <w:basedOn w:val="Normal"/>
-    <w:next w:val="Normal"/>
-    <w:link w:val="Ttulo1Car"/>
-    <w:uiPriority w:val="9"/>
-    <w:qFormat/>
-    <w:rsid w:val="0054625A"/>
-    <w:pPr>
-      <w:keepNext/>
-      <w:keepLines/>
-      <w:spacing w:before="240" w:after="0"/>
-      <w:outlineLvl w:val="0"/>
-    </w:pPr>
-    <w:rPr>
-      <w:rFonts w:asciiTheme="majorHAnsi" w:eastAsiaTheme="majorEastAsia" w:hAnsiTheme="majorHAnsi" w:cstheme="majorBidi"/>
-      <w:color w:val="3E762A" w:themeColor="accent1" w:themeShade="BF"/>
-      <w:sz w:val="32"/>
-      <w:szCs w:val="32"/>
-    </w:rPr>
-  </w:style>
-  <w:style w:type="paragraph" w:styleId="Ttulo2">
-    <w:name w:val="heading 2"/>
-    <w:basedOn w:val="Normal"/>
-    <w:next w:val="Normal"/>
-    <w:link w:val="Ttulo2Car"/>
-    <w:uiPriority w:val="9"/>
-    <w:unhideWhenUsed/>
-    <w:qFormat/>
-    <w:rsid w:val="003E4982"/>
-    <w:pPr>
-      <w:keepNext/>
-      <w:keepLines/>
-      <w:spacing w:before="40" w:after="0"/>
-      <w:outlineLvl w:val="1"/>
-    </w:pPr>
-    <w:rPr>
-      <w:rFonts w:asciiTheme="majorHAnsi" w:eastAsiaTheme="majorEastAsia" w:hAnsiTheme="majorHAnsi" w:cstheme="majorBidi"/>
-      <w:color w:val="3E762A" w:themeColor="accent1" w:themeShade="BF"/>
-      <w:sz w:val="26"/>
-      <w:szCs w:val="26"/>
-    </w:rPr>
-  </w:style>
-  <w:style w:type="paragraph" w:styleId="Ttulo3">
-    <w:name w:val="heading 3"/>
-    <w:basedOn w:val="Normal"/>
-    <w:next w:val="Normal"/>
-    <w:link w:val="Ttulo3Car"/>
-    <w:uiPriority w:val="9"/>
-    <w:unhideWhenUsed/>
-    <w:qFormat/>
-    <w:rsid w:val="00872CAC"/>
-    <w:pPr>
-      <w:keepNext/>
-      <w:keepLines/>
-      <w:spacing w:before="40" w:after="0"/>
-      <w:outlineLvl w:val="2"/>
-    </w:pPr>
-    <w:rPr>
-      <w:rFonts w:asciiTheme="majorHAnsi" w:eastAsiaTheme="majorEastAsia" w:hAnsiTheme="majorHAnsi" w:cstheme="majorBidi"/>
-      <w:color w:val="294E1C" w:themeColor="accent1" w:themeShade="7F"/>
-      <w:sz w:val="24"/>
-      <w:szCs w:val="24"/>
-    </w:rPr>
-  </w:style>
-  <w:style w:type="paragraph" w:styleId="Ttulo4">
-    <w:name w:val="heading 4"/>
-    <w:basedOn w:val="Normal"/>
-    <w:next w:val="Normal"/>
-    <w:link w:val="Ttulo4Car"/>
-    <w:uiPriority w:val="9"/>
-    <w:unhideWhenUsed/>
-    <w:qFormat/>
-    <w:rsid w:val="00774991"/>
-    <w:pPr>
-      <w:keepNext/>
-      <w:keepLines/>
-      <w:spacing w:before="40" w:after="0"/>
-      <w:outlineLvl w:val="3"/>
-    </w:pPr>
-    <w:rPr>
-      <w:rFonts w:asciiTheme="majorHAnsi" w:eastAsiaTheme="majorEastAsia" w:hAnsiTheme="majorHAnsi" w:cstheme="majorBidi"/>
-      <w:i/>
-      <w:iCs/>
-      <w:color w:val="3E762A" w:themeColor="accent1" w:themeShade="BF"/>
-    </w:rPr>
-  </w:style>
-  <w:style w:type="character" w:default="1" w:styleId="Fuentedeprrafopredeter">
-    <w:name w:val="Default Paragraph Font"/>
-    <w:uiPriority w:val="1"/>
-    <w:semiHidden/>
-    <w:unhideWhenUsed/>
-  </w:style>
-  <w:style w:type="table" w:default="1" w:styleId="Tablanormal">
-    <w:name w:val="Normal Table"/>
-    <w:uiPriority w:val="99"/>
-    <w:semiHidden/>
-    <w:unhideWhenUsed/>
-    <w:tblPr>
-      <w:tblInd w:w="0" w:type="dxa"/>
-      <w:tblCellMar>
-        <w:top w:w="0" w:type="dxa"/>
-        <w:left w:w="108" w:type="dxa"/>
-        <w:bottom w:w="0" w:type="dxa"/>
-        <w:right w:w="108" w:type="dxa"/>
-      </w:tblCellMar>
-    </w:tblPr>
-  </w:style>
-  <w:style w:type="numbering" w:default="1" w:styleId="Sinlista">
-    <w:name w:val="No List"/>
-    <w:uiPriority w:val="99"/>
-    <w:semiHidden/>
-    <w:unhideWhenUsed/>
-  </w:style>
-  <w:style w:type="paragraph" w:styleId="Sinespaciado">
-    <w:name w:val="No Spacing"/>
-    <w:link w:val="SinespaciadoCar"/>
-    <w:uiPriority w:val="1"/>
-    <w:qFormat/>
-    <w:rsid w:val="00D468A0"/>
-    <w:pPr>
-      <w:spacing w:after="0"/>
-    </w:pPr>
-    <w:rPr>
-      <w:lang w:val="en-US" w:eastAsia="en-US"/>
-    </w:rPr>
-  </w:style>
-  <w:style w:type="character" w:customStyle="1" w:styleId="SinespaciadoCar">
-    <w:name w:val="Sin espaciado Car"/>
-    <w:basedOn w:val="Fuentedeprrafopredeter"/>
-    <w:link w:val="Sinespaciado"/>
-    <w:uiPriority w:val="1"/>
-    <w:rsid w:val="00D468A0"/>
-    <w:rPr>
-      <w:lang w:val="en-US" w:eastAsia="en-US"/>
-    </w:rPr>
-  </w:style>
-  <w:style w:type="character" w:customStyle="1" w:styleId="Ttulo1Car">
-    <w:name w:val="Título 1 Car"/>
-    <w:basedOn w:val="Fuentedeprrafopredeter"/>
-    <w:link w:val="Ttulo1"/>
-    <w:uiPriority w:val="9"/>
-    <w:rsid w:val="0054625A"/>
-    <w:rPr>
-      <w:rFonts w:asciiTheme="majorHAnsi" w:eastAsiaTheme="majorEastAsia" w:hAnsiTheme="majorHAnsi" w:cstheme="majorBidi"/>
-      <w:color w:val="3E762A" w:themeColor="accent1" w:themeShade="BF"/>
-      <w:sz w:val="32"/>
-      <w:szCs w:val="32"/>
-    </w:rPr>
-  </w:style>
-  <w:style w:type="paragraph" w:styleId="TtulodeTDC">
-    <w:name w:val="TOC Heading"/>
-    <w:basedOn w:val="Ttulo1"/>
-    <w:next w:val="Normal"/>
-    <w:uiPriority w:val="39"/>
-    <w:unhideWhenUsed/>
-    <w:qFormat/>
-    <w:rsid w:val="00FB05B9"/>
-    <w:pPr>
-      <w:spacing w:line="259" w:lineRule="auto"/>
-      <w:outlineLvl w:val="9"/>
-    </w:pPr>
-    <w:rPr>
-      <w:lang w:val="en-US" w:eastAsia="en-US"/>
-    </w:rPr>
-  </w:style>
-  <w:style w:type="paragraph" w:styleId="TDC1">
-    <w:name w:val="toc 1"/>
-    <w:basedOn w:val="Normal"/>
-    <w:next w:val="Normal"/>
-    <w:autoRedefine/>
-    <w:uiPriority w:val="39"/>
-    <w:unhideWhenUsed/>
-    <w:rsid w:val="00FB05B9"/>
-    <w:pPr>
-      <w:spacing w:after="100"/>
-    </w:pPr>
-  </w:style>
-  <w:style w:type="character" w:styleId="Hipervnculo">
-    <w:name w:val="Hyperlink"/>
-    <w:basedOn w:val="Fuentedeprrafopredeter"/>
-    <w:uiPriority w:val="99"/>
-    <w:unhideWhenUsed/>
-    <w:rsid w:val="00FB05B9"/>
-    <w:rPr>
-      <w:color w:val="6B9F25" w:themeColor="hyperlink"/>
-      <w:u w:val="single"/>
-    </w:rPr>
-  </w:style>
-  <w:style w:type="table" w:styleId="Tablaconcuadrcula">
-    <w:name w:val="Table Grid"/>
-    <w:basedOn w:val="Tablanormal"/>
-    <w:uiPriority w:val="39"/>
-    <w:rsid w:val="00FB05B9"/>
-    <w:pPr>
-      <w:spacing w:after="0"/>
-    </w:pPr>
-    <w:tblPr>
-      <w:tblBorders>
-        <w:top w:val="single" w:sz="4" w:space="0" w:color="auto"/>
-        <w:left w:val="single" w:sz="4" w:space="0" w:color="auto"/>
-        <w:bottom w:val="single" w:sz="4" w:space="0" w:color="auto"/>
-        <w:right w:val="single" w:sz="4" w:space="0" w:color="auto"/>
-        <w:insideH w:val="single" w:sz="4" w:space="0" w:color="auto"/>
-        <w:insideV w:val="single" w:sz="4" w:space="0" w:color="auto"/>
-      </w:tblBorders>
-    </w:tblPr>
-  </w:style>
-  <w:style w:type="table" w:customStyle="1" w:styleId="GridTable2Accent1">
-    <w:name w:val="Grid Table 2 Accent 1"/>
-    <w:basedOn w:val="Tablanormal"/>
-    <w:uiPriority w:val="47"/>
-    <w:rsid w:val="00FB05B9"/>
-    <w:pPr>
-      <w:spacing w:after="0"/>
-    </w:pPr>
-    <w:tblPr>
-      <w:tblStyleRowBandSize w:val="1"/>
-      <w:tblStyleColBandSize w:val="1"/>
-      <w:tblBorders>
-        <w:top w:val="single" w:sz="2" w:space="0" w:color="93D07C" w:themeColor="accent1" w:themeTint="99"/>
-        <w:bottom w:val="single" w:sz="2" w:space="0" w:color="93D07C" w:themeColor="accent1" w:themeTint="99"/>
-        <w:insideH w:val="single" w:sz="2" w:space="0" w:color="93D07C" w:themeColor="accent1" w:themeTint="99"/>
-        <w:insideV w:val="single" w:sz="2" w:space="0" w:color="93D07C" w:themeColor="accent1" w:themeTint="99"/>
-      </w:tblBorders>
-    </w:tblPr>
-    <w:tblStylePr w:type="firstRow">
-      <w:rPr>
-        <w:b/>
-        <w:bCs/>
-      </w:rPr>
-      <w:tblPr/>
-      <w:tcPr>
-        <w:tcBorders>
-          <w:top w:val="nil"/>
-          <w:bottom w:val="single" w:sz="12" w:space="0" w:color="93D07C" w:themeColor="accent1" w:themeTint="99"/>
-          <w:insideH w:val="nil"/>
-          <w:insideV w:val="nil"/>
-        </w:tcBorders>
-        <w:shd w:val="clear" w:color="auto" w:fill="FFFFFF" w:themeFill="background1"/>
-      </w:tcPr>
-    </w:tblStylePr>
-    <w:tblStylePr w:type="lastRow">
-      <w:rPr>
-        <w:b/>
-        <w:bCs/>
-      </w:rPr>
-      <w:tblPr/>
-      <w:tcPr>
-        <w:tcBorders>
-          <w:top w:val="double" w:sz="2" w:space="0" w:color="93D07C" w:themeColor="accent1" w:themeTint="99"/>
-          <w:bottom w:val="nil"/>
-          <w:insideH w:val="nil"/>
-          <w:insideV w:val="nil"/>
-        </w:tcBorders>
-        <w:shd w:val="clear" w:color="auto" w:fill="FFFFFF" w:themeFill="background1"/>
-      </w:tcPr>
-    </w:tblStylePr>
-    <w:tblStylePr w:type="firstCol">
-      <w:rPr>
-        <w:b/>
-        <w:bCs/>
-      </w:rPr>
-    </w:tblStylePr>
-    <w:tblStylePr w:type="lastCol">
-      <w:rPr>
-        <w:b/>
-        <w:bCs/>
-      </w:rPr>
-    </w:tblStylePr>
-    <w:tblStylePr w:type="band1Vert">
-      <w:tblPr/>
-      <w:tcPr>
-        <w:shd w:val="clear" w:color="auto" w:fill="DAEFD3" w:themeFill="accent1" w:themeFillTint="33"/>
-      </w:tcPr>
-    </w:tblStylePr>
-    <w:tblStylePr w:type="band1Horz">
-      <w:tblPr/>
-      <w:tcPr>
-        <w:shd w:val="clear" w:color="auto" w:fill="DAEFD3" w:themeFill="accent1" w:themeFillTint="33"/>
-      </w:tcPr>
-    </w:tblStylePr>
-  </w:style>
-  <w:style w:type="table" w:customStyle="1" w:styleId="PlainTable2">
-    <w:name w:val="Plain Table 2"/>
-    <w:basedOn w:val="Tablanormal"/>
-    <w:uiPriority w:val="42"/>
-    <w:rsid w:val="00FB05B9"/>
-    <w:pPr>
-      <w:spacing w:after="0"/>
-    </w:pPr>
-    <w:tblPr>
-      <w:tblStyleRowBandSize w:val="1"/>
-      <w:tblStyleColBandSize w:val="1"/>
-      <w:tblBorders>
-        <w:top w:val="single" w:sz="4" w:space="0" w:color="7F7F7F" w:themeColor="text1" w:themeTint="80"/>
-        <w:bottom w:val="single" w:sz="4" w:space="0" w:color="7F7F7F" w:themeColor="text1" w:themeTint="80"/>
-      </w:tblBorders>
-    </w:tblPr>
-    <w:tblStylePr w:type="firstRow">
-      <w:rPr>
-        <w:b/>
-        <w:bCs/>
-      </w:rPr>
-      <w:tblPr/>
-      <w:tcPr>
-        <w:tcBorders>
-          <w:bottom w:val="single" w:sz="4" w:space="0" w:color="7F7F7F" w:themeColor="text1" w:themeTint="80"/>
-        </w:tcBorders>
-      </w:tcPr>
-    </w:tblStylePr>
-    <w:tblStylePr w:type="lastRow">
-      <w:rPr>
-        <w:b/>
-        <w:bCs/>
-      </w:rPr>
-      <w:tblPr/>
-      <w:tcPr>
-        <w:tcBorders>
-          <w:top w:val="single" w:sz="4" w:space="0" w:color="7F7F7F" w:themeColor="text1" w:themeTint="80"/>
-        </w:tcBorders>
-      </w:tcPr>
-    </w:tblStylePr>
-    <w:tblStylePr w:type="firstCol">
-      <w:rPr>
-        <w:b/>
-        <w:bCs/>
-      </w:rPr>
-    </w:tblStylePr>
-    <w:tblStylePr w:type="lastCol">
-      <w:rPr>
-        <w:b/>
-        <w:bCs/>
-      </w:rPr>
-    </w:tblStylePr>
-    <w:tblStylePr w:type="band1Vert">
-      <w:tblPr/>
-      <w:tcPr>
-        <w:tcBorders>
-          <w:left w:val="single" w:sz="4" w:space="0" w:color="7F7F7F" w:themeColor="text1" w:themeTint="80"/>
-          <w:right w:val="single" w:sz="4" w:space="0" w:color="7F7F7F" w:themeColor="text1" w:themeTint="80"/>
-        </w:tcBorders>
-      </w:tcPr>
-    </w:tblStylePr>
-    <w:tblStylePr w:type="band2Vert">
-      <w:tblPr/>
-      <w:tcPr>
-        <w:tcBorders>
-          <w:left w:val="single" w:sz="4" w:space="0" w:color="7F7F7F" w:themeColor="text1" w:themeTint="80"/>
-          <w:right w:val="single" w:sz="4" w:space="0" w:color="7F7F7F" w:themeColor="text1" w:themeTint="80"/>
-        </w:tcBorders>
-      </w:tcPr>
-    </w:tblStylePr>
-    <w:tblStylePr w:type="band1Horz">
-      <w:tblPr/>
-      <w:tcPr>
-        <w:tcBorders>
-          <w:top w:val="single" w:sz="4" w:space="0" w:color="7F7F7F" w:themeColor="text1" w:themeTint="80"/>
-          <w:bottom w:val="single" w:sz="4" w:space="0" w:color="7F7F7F" w:themeColor="text1" w:themeTint="80"/>
-        </w:tcBorders>
-      </w:tcPr>
-    </w:tblStylePr>
-  </w:style>
-  <w:style w:type="character" w:customStyle="1" w:styleId="Ttulo2Car">
-    <w:name w:val="Título 2 Car"/>
-    <w:basedOn w:val="Fuentedeprrafopredeter"/>
-    <w:link w:val="Ttulo2"/>
-    <w:uiPriority w:val="9"/>
-    <w:rsid w:val="003E4982"/>
-    <w:rPr>
-      <w:rFonts w:asciiTheme="majorHAnsi" w:eastAsiaTheme="majorEastAsia" w:hAnsiTheme="majorHAnsi" w:cstheme="majorBidi"/>
-      <w:color w:val="3E762A" w:themeColor="accent1" w:themeShade="BF"/>
-      <w:sz w:val="26"/>
-      <w:szCs w:val="26"/>
-    </w:rPr>
-  </w:style>
-  <w:style w:type="paragraph" w:styleId="Epgrafe">
-    <w:name w:val="caption"/>
-    <w:basedOn w:val="Normal"/>
-    <w:next w:val="Normal"/>
-    <w:uiPriority w:val="35"/>
-    <w:unhideWhenUsed/>
-    <w:qFormat/>
-    <w:rsid w:val="00BB6AC6"/>
-    <w:rPr>
-      <w:i/>
-      <w:iCs/>
-      <w:color w:val="455F51" w:themeColor="text2"/>
-      <w:sz w:val="18"/>
-      <w:szCs w:val="18"/>
-    </w:rPr>
-  </w:style>
-  <w:style w:type="table" w:customStyle="1" w:styleId="PlainTable5">
-    <w:name w:val="Plain Table 5"/>
-    <w:basedOn w:val="Tablanormal"/>
-    <w:uiPriority w:val="45"/>
-    <w:rsid w:val="00DA493B"/>
-    <w:pPr>
-      <w:spacing w:after="0"/>
-    </w:pPr>
-    <w:tblPr>
-      <w:tblStyleRowBandSize w:val="1"/>
-      <w:tblStyleColBandSize w:val="1"/>
-    </w:tblPr>
-    <w:tblStylePr w:type="firstRow">
-      <w:rPr>
-        <w:rFonts w:asciiTheme="majorHAnsi" w:eastAsiaTheme="majorEastAsia" w:hAnsiTheme="majorHAnsi" w:cstheme="majorBidi"/>
-        <w:i/>
-        <w:iCs/>
-        <w:sz w:val="26"/>
-      </w:rPr>
-      <w:tblPr/>
-      <w:tcPr>
-        <w:tcBorders>
-          <w:bottom w:val="single" w:sz="4" w:space="0" w:color="7F7F7F" w:themeColor="text1" w:themeTint="80"/>
-        </w:tcBorders>
-        <w:shd w:val="clear" w:color="auto" w:fill="FFFFFF" w:themeFill="background1"/>
-      </w:tcPr>
-    </w:tblStylePr>
-    <w:tblStylePr w:type="lastRow">
-      <w:rPr>
-        <w:rFonts w:asciiTheme="majorHAnsi" w:eastAsiaTheme="majorEastAsia" w:hAnsiTheme="majorHAnsi" w:cstheme="majorBidi"/>
-        <w:i/>
-        <w:iCs/>
-        <w:sz w:val="26"/>
-      </w:rPr>
-      <w:tblPr/>
-      <w:tcPr>
-        <w:tcBorders>
-          <w:top w:val="single" w:sz="4" w:space="0" w:color="7F7F7F" w:themeColor="text1" w:themeTint="80"/>
-        </w:tcBorders>
-        <w:shd w:val="clear" w:color="auto" w:fill="FFFFFF" w:themeFill="background1"/>
-      </w:tcPr>
-    </w:tblStylePr>
-    <w:tblStylePr w:type="firstCol">
-      <w:pPr>
-        <w:jc w:val="right"/>
-      </w:pPr>
-      <w:rPr>
-        <w:rFonts w:asciiTheme="majorHAnsi" w:eastAsiaTheme="majorEastAsia" w:hAnsiTheme="majorHAnsi" w:cstheme="majorBidi"/>
-        <w:i/>
-        <w:iCs/>
-        <w:sz w:val="26"/>
-      </w:rPr>
-      <w:tblPr/>
-      <w:tcPr>
-        <w:tcBorders>
-          <w:right w:val="single" w:sz="4" w:space="0" w:color="7F7F7F" w:themeColor="text1" w:themeTint="80"/>
-        </w:tcBorders>
-        <w:shd w:val="clear" w:color="auto" w:fill="FFFFFF" w:themeFill="background1"/>
-      </w:tcPr>
-    </w:tblStylePr>
-    <w:tblStylePr w:type="lastCol">
-      <w:rPr>
-        <w:rFonts w:asciiTheme="majorHAnsi" w:eastAsiaTheme="majorEastAsia" w:hAnsiTheme="majorHAnsi" w:cstheme="majorBidi"/>
-        <w:i/>
-        <w:iCs/>
-        <w:sz w:val="26"/>
-      </w:rPr>
-      <w:tblPr/>
-      <w:tcPr>
-        <w:tcBorders>
-          <w:left w:val="single" w:sz="4" w:space="0" w:color="7F7F7F" w:themeColor="text1" w:themeTint="80"/>
-        </w:tcBorders>
-        <w:shd w:val="clear" w:color="auto" w:fill="FFFFFF" w:themeFill="background1"/>
-      </w:tcPr>
-    </w:tblStylePr>
-    <w:tblStylePr w:type="band1Vert">
-      <w:tblPr/>
-      <w:tcPr>
-        <w:shd w:val="clear" w:color="auto" w:fill="F2F2F2" w:themeFill="background1" w:themeFillShade="F2"/>
-      </w:tcPr>
-    </w:tblStylePr>
-    <w:tblStylePr w:type="band1Horz">
-      <w:tblPr/>
-      <w:tcPr>
-        <w:shd w:val="clear" w:color="auto" w:fill="F2F2F2" w:themeFill="background1" w:themeFillShade="F2"/>
-      </w:tcPr>
-    </w:tblStylePr>
-    <w:tblStylePr w:type="neCell">
-      <w:tblPr/>
-      <w:tcPr>
-        <w:tcBorders>
-          <w:left w:val="nil"/>
-        </w:tcBorders>
-      </w:tcPr>
-    </w:tblStylePr>
-    <w:tblStylePr w:type="nwCell">
-      <w:tblPr/>
-      <w:tcPr>
-        <w:tcBorders>
-          <w:right w:val="nil"/>
-        </w:tcBorders>
-      </w:tcPr>
-    </w:tblStylePr>
-    <w:tblStylePr w:type="seCell">
-      <w:tblPr/>
-      <w:tcPr>
-        <w:tcBorders>
-          <w:left w:val="nil"/>
-        </w:tcBorders>
-      </w:tcPr>
-    </w:tblStylePr>
-    <w:tblStylePr w:type="swCell">
-      <w:tblPr/>
-      <w:tcPr>
-        <w:tcBorders>
-          <w:right w:val="nil"/>
-        </w:tcBorders>
-      </w:tcPr>
-    </w:tblStylePr>
-  </w:style>
-  <w:style w:type="table" w:customStyle="1" w:styleId="PlainTable4">
-    <w:name w:val="Plain Table 4"/>
-    <w:basedOn w:val="Tablanormal"/>
-    <w:uiPriority w:val="44"/>
-    <w:rsid w:val="00DA493B"/>
-    <w:pPr>
-      <w:spacing w:after="0"/>
-    </w:pPr>
-    <w:tblPr>
-      <w:tblStyleRowBandSize w:val="1"/>
-      <w:tblStyleColBandSize w:val="1"/>
-    </w:tblPr>
-    <w:tblStylePr w:type="firstRow">
-      <w:rPr>
-        <w:b/>
-        <w:bCs/>
-      </w:rPr>
-    </w:tblStylePr>
-    <w:tblStylePr w:type="lastRow">
-      <w:rPr>
-        <w:b/>
-        <w:bCs/>
-      </w:rPr>
-    </w:tblStylePr>
-    <w:tblStylePr w:type="firstCol">
-      <w:rPr>
-        <w:b/>
-        <w:bCs/>
-      </w:rPr>
-    </w:tblStylePr>
-    <w:tblStylePr w:type="lastCol">
-      <w:rPr>
-        <w:b/>
-        <w:bCs/>
-      </w:rPr>
-    </w:tblStylePr>
-    <w:tblStylePr w:type="band1Vert">
-      <w:tblPr/>
-      <w:tcPr>
-        <w:shd w:val="clear" w:color="auto" w:fill="F2F2F2" w:themeFill="background1" w:themeFillShade="F2"/>
-      </w:tcPr>
-    </w:tblStylePr>
-    <w:tblStylePr w:type="band1Horz">
-      <w:tblPr/>
-      <w:tcPr>
-        <w:shd w:val="clear" w:color="auto" w:fill="F2F2F2" w:themeFill="background1" w:themeFillShade="F2"/>
-      </w:tcPr>
-    </w:tblStylePr>
-  </w:style>
-  <w:style w:type="table" w:customStyle="1" w:styleId="PlainTable3">
-    <w:name w:val="Plain Table 3"/>
-    <w:basedOn w:val="Tablanormal"/>
-    <w:uiPriority w:val="43"/>
-    <w:rsid w:val="00DA493B"/>
-    <w:pPr>
-      <w:spacing w:after="0"/>
-    </w:pPr>
-    <w:tblPr>
-      <w:tblStyleRowBandSize w:val="1"/>
-      <w:tblStyleColBandSize w:val="1"/>
-    </w:tblPr>
-    <w:tblStylePr w:type="firstRow">
-      <w:rPr>
-        <w:b/>
-        <w:bCs/>
-        <w:caps/>
-      </w:rPr>
-      <w:tblPr/>
-      <w:tcPr>
-        <w:tcBorders>
-          <w:bottom w:val="single" w:sz="4" w:space="0" w:color="7F7F7F" w:themeColor="text1" w:themeTint="80"/>
-        </w:tcBorders>
-      </w:tcPr>
-    </w:tblStylePr>
-    <w:tblStylePr w:type="lastRow">
-      <w:rPr>
-        <w:b/>
-        <w:bCs/>
-        <w:caps/>
-      </w:rPr>
-      <w:tblPr/>
-      <w:tcPr>
-        <w:tcBorders>
-          <w:top w:val="nil"/>
-        </w:tcBorders>
-      </w:tcPr>
-    </w:tblStylePr>
-    <w:tblStylePr w:type="firstCol">
-      <w:rPr>
-        <w:b/>
-        <w:bCs/>
-        <w:caps/>
-      </w:rPr>
-      <w:tblPr/>
-      <w:tcPr>
-        <w:tcBorders>
-          <w:right w:val="single" w:sz="4" w:space="0" w:color="7F7F7F" w:themeColor="text1" w:themeTint="80"/>
-        </w:tcBorders>
-      </w:tcPr>
-    </w:tblStylePr>
-    <w:tblStylePr w:type="lastCol">
-      <w:rPr>
-        <w:b/>
-        <w:bCs/>
-        <w:caps/>
-      </w:rPr>
-      <w:tblPr/>
-      <w:tcPr>
-        <w:tcBorders>
-          <w:left w:val="nil"/>
-        </w:tcBorders>
-      </w:tcPr>
-    </w:tblStylePr>
-    <w:tblStylePr w:type="band1Vert">
-      <w:tblPr/>
-      <w:tcPr>
-        <w:shd w:val="clear" w:color="auto" w:fill="F2F2F2" w:themeFill="background1" w:themeFillShade="F2"/>
-      </w:tcPr>
-    </w:tblStylePr>
-    <w:tblStylePr w:type="band1Horz">
-      <w:tblPr/>
-      <w:tcPr>
-        <w:shd w:val="clear" w:color="auto" w:fill="F2F2F2" w:themeFill="background1" w:themeFillShade="F2"/>
-      </w:tcPr>
-    </w:tblStylePr>
-    <w:tblStylePr w:type="neCell">
-      <w:tblPr/>
-      <w:tcPr>
-        <w:tcBorders>
-          <w:left w:val="nil"/>
-        </w:tcBorders>
-      </w:tcPr>
-    </w:tblStylePr>
-    <w:tblStylePr w:type="nwCell">
-      <w:tblPr/>
-      <w:tcPr>
-        <w:tcBorders>
-          <w:right w:val="nil"/>
-        </w:tcBorders>
-      </w:tcPr>
-    </w:tblStylePr>
-  </w:style>
-  <w:style w:type="table" w:customStyle="1" w:styleId="PlainTable1">
-    <w:name w:val="Plain Table 1"/>
-    <w:basedOn w:val="Tablanormal"/>
-    <w:uiPriority w:val="41"/>
-    <w:rsid w:val="00DA493B"/>
-    <w:pPr>
-      <w:spacing w:after="0"/>
-    </w:pPr>
-    <w:tblPr>
-      <w:tblStyleRowBandSize w:val="1"/>
-      <w:tblStyleColBandSize w:val="1"/>
-      <w:tblBorders>
-        <w:top w:val="single" w:sz="4" w:space="0" w:color="BFBFBF" w:themeColor="background1" w:themeShade="BF"/>
-        <w:left w:val="single" w:sz="4" w:space="0" w:color="BFBFBF" w:themeColor="background1" w:themeShade="BF"/>
-        <w:bottom w:val="single" w:sz="4" w:space="0" w:color="BFBFBF" w:themeColor="background1" w:themeShade="BF"/>
-        <w:right w:val="single" w:sz="4" w:space="0" w:color="BFBFBF" w:themeColor="background1" w:themeShade="BF"/>
-        <w:insideH w:val="single" w:sz="4" w:space="0" w:color="BFBFBF" w:themeColor="background1" w:themeShade="BF"/>
-        <w:insideV w:val="single" w:sz="4" w:space="0" w:color="BFBFBF" w:themeColor="background1" w:themeShade="BF"/>
-      </w:tblBorders>
-    </w:tblPr>
-    <w:tblStylePr w:type="firstRow">
-      <w:rPr>
-        <w:b/>
-        <w:bCs/>
-      </w:rPr>
-    </w:tblStylePr>
-    <w:tblStylePr w:type="lastRow">
-      <w:rPr>
-        <w:b/>
-        <w:bCs/>
-      </w:rPr>
-      <w:tblPr/>
-      <w:tcPr>
-        <w:tcBorders>
-          <w:top w:val="double" w:sz="4" w:space="0" w:color="BFBFBF" w:themeColor="background1" w:themeShade="BF"/>
-        </w:tcBorders>
-      </w:tcPr>
-    </w:tblStylePr>
-    <w:tblStylePr w:type="firstCol">
-      <w:rPr>
-        <w:b/>
-        <w:bCs/>
-      </w:rPr>
-    </w:tblStylePr>
-    <w:tblStylePr w:type="lastCol">
-      <w:rPr>
-        <w:b/>
-        <w:bCs/>
-      </w:rPr>
-    </w:tblStylePr>
-    <w:tblStylePr w:type="band1Vert">
-      <w:tblPr/>
-      <w:tcPr>
-        <w:shd w:val="clear" w:color="auto" w:fill="F2F2F2" w:themeFill="background1" w:themeFillShade="F2"/>
-      </w:tcPr>
-    </w:tblStylePr>
-    <w:tblStylePr w:type="band1Horz">
-      <w:tblPr/>
-      <w:tcPr>
-        <w:shd w:val="clear" w:color="auto" w:fill="F2F2F2" w:themeFill="background1" w:themeFillShade="F2"/>
-      </w:tcPr>
-    </w:tblStylePr>
-  </w:style>
-  <w:style w:type="table" w:customStyle="1" w:styleId="GridTableLight">
-    <w:name w:val="Grid Table Light"/>
-    <w:basedOn w:val="Tablanormal"/>
-    <w:uiPriority w:val="40"/>
-    <w:rsid w:val="00DA493B"/>
-    <w:pPr>
-      <w:spacing w:after="0"/>
-    </w:pPr>
-    <w:tblPr>
-      <w:tblBorders>
-        <w:top w:val="single" w:sz="4" w:space="0" w:color="BFBFBF" w:themeColor="background1" w:themeShade="BF"/>
-        <w:left w:val="single" w:sz="4" w:space="0" w:color="BFBFBF" w:themeColor="background1" w:themeShade="BF"/>
-        <w:bottom w:val="single" w:sz="4" w:space="0" w:color="BFBFBF" w:themeColor="background1" w:themeShade="BF"/>
-        <w:right w:val="single" w:sz="4" w:space="0" w:color="BFBFBF" w:themeColor="background1" w:themeShade="BF"/>
-        <w:insideH w:val="single" w:sz="4" w:space="0" w:color="BFBFBF" w:themeColor="background1" w:themeShade="BF"/>
-        <w:insideV w:val="single" w:sz="4" w:space="0" w:color="BFBFBF" w:themeColor="background1" w:themeShade="BF"/>
-      </w:tblBorders>
-    </w:tblPr>
-  </w:style>
-  <w:style w:type="paragraph" w:styleId="Encabezado">
-    <w:name w:val="header"/>
-    <w:basedOn w:val="Normal"/>
-    <w:link w:val="EncabezadoCar"/>
-    <w:uiPriority w:val="99"/>
-    <w:unhideWhenUsed/>
-    <w:rsid w:val="00DA493B"/>
-    <w:pPr>
-      <w:tabs>
-        <w:tab w:val="center" w:pos="4252"/>
-        <w:tab w:val="right" w:pos="8504"/>
-      </w:tabs>
-      <w:spacing w:after="0"/>
-    </w:pPr>
-  </w:style>
-  <w:style w:type="character" w:customStyle="1" w:styleId="EncabezadoCar">
-    <w:name w:val="Encabezado Car"/>
-    <w:basedOn w:val="Fuentedeprrafopredeter"/>
-    <w:link w:val="Encabezado"/>
-    <w:uiPriority w:val="99"/>
-    <w:rsid w:val="00DA493B"/>
-  </w:style>
-  <w:style w:type="paragraph" w:styleId="Piedepgina">
-    <w:name w:val="footer"/>
-    <w:basedOn w:val="Normal"/>
-    <w:link w:val="PiedepginaCar"/>
-    <w:uiPriority w:val="99"/>
-    <w:unhideWhenUsed/>
-    <w:rsid w:val="00DA493B"/>
-    <w:pPr>
-      <w:tabs>
-        <w:tab w:val="center" w:pos="4252"/>
-        <w:tab w:val="right" w:pos="8504"/>
-      </w:tabs>
-      <w:spacing w:after="0"/>
-    </w:pPr>
-  </w:style>
-  <w:style w:type="character" w:customStyle="1" w:styleId="PiedepginaCar">
-    <w:name w:val="Pie de página Car"/>
-    <w:basedOn w:val="Fuentedeprrafopredeter"/>
-    <w:link w:val="Piedepgina"/>
-    <w:uiPriority w:val="99"/>
-    <w:rsid w:val="00DA493B"/>
-  </w:style>
-  <w:style w:type="paragraph" w:styleId="Prrafodelista">
-    <w:name w:val="List Paragraph"/>
-    <w:basedOn w:val="Normal"/>
-    <w:uiPriority w:val="34"/>
-    <w:qFormat/>
-    <w:rsid w:val="00872CAC"/>
-    <w:pPr>
-      <w:ind w:left="720"/>
-      <w:contextualSpacing/>
-    </w:pPr>
-  </w:style>
-  <w:style w:type="character" w:customStyle="1" w:styleId="Ttulo3Car">
-    <w:name w:val="Título 3 Car"/>
-    <w:basedOn w:val="Fuentedeprrafopredeter"/>
-    <w:link w:val="Ttulo3"/>
-    <w:uiPriority w:val="9"/>
-    <w:rsid w:val="00872CAC"/>
-    <w:rPr>
-      <w:rFonts w:asciiTheme="majorHAnsi" w:eastAsiaTheme="majorEastAsia" w:hAnsiTheme="majorHAnsi" w:cstheme="majorBidi"/>
-      <w:color w:val="294E1C" w:themeColor="accent1" w:themeShade="7F"/>
-      <w:sz w:val="24"/>
-      <w:szCs w:val="24"/>
-    </w:rPr>
-  </w:style>
-  <w:style w:type="character" w:styleId="Refdecomentario">
-    <w:name w:val="annotation reference"/>
-    <w:basedOn w:val="Fuentedeprrafopredeter"/>
-    <w:uiPriority w:val="99"/>
-    <w:semiHidden/>
-    <w:unhideWhenUsed/>
-    <w:rsid w:val="00774991"/>
-    <w:rPr>
-      <w:sz w:val="16"/>
-      <w:szCs w:val="16"/>
-    </w:rPr>
-  </w:style>
-  <w:style w:type="paragraph" w:styleId="Textocomentario">
-    <w:name w:val="annotation text"/>
-    <w:basedOn w:val="Normal"/>
-    <w:link w:val="TextocomentarioCar"/>
-    <w:uiPriority w:val="99"/>
-    <w:semiHidden/>
-    <w:unhideWhenUsed/>
-    <w:rsid w:val="00774991"/>
-    <w:rPr>
-      <w:sz w:val="20"/>
-      <w:szCs w:val="20"/>
-    </w:rPr>
-  </w:style>
-  <w:style w:type="character" w:customStyle="1" w:styleId="TextocomentarioCar">
-    <w:name w:val="Texto comentario Car"/>
-    <w:basedOn w:val="Fuentedeprrafopredeter"/>
-    <w:link w:val="Textocomentario"/>
-    <w:uiPriority w:val="99"/>
-    <w:semiHidden/>
-    <w:rsid w:val="00774991"/>
-    <w:rPr>
-      <w:sz w:val="20"/>
-      <w:szCs w:val="20"/>
-    </w:rPr>
-  </w:style>
-  <w:style w:type="paragraph" w:styleId="Asuntodelcomentario">
-    <w:name w:val="annotation subject"/>
-    <w:basedOn w:val="Textocomentario"/>
-    <w:next w:val="Textocomentario"/>
-    <w:link w:val="AsuntodelcomentarioCar"/>
-    <w:uiPriority w:val="99"/>
-    <w:semiHidden/>
-    <w:unhideWhenUsed/>
-    <w:rsid w:val="00774991"/>
-    <w:rPr>
-      <w:b/>
-      <w:bCs/>
-    </w:rPr>
-  </w:style>
-  <w:style w:type="character" w:customStyle="1" w:styleId="AsuntodelcomentarioCar">
-    <w:name w:val="Asunto del comentario Car"/>
-    <w:basedOn w:val="TextocomentarioCar"/>
-    <w:link w:val="Asuntodelcomentario"/>
-    <w:uiPriority w:val="99"/>
-    <w:semiHidden/>
-    <w:rsid w:val="00774991"/>
-    <w:rPr>
-      <w:b/>
-      <w:bCs/>
-      <w:sz w:val="20"/>
-      <w:szCs w:val="20"/>
-    </w:rPr>
-  </w:style>
-  <w:style w:type="paragraph" w:styleId="Textodeglobo">
-    <w:name w:val="Balloon Text"/>
-    <w:basedOn w:val="Normal"/>
-    <w:link w:val="TextodegloboCar"/>
-    <w:uiPriority w:val="99"/>
-    <w:semiHidden/>
-    <w:unhideWhenUsed/>
-    <w:rsid w:val="00774991"/>
-    <w:pPr>
-      <w:spacing w:after="0"/>
-    </w:pPr>
-    <w:rPr>
-      <w:rFonts w:ascii="Segoe UI" w:hAnsi="Segoe UI" w:cs="Segoe UI"/>
-      <w:sz w:val="18"/>
-      <w:szCs w:val="18"/>
-    </w:rPr>
-  </w:style>
-  <w:style w:type="character" w:customStyle="1" w:styleId="TextodegloboCar">
-    <w:name w:val="Texto de globo Car"/>
-    <w:basedOn w:val="Fuentedeprrafopredeter"/>
-    <w:link w:val="Textodeglobo"/>
-    <w:uiPriority w:val="99"/>
-    <w:semiHidden/>
-    <w:rsid w:val="00774991"/>
-    <w:rPr>
-      <w:rFonts w:ascii="Segoe UI" w:hAnsi="Segoe UI" w:cs="Segoe UI"/>
-      <w:sz w:val="18"/>
-      <w:szCs w:val="18"/>
-    </w:rPr>
-  </w:style>
-  <w:style w:type="character" w:customStyle="1" w:styleId="Ttulo4Car">
-    <w:name w:val="Título 4 Car"/>
-    <w:basedOn w:val="Fuentedeprrafopredeter"/>
-    <w:link w:val="Ttulo4"/>
-    <w:uiPriority w:val="9"/>
-    <w:rsid w:val="00774991"/>
-    <w:rPr>
-      <w:rFonts w:asciiTheme="majorHAnsi" w:eastAsiaTheme="majorEastAsia" w:hAnsiTheme="majorHAnsi" w:cstheme="majorBidi"/>
-      <w:i/>
-      <w:iCs/>
-      <w:color w:val="3E762A" w:themeColor="accent1" w:themeShade="BF"/>
-    </w:rPr>
-  </w:style>
-  <w:style w:type="paragraph" w:styleId="TDC2">
-    <w:name w:val="toc 2"/>
-    <w:basedOn w:val="Normal"/>
-    <w:next w:val="Normal"/>
-    <w:autoRedefine/>
-    <w:uiPriority w:val="39"/>
-    <w:unhideWhenUsed/>
-    <w:rsid w:val="008E7D60"/>
-    <w:pPr>
-      <w:spacing w:after="100"/>
-      <w:ind w:left="220"/>
-    </w:pPr>
-  </w:style>
-  <w:style w:type="paragraph" w:styleId="TDC3">
-    <w:name w:val="toc 3"/>
-    <w:basedOn w:val="Normal"/>
-    <w:next w:val="Normal"/>
-    <w:autoRedefine/>
-    <w:uiPriority w:val="39"/>
-    <w:unhideWhenUsed/>
-    <w:rsid w:val="008E7D60"/>
-    <w:pPr>
-      <w:spacing w:after="100"/>
-      <w:ind w:left="440"/>
-    </w:pPr>
-  </w:style>
-  <w:style w:type="table" w:customStyle="1" w:styleId="GridTable5DarkAccent1">
-    <w:name w:val="Grid Table 5 Dark Accent 1"/>
-    <w:basedOn w:val="Tablanormal"/>
-    <w:uiPriority w:val="50"/>
-    <w:rsid w:val="008E7D60"/>
-    <w:pPr>
-      <w:spacing w:after="0"/>
-    </w:pPr>
-    <w:tblPr>
-      <w:tblStyleRowBandSize w:val="1"/>
-      <w:tblStyleColBandSize w:val="1"/>
-      <w:tblBorders>
-        <w:top w:val="single" w:sz="4" w:space="0" w:color="FFFFFF" w:themeColor="background1"/>
-        <w:left w:val="single" w:sz="4" w:space="0" w:color="FFFFFF" w:themeColor="background1"/>
-        <w:bottom w:val="single" w:sz="4" w:space="0" w:color="FFFFFF" w:themeColor="background1"/>
-        <w:right w:val="single" w:sz="4" w:space="0" w:color="FFFFFF" w:themeColor="background1"/>
-        <w:insideH w:val="single" w:sz="4" w:space="0" w:color="FFFFFF" w:themeColor="background1"/>
-        <w:insideV w:val="single" w:sz="4" w:space="0" w:color="FFFFFF" w:themeColor="background1"/>
-      </w:tblBorders>
-    </w:tblPr>
-    <w:tcPr>
-      <w:shd w:val="clear" w:color="auto" w:fill="DAEFD3" w:themeFill="accent1" w:themeFillTint="33"/>
-    </w:tcPr>
-    <w:tblStylePr w:type="firstRow">
-      <w:rPr>
-        <w:b/>
-        <w:bCs/>
-        <w:color w:val="FFFFFF" w:themeColor="background1"/>
-      </w:rPr>
-      <w:tblPr/>
-      <w:tcPr>
-        <w:tcBorders>
-          <w:top w:val="single" w:sz="4" w:space="0" w:color="FFFFFF" w:themeColor="background1"/>
-          <w:left w:val="single" w:sz="4" w:space="0" w:color="FFFFFF" w:themeColor="background1"/>
-          <w:right w:val="single" w:sz="4" w:space="0" w:color="FFFFFF" w:themeColor="background1"/>
-          <w:insideH w:val="nil"/>
-          <w:insideV w:val="nil"/>
-        </w:tcBorders>
-        <w:shd w:val="clear" w:color="auto" w:fill="549E39" w:themeFill="accent1"/>
-      </w:tcPr>
-    </w:tblStylePr>
-    <w:tblStylePr w:type="lastRow">
-      <w:rPr>
-        <w:b/>
-        <w:bCs/>
-        <w:color w:val="FFFFFF" w:themeColor="background1"/>
-      </w:rPr>
-      <w:tblPr/>
-      <w:tcPr>
-        <w:tcBorders>
-          <w:left w:val="single" w:sz="4" w:space="0" w:color="FFFFFF" w:themeColor="background1"/>
-          <w:bottom w:val="single" w:sz="4" w:space="0" w:color="FFFFFF" w:themeColor="background1"/>
-          <w:right w:val="single" w:sz="4" w:space="0" w:color="FFFFFF" w:themeColor="background1"/>
-          <w:insideH w:val="nil"/>
-          <w:insideV w:val="nil"/>
-        </w:tcBorders>
-        <w:shd w:val="clear" w:color="auto" w:fill="549E39" w:themeFill="accent1"/>
-      </w:tcPr>
-    </w:tblStylePr>
-    <w:tblStylePr w:type="firstCol">
-      <w:rPr>
-        <w:b/>
-        <w:bCs/>
-        <w:color w:val="FFFFFF" w:themeColor="background1"/>
-      </w:rPr>
-      <w:tblPr/>
-      <w:tcPr>
-        <w:tcBorders>
-          <w:top w:val="single" w:sz="4" w:space="0" w:color="FFFFFF" w:themeColor="background1"/>
-          <w:left w:val="single" w:sz="4" w:space="0" w:color="FFFFFF" w:themeColor="background1"/>
-          <w:bottom w:val="single" w:sz="4" w:space="0" w:color="FFFFFF" w:themeColor="background1"/>
-          <w:insideV w:val="nil"/>
-        </w:tcBorders>
-        <w:shd w:val="clear" w:color="auto" w:fill="549E39" w:themeFill="accent1"/>
-      </w:tcPr>
-    </w:tblStylePr>
-    <w:tblStylePr w:type="lastCol">
-      <w:rPr>
-        <w:b/>
-        <w:bCs/>
-        <w:color w:val="FFFFFF" w:themeColor="background1"/>
-      </w:rPr>
-      <w:tblPr/>
-      <w:tcPr>
-        <w:tcBorders>
-          <w:top w:val="single" w:sz="4" w:space="0" w:color="FFFFFF" w:themeColor="background1"/>
-          <w:bottom w:val="single" w:sz="4" w:space="0" w:color="FFFFFF" w:themeColor="background1"/>
-          <w:right w:val="single" w:sz="4" w:space="0" w:color="FFFFFF" w:themeColor="background1"/>
-          <w:insideV w:val="nil"/>
-        </w:tcBorders>
-        <w:shd w:val="clear" w:color="auto" w:fill="549E39" w:themeFill="accent1"/>
-      </w:tcPr>
-    </w:tblStylePr>
-    <w:tblStylePr w:type="band1Vert">
-      <w:tblPr/>
-      <w:tcPr>
-        <w:shd w:val="clear" w:color="auto" w:fill="B7DFA8" w:themeFill="accent1" w:themeFillTint="66"/>
-      </w:tcPr>
-    </w:tblStylePr>
-    <w:tblStylePr w:type="band1Horz">
-      <w:tblPr/>
-      <w:tcPr>
-        <w:shd w:val="clear" w:color="auto" w:fill="B7DFA8" w:themeFill="accent1" w:themeFillTint="66"/>
-      </w:tcPr>
-    </w:tblStylePr>
-  </w:style>
-  <w:style w:type="table" w:customStyle="1" w:styleId="GridTable5DarkAccent2">
-    <w:name w:val="Grid Table 5 Dark Accent 2"/>
-    <w:basedOn w:val="Tablanormal"/>
-    <w:uiPriority w:val="50"/>
-    <w:rsid w:val="008E7D60"/>
-    <w:pPr>
-      <w:spacing w:after="0"/>
-    </w:pPr>
-    <w:tblPr>
-      <w:tblStyleRowBandSize w:val="1"/>
-      <w:tblStyleColBandSize w:val="1"/>
-      <w:tblBorders>
-        <w:top w:val="single" w:sz="4" w:space="0" w:color="FFFFFF" w:themeColor="background1"/>
-        <w:left w:val="single" w:sz="4" w:space="0" w:color="FFFFFF" w:themeColor="background1"/>
-        <w:bottom w:val="single" w:sz="4" w:space="0" w:color="FFFFFF" w:themeColor="background1"/>
-        <w:right w:val="single" w:sz="4" w:space="0" w:color="FFFFFF" w:themeColor="background1"/>
-        <w:insideH w:val="single" w:sz="4" w:space="0" w:color="FFFFFF" w:themeColor="background1"/>
-        <w:insideV w:val="single" w:sz="4" w:space="0" w:color="FFFFFF" w:themeColor="background1"/>
-      </w:tblBorders>
-    </w:tblPr>
-    <w:tcPr>
-      <w:shd w:val="clear" w:color="auto" w:fill="E8F3D3" w:themeFill="accent2" w:themeFillTint="33"/>
-    </w:tcPr>
-    <w:tblStylePr w:type="firstRow">
-      <w:rPr>
-        <w:b/>
-        <w:bCs/>
-        <w:color w:val="FFFFFF" w:themeColor="background1"/>
-      </w:rPr>
-      <w:tblPr/>
-      <w:tcPr>
-        <w:tcBorders>
-          <w:top w:val="single" w:sz="4" w:space="0" w:color="FFFFFF" w:themeColor="background1"/>
-          <w:left w:val="single" w:sz="4" w:space="0" w:color="FFFFFF" w:themeColor="background1"/>
-          <w:right w:val="single" w:sz="4" w:space="0" w:color="FFFFFF" w:themeColor="background1"/>
-          <w:insideH w:val="nil"/>
-          <w:insideV w:val="nil"/>
-        </w:tcBorders>
-        <w:shd w:val="clear" w:color="auto" w:fill="8AB833" w:themeFill="accent2"/>
-      </w:tcPr>
-    </w:tblStylePr>
-    <w:tblStylePr w:type="lastRow">
-      <w:rPr>
-        <w:b/>
-        <w:bCs/>
-        <w:color w:val="FFFFFF" w:themeColor="background1"/>
-      </w:rPr>
-      <w:tblPr/>
-      <w:tcPr>
-        <w:tcBorders>
-          <w:left w:val="single" w:sz="4" w:space="0" w:color="FFFFFF" w:themeColor="background1"/>
-          <w:bottom w:val="single" w:sz="4" w:space="0" w:color="FFFFFF" w:themeColor="background1"/>
-          <w:right w:val="single" w:sz="4" w:space="0" w:color="FFFFFF" w:themeColor="background1"/>
-          <w:insideH w:val="nil"/>
-          <w:insideV w:val="nil"/>
-        </w:tcBorders>
-        <w:shd w:val="clear" w:color="auto" w:fill="8AB833" w:themeFill="accent2"/>
-      </w:tcPr>
-    </w:tblStylePr>
-    <w:tblStylePr w:type="firstCol">
-      <w:rPr>
-        <w:b/>
-        <w:bCs/>
-        <w:color w:val="FFFFFF" w:themeColor="background1"/>
-      </w:rPr>
-      <w:tblPr/>
-      <w:tcPr>
-        <w:tcBorders>
-          <w:top w:val="single" w:sz="4" w:space="0" w:color="FFFFFF" w:themeColor="background1"/>
-          <w:left w:val="single" w:sz="4" w:space="0" w:color="FFFFFF" w:themeColor="background1"/>
-          <w:bottom w:val="single" w:sz="4" w:space="0" w:color="FFFFFF" w:themeColor="background1"/>
-          <w:insideV w:val="nil"/>
-        </w:tcBorders>
-        <w:shd w:val="clear" w:color="auto" w:fill="8AB833" w:themeFill="accent2"/>
-      </w:tcPr>
-    </w:tblStylePr>
-    <w:tblStylePr w:type="lastCol">
-      <w:rPr>
-        <w:b/>
-        <w:bCs/>
-        <w:color w:val="FFFFFF" w:themeColor="background1"/>
-      </w:rPr>
-      <w:tblPr/>
-      <w:tcPr>
-        <w:tcBorders>
-          <w:top w:val="single" w:sz="4" w:space="0" w:color="FFFFFF" w:themeColor="background1"/>
-          <w:bottom w:val="single" w:sz="4" w:space="0" w:color="FFFFFF" w:themeColor="background1"/>
-          <w:right w:val="single" w:sz="4" w:space="0" w:color="FFFFFF" w:themeColor="background1"/>
-          <w:insideV w:val="nil"/>
-        </w:tcBorders>
-        <w:shd w:val="clear" w:color="auto" w:fill="8AB833" w:themeFill="accent2"/>
-      </w:tcPr>
-    </w:tblStylePr>
-    <w:tblStylePr w:type="band1Vert">
-      <w:tblPr/>
-      <w:tcPr>
-        <w:shd w:val="clear" w:color="auto" w:fill="D1E7A8" w:themeFill="accent2" w:themeFillTint="66"/>
-      </w:tcPr>
-    </w:tblStylePr>
-    <w:tblStylePr w:type="band1Horz">
-      <w:tblPr/>
-      <w:tcPr>
-        <w:shd w:val="clear" w:color="auto" w:fill="D1E7A8" w:themeFill="accent2" w:themeFillTint="66"/>
-      </w:tcPr>
-    </w:tblStylePr>
-  </w:style>
-  <w:style w:type="table" w:customStyle="1" w:styleId="ListTable7ColorfulAccent1">
-    <w:name w:val="List Table 7 Colorful Accent 1"/>
-    <w:basedOn w:val="Tablanormal"/>
-    <w:uiPriority w:val="52"/>
-    <w:rsid w:val="008E7D60"/>
-    <w:pPr>
-      <w:spacing w:after="0"/>
-    </w:pPr>
-    <w:rPr>
-      <w:color w:val="3E762A" w:themeColor="accent1" w:themeShade="BF"/>
-    </w:rPr>
-    <w:tblPr>
-      <w:tblStyleRowBandSize w:val="1"/>
-      <w:tblStyleColBandSize w:val="1"/>
-    </w:tblPr>
-    <w:tblStylePr w:type="firstRow">
-      <w:rPr>
-        <w:rFonts w:asciiTheme="majorHAnsi" w:eastAsiaTheme="majorEastAsia" w:hAnsiTheme="majorHAnsi" w:cstheme="majorBidi"/>
-        <w:i/>
-        <w:iCs/>
-        <w:sz w:val="26"/>
-      </w:rPr>
-      <w:tblPr/>
-      <w:tcPr>
-        <w:tcBorders>
-          <w:bottom w:val="single" w:sz="4" w:space="0" w:color="549E39" w:themeColor="accent1"/>
-        </w:tcBorders>
-        <w:shd w:val="clear" w:color="auto" w:fill="FFFFFF" w:themeFill="background1"/>
-      </w:tcPr>
-    </w:tblStylePr>
-    <w:tblStylePr w:type="lastRow">
-      <w:rPr>
-        <w:rFonts w:asciiTheme="majorHAnsi" w:eastAsiaTheme="majorEastAsia" w:hAnsiTheme="majorHAnsi" w:cstheme="majorBidi"/>
-        <w:i/>
-        <w:iCs/>
-        <w:sz w:val="26"/>
-      </w:rPr>
-      <w:tblPr/>
-      <w:tcPr>
-        <w:tcBorders>
-          <w:top w:val="single" w:sz="4" w:space="0" w:color="549E39" w:themeColor="accent1"/>
-        </w:tcBorders>
-        <w:shd w:val="clear" w:color="auto" w:fill="FFFFFF" w:themeFill="background1"/>
-      </w:tcPr>
-    </w:tblStylePr>
-    <w:tblStylePr w:type="firstCol">
-      <w:pPr>
-        <w:jc w:val="right"/>
-      </w:pPr>
-      <w:rPr>
-        <w:rFonts w:asciiTheme="majorHAnsi" w:eastAsiaTheme="majorEastAsia" w:hAnsiTheme="majorHAnsi" w:cstheme="majorBidi"/>
-        <w:i/>
-        <w:iCs/>
-        <w:sz w:val="26"/>
-      </w:rPr>
-      <w:tblPr/>
-      <w:tcPr>
-        <w:tcBorders>
-          <w:right w:val="single" w:sz="4" w:space="0" w:color="549E39" w:themeColor="accent1"/>
-        </w:tcBorders>
-        <w:shd w:val="clear" w:color="auto" w:fill="FFFFFF" w:themeFill="background1"/>
-      </w:tcPr>
-    </w:tblStylePr>
-    <w:tblStylePr w:type="lastCol">
-      <w:rPr>
-        <w:rFonts w:asciiTheme="majorHAnsi" w:eastAsiaTheme="majorEastAsia" w:hAnsiTheme="majorHAnsi" w:cstheme="majorBidi"/>
-        <w:i/>
-        <w:iCs/>
-        <w:sz w:val="26"/>
-      </w:rPr>
-      <w:tblPr/>
-      <w:tcPr>
-        <w:tcBorders>
-          <w:left w:val="single" w:sz="4" w:space="0" w:color="549E39" w:themeColor="accent1"/>
-        </w:tcBorders>
-        <w:shd w:val="clear" w:color="auto" w:fill="FFFFFF" w:themeFill="background1"/>
-      </w:tcPr>
-    </w:tblStylePr>
-    <w:tblStylePr w:type="band1Vert">
-      <w:tblPr/>
-      <w:tcPr>
-        <w:shd w:val="clear" w:color="auto" w:fill="DAEFD3" w:themeFill="accent1" w:themeFillTint="33"/>
-      </w:tcPr>
-    </w:tblStylePr>
-    <w:tblStylePr w:type="band1Horz">
-      <w:tblPr/>
-      <w:tcPr>
-        <w:shd w:val="clear" w:color="auto" w:fill="DAEFD3" w:themeFill="accent1" w:themeFillTint="33"/>
-      </w:tcPr>
-    </w:tblStylePr>
-    <w:tblStylePr w:type="neCell">
-      <w:tblPr/>
-      <w:tcPr>
-        <w:tcBorders>
-          <w:left w:val="nil"/>
-        </w:tcBorders>
-      </w:tcPr>
-    </w:tblStylePr>
-    <w:tblStylePr w:type="nwCell">
-      <w:tblPr/>
-      <w:tcPr>
-        <w:tcBorders>
-          <w:right w:val="nil"/>
-        </w:tcBorders>
-      </w:tcPr>
-    </w:tblStylePr>
-    <w:tblStylePr w:type="seCell">
-      <w:tblPr/>
-      <w:tcPr>
-        <w:tcBorders>
-          <w:left w:val="nil"/>
-        </w:tcBorders>
-      </w:tcPr>
-    </w:tblStylePr>
-    <w:tblStylePr w:type="swCell">
-      <w:tblPr/>
-      <w:tcPr>
-        <w:tcBorders>
-          <w:right w:val="nil"/>
-        </w:tcBorders>
-      </w:tcPr>
-    </w:tblStylePr>
-  </w:style>
-  <w:style w:type="table" w:customStyle="1" w:styleId="GridTable4Accent1">
-    <w:name w:val="Grid Table 4 Accent 1"/>
-    <w:basedOn w:val="Tablanormal"/>
-    <w:uiPriority w:val="49"/>
-    <w:rsid w:val="00C96AD5"/>
-    <w:pPr>
-      <w:spacing w:after="0"/>
-    </w:pPr>
-    <w:tblPr>
-      <w:tblStyleRowBandSize w:val="1"/>
-      <w:tblStyleColBandSize w:val="1"/>
-      <w:tblBorders>
-        <w:top w:val="single" w:sz="4" w:space="0" w:color="93D07C" w:themeColor="accent1" w:themeTint="99"/>
-        <w:left w:val="single" w:sz="4" w:space="0" w:color="93D07C" w:themeColor="accent1" w:themeTint="99"/>
-        <w:bottom w:val="single" w:sz="4" w:space="0" w:color="93D07C" w:themeColor="accent1" w:themeTint="99"/>
-        <w:right w:val="single" w:sz="4" w:space="0" w:color="93D07C" w:themeColor="accent1" w:themeTint="99"/>
-        <w:insideH w:val="single" w:sz="4" w:space="0" w:color="93D07C" w:themeColor="accent1" w:themeTint="99"/>
-        <w:insideV w:val="single" w:sz="4" w:space="0" w:color="93D07C" w:themeColor="accent1" w:themeTint="99"/>
-      </w:tblBorders>
-    </w:tblPr>
-    <w:tblStylePr w:type="firstRow">
-      <w:rPr>
-        <w:b/>
-        <w:bCs/>
-        <w:color w:val="FFFFFF" w:themeColor="background1"/>
-      </w:rPr>
-      <w:tblPr/>
-      <w:tcPr>
-        <w:tcBorders>
-          <w:top w:val="single" w:sz="4" w:space="0" w:color="549E39" w:themeColor="accent1"/>
-          <w:left w:val="single" w:sz="4" w:space="0" w:color="549E39" w:themeColor="accent1"/>
-          <w:bottom w:val="single" w:sz="4" w:space="0" w:color="549E39" w:themeColor="accent1"/>
-          <w:right w:val="single" w:sz="4" w:space="0" w:color="549E39" w:themeColor="accent1"/>
-          <w:insideH w:val="nil"/>
-          <w:insideV w:val="nil"/>
-        </w:tcBorders>
-        <w:shd w:val="clear" w:color="auto" w:fill="549E39" w:themeFill="accent1"/>
-      </w:tcPr>
-    </w:tblStylePr>
-    <w:tblStylePr w:type="lastRow">
-      <w:rPr>
-        <w:b/>
-        <w:bCs/>
-      </w:rPr>
-      <w:tblPr/>
-      <w:tcPr>
-        <w:tcBorders>
-          <w:top w:val="double" w:sz="4" w:space="0" w:color="549E39" w:themeColor="accent1"/>
-        </w:tcBorders>
-      </w:tcPr>
-    </w:tblStylePr>
-    <w:tblStylePr w:type="firstCol">
-      <w:rPr>
-        <w:b/>
-        <w:bCs/>
-      </w:rPr>
-    </w:tblStylePr>
-    <w:tblStylePr w:type="lastCol">
-      <w:rPr>
-        <w:b/>
-        <w:bCs/>
-      </w:rPr>
-    </w:tblStylePr>
-    <w:tblStylePr w:type="band1Vert">
-      <w:tblPr/>
-      <w:tcPr>
-        <w:shd w:val="clear" w:color="auto" w:fill="DAEFD3" w:themeFill="accent1" w:themeFillTint="33"/>
-      </w:tcPr>
-    </w:tblStylePr>
-    <w:tblStylePr w:type="band1Horz">
-      <w:tblPr/>
-      <w:tcPr>
-        <w:shd w:val="clear" w:color="auto" w:fill="DAEFD3" w:themeFill="accent1" w:themeFillTint="33"/>
-      </w:tcPr>
-    </w:tblStylePr>
-  </w:style>
-  <w:style w:type="table" w:customStyle="1" w:styleId="ListTable1LightAccent1">
-    <w:name w:val="List Table 1 Light Accent 1"/>
+  <w:style w:type="table" w:customStyle="1" w:styleId="Tabladelista1clara-nfasis11">
+    <w:name w:val="Tabla de lista 1 clara - Énfasis 11"/>
     <w:basedOn w:val="Tablanormal"/>
     <w:uiPriority w:val="46"/>
     <w:rsid w:val="00BB662B"/>
@@ -12943,7 +11052,7 @@
   <a:extraClrSchemeLst/>
   <a:extLst>
     <a:ext uri="{05A4C25C-085E-4340-85A3-A5531E510DB2}">
-      <thm15:themeFamily xmlns:thm15="http://schemas.microsoft.com/office/thememl/2012/main" xmlns="" name="Office Theme" id="{62F939B6-93AF-4DB8-9C6B-D6C7DFDC589F}" vid="{4A3C46E8-61CC-4603-A589-7422A47A8E4A}"/>
+      <thm15:themeFamily xmlns:thm15="http://schemas.microsoft.com/office/thememl/2012/main" name="Office Theme" id="{62F939B6-93AF-4DB8-9C6B-D6C7DFDC589F}" vid="{4A3C46E8-61CC-4603-A589-7422A47A8E4A}"/>
     </a:ext>
   </a:extLst>
 </a:theme>
@@ -12973,7 +11082,7 @@
 </file>
 
 <file path=customXml/itemProps2.xml><?xml version="1.0" encoding="utf-8"?>
-<ds:datastoreItem xmlns:ds="http://schemas.openxmlformats.org/officeDocument/2006/customXml" ds:itemID="{67E1ABE0-A86B-46A7-8C31-070FD18E195A}">
+<ds:datastoreItem xmlns:ds="http://schemas.openxmlformats.org/officeDocument/2006/customXml" ds:itemID="{4EE6E9D0-23FB-46AF-82FE-E3F6DE618E29}">
   <ds:schemaRefs>
     <ds:schemaRef ds:uri="http://schemas.openxmlformats.org/officeDocument/2006/bibliography"/>
   </ds:schemaRefs>

</xml_diff>

<commit_message>
Integrado Diag del Sist y tabla correspondiente
</commit_message>
<xml_diff>
--- a/DOCUMENTACION/Documentación_entrega_final/TRIVIAL4A-ESQUELETO-DOC.docx
+++ b/DOCUMENTACION/Documentación_entrega_final/TRIVIAL4A-ESQUELETO-DOC.docx
@@ -751,7 +751,7 @@
               </mc:Choice>
               <mc:Fallback>
                 <w:pict>
-                  <v:group w14:anchorId="4ED20432" id="Group 2" o:spid="_x0000_s1026" style="position:absolute;margin-left:0;margin-top:0;width:432.65pt;height:448.55pt;z-index:-251656192;mso-width-percent:706;mso-height-percent:566;mso-left-percent:220;mso-top-percent:300;mso-position-horizontal-relative:page;mso-position-vertical-relative:page;mso-width-percent:706;mso-height-percent:566;mso-left-percent:220;mso-top-percent:300" coordsize="43291,44910" o:gfxdata="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">
+                  <v:group w14:anchorId="1E732091" id="Group 2" o:spid="_x0000_s1026" style="position:absolute;margin-left:0;margin-top:0;width:432.65pt;height:448.55pt;z-index:-251656192;mso-width-percent:706;mso-height-percent:566;mso-left-percent:220;mso-top-percent:300;mso-position-horizontal-relative:page;mso-position-vertical-relative:page;mso-width-percent:706;mso-height-percent:566;mso-left-percent:220;mso-top-percent:300" coordsize="43291,44910" o:gfxdata="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">
                     <o:lock v:ext="edit" aspectratio="t"/>
                     <v:shape id="Freeform 64" o:spid="_x0000_s1027" style="position:absolute;left:15017;width:28274;height:28352;visibility:visible;mso-wrap-style:square;v-text-anchor:top" coordsize="1781,1786" o:gfxdata="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" path="m4,1786l,1782,1776,r5,5l4,1786xe" filled="f" stroked="f">
                       <v:path arrowok="t" o:connecttype="custom" o:connectlocs="6350,2835275;0,2828925;2819400,0;2827338,7938;6350,2835275" o:connectangles="0,0,0,0,0"/>
@@ -854,7 +854,6 @@
                                     <w:dataBinding w:prefixMappings="xmlns:ns0='http://schemas.openxmlformats.org/officeDocument/2006/extended-properties' " w:xpath="/ns0:Properties[1]/ns0:Company[1]" w:storeItemID="{6668398D-A668-4E3E-A5EB-62B293D839F1}"/>
                                     <w:text/>
                                   </w:sdtPr>
-                                  <w:sdtEndPr/>
                                   <w:sdtContent>
                                     <w:r>
                                       <w:rPr>
@@ -882,7 +881,6 @@
                                   <w:dataBinding w:prefixMappings="xmlns:ns0='http://purl.org/dc/elements/1.1/' xmlns:ns1='http://schemas.openxmlformats.org/package/2006/metadata/core-properties' " w:xpath="/ns1:coreProperties[1]/ns1:category[1]" w:storeItemID="{6C3C8BC8-F283-45AE-878A-BAB7291924A1}"/>
                                   <w:text/>
                                 </w:sdtPr>
-                                <w:sdtEndPr/>
                                 <w:sdtContent>
                                   <w:p>
                                     <w:pPr>
@@ -957,7 +955,6 @@
                               <w:dataBinding w:prefixMappings="xmlns:ns0='http://schemas.openxmlformats.org/officeDocument/2006/extended-properties' " w:xpath="/ns0:Properties[1]/ns0:Company[1]" w:storeItemID="{6668398D-A668-4E3E-A5EB-62B293D839F1}"/>
                               <w:text/>
                             </w:sdtPr>
-                            <w:sdtEndPr/>
                             <w:sdtContent>
                               <w:r>
                                 <w:rPr>
@@ -985,7 +982,6 @@
                             <w:dataBinding w:prefixMappings="xmlns:ns0='http://purl.org/dc/elements/1.1/' xmlns:ns1='http://schemas.openxmlformats.org/package/2006/metadata/core-properties' " w:xpath="/ns1:coreProperties[1]/ns1:category[1]" w:storeItemID="{6C3C8BC8-F283-45AE-878A-BAB7291924A1}"/>
                             <w:text/>
                           </w:sdtPr>
-                          <w:sdtEndPr/>
                           <w:sdtContent>
                             <w:p>
                               <w:pPr>
@@ -3247,7 +3243,15 @@
                 </w:tcPr>
                 <w:p>
                   <w:r>
-                    <w:t>David Sariego Fernández</w:t>
+                    <w:t xml:space="preserve">David </w:t>
+                  </w:r>
+                  <w:proofErr w:type="spellStart"/>
+                  <w:r>
+                    <w:t>Sariego</w:t>
+                  </w:r>
+                  <w:proofErr w:type="spellEnd"/>
+                  <w:r>
+                    <w:t xml:space="preserve"> Fernández</w:t>
                   </w:r>
                 </w:p>
               </w:tc>
@@ -3357,8 +3361,6 @@
                   <w:r>
                     <w:t>226259</w:t>
                   </w:r>
-                  <w:bookmarkStart w:id="2" w:name="_GoBack"/>
-                  <w:bookmarkEnd w:id="2"/>
                 </w:p>
               </w:tc>
             </w:tr>
@@ -3460,37 +3462,39 @@
       <w:pPr>
         <w:pStyle w:val="Ttulo1"/>
       </w:pPr>
-      <w:bookmarkStart w:id="3" w:name="_Toc418498966"/>
+      <w:bookmarkStart w:id="2" w:name="_Toc418498966"/>
       <w:r>
         <w:lastRenderedPageBreak/>
         <w:t>Introducción</w:t>
       </w:r>
+      <w:bookmarkEnd w:id="2"/>
+    </w:p>
+    <w:p>
+      <w:r>
+        <w:t>La arquitectura descrita en este documento pretende dar cabida al desarrollo de una plataforma de juego. Esta plataforma pretende imitar al juego “Trivial” además de ofrecer funcionamiento adicional.</w:t>
+      </w:r>
+    </w:p>
+    <w:p>
+      <w:r>
+        <w:t>En el documento se describirá la arquitectura del sistema comparándolo con los patrones arquitectónicos conocidos resaltando aquellas características que se hayan intentado obtener con dichos patrones.</w:t>
+      </w:r>
+    </w:p>
+    <w:p>
+      <w:pPr>
+        <w:pStyle w:val="Ttulo1"/>
+      </w:pPr>
+      <w:bookmarkStart w:id="3" w:name="_Toc418498967"/>
+      <w:r>
+        <w:t>Planteamiento del problema</w:t>
+      </w:r>
       <w:bookmarkEnd w:id="3"/>
     </w:p>
     <w:p>
-      <w:r>
-        <w:t>La arquitectura descrita en este documento pretende dar cabida al desarrollo de una plataforma de juego. Esta plataforma pretende imitar al juego “Trivial” además de ofrecer funcionamiento adicional.</w:t>
-      </w:r>
-    </w:p>
-    <w:p>
-      <w:r>
-        <w:t>En el documento se describirá la arquitectura del sistema comparándolo con los patrones arquitectónicos conocidos resaltando aquellas características que se hayan intentado obtener con dichos patrones.</w:t>
-      </w:r>
-    </w:p>
-    <w:p>
-      <w:pPr>
-        <w:pStyle w:val="Ttulo1"/>
-      </w:pPr>
-      <w:bookmarkStart w:id="4" w:name="_Toc418498967"/>
-      <w:r>
-        <w:t>Planteamiento del problema</w:t>
-      </w:r>
-      <w:bookmarkEnd w:id="4"/>
-    </w:p>
-    <w:p>
+      <w:proofErr w:type="spellStart"/>
       <w:r>
         <w:t>NoGame</w:t>
       </w:r>
+      <w:proofErr w:type="spellEnd"/>
       <w:r>
         <w:t>, una empresa del sector de los videojuegos está interesada en la creación de una aplicación con un funcionamiento similar al juego de mesa “Trivial”.</w:t>
       </w:r>
@@ -3611,33 +3615,97 @@
       <w:pPr>
         <w:pStyle w:val="Ttulo1"/>
       </w:pPr>
-      <w:bookmarkStart w:id="5" w:name="_Toc418498968"/>
+      <w:bookmarkStart w:id="4" w:name="_Toc418498968"/>
       <w:r>
         <w:lastRenderedPageBreak/>
         <w:t>Metodología usada</w:t>
       </w:r>
+      <w:bookmarkEnd w:id="4"/>
+    </w:p>
+    <w:p>
+      <w:r>
+        <w:t>El estudio de la arquitectura se realiza siguiendo el método de ADD (Atribute-</w:t>
+      </w:r>
+      <w:proofErr w:type="spellStart"/>
+      <w:r>
+        <w:t>Driven</w:t>
+      </w:r>
+      <w:proofErr w:type="spellEnd"/>
+      <w:r>
+        <w:t xml:space="preserve"> </w:t>
+      </w:r>
+      <w:proofErr w:type="spellStart"/>
+      <w:r>
+        <w:t>Design</w:t>
+      </w:r>
+      <w:proofErr w:type="spellEnd"/>
+      <w:r>
+        <w:t xml:space="preserve">) (Bass, </w:t>
+      </w:r>
+      <w:proofErr w:type="spellStart"/>
+      <w:r>
+        <w:t>Clements</w:t>
+      </w:r>
+      <w:proofErr w:type="spellEnd"/>
+      <w:r>
+        <w:t xml:space="preserve">, &amp; </w:t>
+      </w:r>
+      <w:proofErr w:type="spellStart"/>
+      <w:r>
+        <w:t>Kazman</w:t>
+      </w:r>
+      <w:proofErr w:type="spellEnd"/>
+      <w:r>
+        <w:t xml:space="preserve">, Software </w:t>
+      </w:r>
+      <w:proofErr w:type="spellStart"/>
+      <w:r>
+        <w:t>Architecture</w:t>
+      </w:r>
+      <w:proofErr w:type="spellEnd"/>
+      <w:r>
+        <w:t xml:space="preserve"> in </w:t>
+      </w:r>
+      <w:proofErr w:type="spellStart"/>
+      <w:r>
+        <w:t>Practice</w:t>
+      </w:r>
+      <w:proofErr w:type="spellEnd"/>
+      <w:r>
+        <w:t xml:space="preserve">, </w:t>
+      </w:r>
+      <w:proofErr w:type="spellStart"/>
+      <w:r>
+        <w:t>Second</w:t>
+      </w:r>
+      <w:proofErr w:type="spellEnd"/>
+      <w:r>
+        <w:t xml:space="preserve"> </w:t>
+      </w:r>
+      <w:proofErr w:type="spellStart"/>
+      <w:r>
+        <w:t>Edition</w:t>
+      </w:r>
+      <w:proofErr w:type="spellEnd"/>
+      <w:r>
+        <w:t>, 2003)</w:t>
+      </w:r>
+      <w:r>
+        <w:t>.</w:t>
+      </w:r>
+    </w:p>
+    <w:p>
+      <w:pPr>
+        <w:pStyle w:val="Ttulo2"/>
+      </w:pPr>
+      <w:bookmarkStart w:id="5" w:name="_Toc418498969"/>
+      <w:r>
+        <w:t>Metodología de trabajo</w:t>
+      </w:r>
       <w:bookmarkEnd w:id="5"/>
     </w:p>
     <w:p>
       <w:r>
-        <w:t>El estudio de la arquitectura se realiza siguiendo el método de ADD (Atribute-Driven Design) (Bass, Clements, &amp; Kazman, Software Architecture in Practice, Second Edition, 2003)</w:t>
-      </w:r>
-      <w:r>
-        <w:t>.</w:t>
-      </w:r>
-    </w:p>
-    <w:p>
-      <w:pPr>
-        <w:pStyle w:val="Ttulo2"/>
-      </w:pPr>
-      <w:bookmarkStart w:id="6" w:name="_Toc418498969"/>
-      <w:r>
-        <w:t>Metodología de trabajo</w:t>
-      </w:r>
-      <w:bookmarkEnd w:id="6"/>
-    </w:p>
-    <w:p>
-      <w:r>
         <w:t>La metodología para el desarrollo de la aplicación se basa en el reparto de tareas.</w:t>
       </w:r>
     </w:p>
@@ -3649,21 +3717,53 @@
         <w:t>podrán</w:t>
       </w:r>
       <w:r>
-        <w:t xml:space="preserve"> repartir a más de una persona creando la posibilidad de dividir la tarea en subtareas o de realizar la tarea conjuntamente con técnicas como </w:t>
-      </w:r>
+        <w:t xml:space="preserve"> repartir a más de una persona creando la posibilidad de dividir la tarea en </w:t>
+      </w:r>
+      <w:proofErr w:type="spellStart"/>
+      <w:r>
+        <w:t>subtareas</w:t>
+      </w:r>
+      <w:proofErr w:type="spellEnd"/>
+      <w:r>
+        <w:t xml:space="preserve"> o de realizar la tarea conjuntamente con técnicas como </w:t>
+      </w:r>
+      <w:proofErr w:type="spellStart"/>
       <w:r>
         <w:rPr>
           <w:i/>
         </w:rPr>
-        <w:t>pair porgramming</w:t>
-      </w:r>
+        <w:t>pair</w:t>
+      </w:r>
+      <w:proofErr w:type="spellEnd"/>
+      <w:r>
+        <w:rPr>
+          <w:i/>
+        </w:rPr>
+        <w:t xml:space="preserve"> </w:t>
+      </w:r>
+      <w:proofErr w:type="spellStart"/>
+      <w:r>
+        <w:rPr>
+          <w:i/>
+        </w:rPr>
+        <w:t>porgramming</w:t>
+      </w:r>
+      <w:proofErr w:type="spellEnd"/>
       <w:r>
         <w:t>.</w:t>
       </w:r>
     </w:p>
     <w:p>
       <w:r>
-        <w:t>La comunicación del equipo se realizará presencialmente en el centro, a partir de mensajería instantánea en Skype y a través de Github, aprovechando todas las herramientas disponibles en este.</w:t>
+        <w:t xml:space="preserve">La comunicación del equipo se realizará presencialmente en el centro, a partir de mensajería instantánea en Skype y a través de </w:t>
+      </w:r>
+      <w:proofErr w:type="spellStart"/>
+      <w:r>
+        <w:t>Github</w:t>
+      </w:r>
+      <w:proofErr w:type="spellEnd"/>
+      <w:r>
+        <w:t>, aprovechando todas las herramientas disponibles en este.</w:t>
       </w:r>
     </w:p>
     <w:p>
@@ -3687,8 +3787,16 @@
         <w:rPr>
           <w:i/>
         </w:rPr>
-        <w:t>Incremental piecemeal</w:t>
-      </w:r>
+        <w:t xml:space="preserve">Incremental </w:t>
+      </w:r>
+      <w:proofErr w:type="spellStart"/>
+      <w:r>
+        <w:rPr>
+          <w:i/>
+        </w:rPr>
+        <w:t>piecemeal</w:t>
+      </w:r>
+      <w:proofErr w:type="spellEnd"/>
       <w:r>
         <w:t>)</w:t>
       </w:r>
@@ -3700,22 +3808,24 @@
       <w:pPr>
         <w:pStyle w:val="Ttulo1"/>
       </w:pPr>
-      <w:bookmarkStart w:id="7" w:name="_Toc418498970"/>
+      <w:bookmarkStart w:id="6" w:name="_Toc418498970"/>
       <w:r>
         <w:t>Identificación de Interesados</w:t>
       </w:r>
-      <w:bookmarkEnd w:id="7"/>
+      <w:bookmarkEnd w:id="6"/>
     </w:p>
     <w:p>
       <w:r>
         <w:t xml:space="preserve">Los interesados en la aplicación, también llamados </w:t>
       </w:r>
+      <w:proofErr w:type="spellStart"/>
       <w:r>
         <w:rPr>
           <w:i/>
         </w:rPr>
         <w:t>stakeholders</w:t>
       </w:r>
+      <w:proofErr w:type="spellEnd"/>
       <w:r>
         <w:rPr>
           <w:i/>
@@ -3766,34 +3876,38 @@
       <w:pPr>
         <w:pStyle w:val="Ttulo2"/>
       </w:pPr>
-      <w:bookmarkStart w:id="8" w:name="_Toc418498971"/>
+      <w:bookmarkStart w:id="7" w:name="_Toc418498971"/>
       <w:r>
         <w:t>Descripción de los interesados</w:t>
       </w:r>
-      <w:bookmarkEnd w:id="8"/>
+      <w:bookmarkEnd w:id="7"/>
     </w:p>
     <w:p>
       <w:r>
         <w:t xml:space="preserve">Se tendrán en cuenta las distintas características de los </w:t>
       </w:r>
+      <w:proofErr w:type="spellStart"/>
       <w:r>
         <w:rPr>
           <w:i/>
         </w:rPr>
         <w:t>stakeholders</w:t>
       </w:r>
+      <w:proofErr w:type="spellEnd"/>
       <w:r>
         <w:t xml:space="preserve"> para el desarrollo del sistema.</w:t>
       </w:r>
       <w:r>
         <w:t xml:space="preserve"> Cada tipo de </w:t>
       </w:r>
+      <w:proofErr w:type="spellStart"/>
       <w:r>
         <w:rPr>
           <w:i/>
         </w:rPr>
         <w:t>stakeholder</w:t>
       </w:r>
+      <w:proofErr w:type="spellEnd"/>
       <w:r>
         <w:t xml:space="preserve"> tendrá unos objetivos distintos en la aplicación.</w:t>
       </w:r>
@@ -3802,89 +3916,99 @@
       <w:pPr>
         <w:pStyle w:val="Ttulo3"/>
       </w:pPr>
-      <w:bookmarkStart w:id="9" w:name="_Toc418498972"/>
+      <w:bookmarkStart w:id="8" w:name="_Toc418498972"/>
       <w:r>
         <w:t>Usuarios</w:t>
       </w:r>
+      <w:bookmarkEnd w:id="8"/>
+    </w:p>
+    <w:p>
+      <w:r>
+        <w:t xml:space="preserve">Son los que </w:t>
+      </w:r>
+      <w:r>
+        <w:t xml:space="preserve">utilizarán </w:t>
+      </w:r>
+      <w:r>
+        <w:t>el sistema</w:t>
+      </w:r>
+      <w:r>
+        <w:t xml:space="preserve"> participando en juegos y respondiendo preguntas</w:t>
+      </w:r>
+      <w:r>
+        <w:t>.</w:t>
+      </w:r>
+    </w:p>
+    <w:p>
+      <w:r>
+        <w:t>Deberán estar registrados en el sistema.</w:t>
+      </w:r>
+    </w:p>
+    <w:p>
+      <w:r>
+        <w:t xml:space="preserve">Se guardarán los datos de cómo </w:t>
+      </w:r>
+      <w:r>
+        <w:t>estos</w:t>
+      </w:r>
+      <w:r>
+        <w:t xml:space="preserve"> usuarios interactúan con el sistema.</w:t>
+      </w:r>
+    </w:p>
+    <w:p>
+      <w:pPr>
+        <w:pStyle w:val="Ttulo3"/>
+      </w:pPr>
+      <w:bookmarkStart w:id="9" w:name="_Toc418498973"/>
+      <w:r>
+        <w:t>Administradores</w:t>
+      </w:r>
       <w:bookmarkEnd w:id="9"/>
     </w:p>
     <w:p>
       <w:r>
-        <w:t xml:space="preserve">Son los que </w:t>
-      </w:r>
-      <w:r>
-        <w:t xml:space="preserve">utilizarán </w:t>
-      </w:r>
-      <w:r>
-        <w:t>el sistema</w:t>
-      </w:r>
-      <w:r>
-        <w:t xml:space="preserve"> participando en juegos y respondiendo preguntas</w:t>
-      </w:r>
-      <w:r>
-        <w:t>.</w:t>
-      </w:r>
-    </w:p>
-    <w:p>
-      <w:r>
-        <w:t>Deberán estar registrados en el sistema.</w:t>
-      </w:r>
-    </w:p>
-    <w:p>
-      <w:r>
-        <w:t xml:space="preserve">Se guardarán los datos de cómo </w:t>
-      </w:r>
-      <w:r>
-        <w:t>estos</w:t>
-      </w:r>
-      <w:r>
-        <w:t xml:space="preserve"> usuarios interactúan con el sistema.</w:t>
+        <w:t>Son los usuarios encargados del sistema que tendrán acceso a los datos recopilados por la aplicación.</w:t>
       </w:r>
     </w:p>
     <w:p>
       <w:pPr>
         <w:pStyle w:val="Ttulo3"/>
       </w:pPr>
-      <w:bookmarkStart w:id="10" w:name="_Toc418498973"/>
-      <w:r>
-        <w:t>Administradores</w:t>
+      <w:bookmarkStart w:id="10" w:name="_Toc418498974"/>
+      <w:r>
+        <w:t xml:space="preserve">Responsables de </w:t>
+      </w:r>
+      <w:proofErr w:type="spellStart"/>
+      <w:r>
+        <w:t>NoGame</w:t>
       </w:r>
       <w:bookmarkEnd w:id="10"/>
-    </w:p>
-    <w:p>
-      <w:r>
-        <w:t>Son los usuarios encargados del sistema que tendrán acceso a los datos recopilados por la aplicación.</w:t>
+      <w:proofErr w:type="spellEnd"/>
+    </w:p>
+    <w:p>
+      <w:proofErr w:type="spellStart"/>
+      <w:r>
+        <w:t>NoGame</w:t>
+      </w:r>
+      <w:proofErr w:type="spellEnd"/>
+      <w:r>
+        <w:t xml:space="preserve"> como empresa contratante es un interesado en la aplicación.</w:t>
+      </w:r>
+    </w:p>
+    <w:p>
+      <w:r>
+        <w:t>No participarán directamente en la aplicación pero sus necesidades son aquellas que la aplicación intenta cubrir.</w:t>
       </w:r>
     </w:p>
     <w:p>
       <w:pPr>
         <w:pStyle w:val="Ttulo3"/>
       </w:pPr>
-      <w:bookmarkStart w:id="11" w:name="_Toc418498974"/>
-      <w:r>
-        <w:t>Responsables de NoGame</w:t>
+      <w:bookmarkStart w:id="11" w:name="_Toc418498975"/>
+      <w:r>
+        <w:t>Desarrolladores</w:t>
       </w:r>
       <w:bookmarkEnd w:id="11"/>
-    </w:p>
-    <w:p>
-      <w:r>
-        <w:t>NoGame como empresa contratante es un interesado en la aplicación.</w:t>
-      </w:r>
-    </w:p>
-    <w:p>
-      <w:r>
-        <w:t>No participarán directamente en la aplicación pero sus necesidades son aquellas que la aplicación intenta cubrir.</w:t>
-      </w:r>
-    </w:p>
-    <w:p>
-      <w:pPr>
-        <w:pStyle w:val="Ttulo3"/>
-      </w:pPr>
-      <w:bookmarkStart w:id="12" w:name="_Toc418498975"/>
-      <w:r>
-        <w:t>Desarrolladores</w:t>
-      </w:r>
-      <w:bookmarkEnd w:id="12"/>
     </w:p>
     <w:p>
       <w:r>
@@ -3913,22 +4037,22 @@
       <w:pPr>
         <w:pStyle w:val="Ttulo1"/>
       </w:pPr>
-      <w:bookmarkStart w:id="13" w:name="_Toc418498976"/>
+      <w:bookmarkStart w:id="12" w:name="_Toc418498976"/>
       <w:r>
         <w:lastRenderedPageBreak/>
         <w:t>Roles e historias de usuario</w:t>
       </w:r>
+      <w:bookmarkEnd w:id="12"/>
+    </w:p>
+    <w:p>
+      <w:pPr>
+        <w:pStyle w:val="Ttulo2"/>
+      </w:pPr>
+      <w:bookmarkStart w:id="13" w:name="_Toc418498977"/>
+      <w:r>
+        <w:t>Roles</w:t>
+      </w:r>
       <w:bookmarkEnd w:id="13"/>
-    </w:p>
-    <w:p>
-      <w:pPr>
-        <w:pStyle w:val="Ttulo2"/>
-      </w:pPr>
-      <w:bookmarkStart w:id="14" w:name="_Toc418498977"/>
-      <w:r>
-        <w:t>Roles</w:t>
-      </w:r>
-      <w:bookmarkEnd w:id="14"/>
     </w:p>
     <w:p>
       <w:r>
@@ -3963,11 +4087,11 @@
       <w:pPr>
         <w:pStyle w:val="Ttulo2"/>
       </w:pPr>
-      <w:bookmarkStart w:id="15" w:name="_Toc418498978"/>
+      <w:bookmarkStart w:id="14" w:name="_Toc418498978"/>
       <w:r>
         <w:t>Historias de usuarios</w:t>
       </w:r>
-      <w:bookmarkEnd w:id="15"/>
+      <w:bookmarkEnd w:id="14"/>
     </w:p>
     <w:p>
       <w:pPr>
@@ -4198,11 +4322,11 @@
       <w:pPr>
         <w:pStyle w:val="Ttulo1"/>
       </w:pPr>
-      <w:bookmarkStart w:id="16" w:name="_Toc418498979"/>
+      <w:bookmarkStart w:id="15" w:name="_Toc418498979"/>
       <w:r>
         <w:t>Identificación de atributos de calidad</w:t>
       </w:r>
-      <w:bookmarkEnd w:id="16"/>
+      <w:bookmarkEnd w:id="15"/>
     </w:p>
     <w:p>
       <w:r>
@@ -4226,9 +4350,11 @@
       <w:pPr>
         <w:pStyle w:val="Ttulo4"/>
       </w:pPr>
+      <w:proofErr w:type="spellStart"/>
       <w:r>
         <w:t>Modificabilidad</w:t>
       </w:r>
+      <w:proofErr w:type="spellEnd"/>
     </w:p>
     <w:p>
       <w:r>
@@ -4289,6 +4415,7 @@
       <w:pPr>
         <w:pStyle w:val="Ttulo4"/>
       </w:pPr>
+      <w:proofErr w:type="spellStart"/>
       <w:r>
         <w:t>Test</w:t>
       </w:r>
@@ -4298,6 +4425,7 @@
       <w:r>
         <w:t>abilidad</w:t>
       </w:r>
+      <w:proofErr w:type="spellEnd"/>
     </w:p>
     <w:p>
       <w:r>
@@ -4355,22 +4483,22 @@
       <w:pPr>
         <w:pStyle w:val="Ttulo1"/>
       </w:pPr>
-      <w:bookmarkStart w:id="17" w:name="_Toc418498980"/>
-      <w:commentRangeStart w:id="18"/>
+      <w:bookmarkStart w:id="16" w:name="_Toc418498980"/>
+      <w:commentRangeStart w:id="17"/>
       <w:r>
         <w:lastRenderedPageBreak/>
         <w:t>Lista de atributos de calidad e interesados</w:t>
       </w:r>
-      <w:commentRangeEnd w:id="18"/>
+      <w:commentRangeEnd w:id="17"/>
       <w:r>
         <w:rPr>
           <w:rStyle w:val="Refdecomentario"/>
           <w:rFonts w:asciiTheme="minorHAnsi" w:eastAsiaTheme="minorEastAsia" w:hAnsiTheme="minorHAnsi" w:cstheme="minorBidi"/>
           <w:color w:val="auto"/>
         </w:rPr>
-        <w:commentReference w:id="18"/>
-      </w:r>
-      <w:bookmarkEnd w:id="17"/>
+        <w:commentReference w:id="17"/>
+      </w:r>
+      <w:bookmarkEnd w:id="16"/>
     </w:p>
     <w:p>
       <w:pPr>
@@ -4390,8 +4518,13 @@
         </w:r>
       </w:fldSimple>
       <w:r>
-        <w:t xml:space="preserve"> - Stakeholders</w:t>
-      </w:r>
+        <w:t xml:space="preserve"> - </w:t>
+      </w:r>
+      <w:proofErr w:type="spellStart"/>
+      <w:r>
+        <w:t>Stakeholders</w:t>
+      </w:r>
+      <w:proofErr w:type="spellEnd"/>
     </w:p>
     <w:tbl>
       <w:tblPr>
@@ -4680,8 +4813,13 @@
               <w:cnfStyle w:val="000000100000" w:firstRow="0" w:lastRow="0" w:firstColumn="0" w:lastColumn="0" w:oddVBand="0" w:evenVBand="0" w:oddHBand="1" w:evenHBand="0" w:firstRowFirstColumn="0" w:firstRowLastColumn="0" w:lastRowFirstColumn="0" w:lastRowLastColumn="0"/>
             </w:pPr>
             <w:r>
-              <w:t>Responsable de NoGame</w:t>
-            </w:r>
+              <w:t xml:space="preserve">Responsable de </w:t>
+            </w:r>
+            <w:proofErr w:type="spellStart"/>
+            <w:r>
+              <w:t>NoGame</w:t>
+            </w:r>
+            <w:proofErr w:type="spellEnd"/>
           </w:p>
         </w:tc>
         <w:tc>
@@ -5049,9 +5187,11 @@
             <w:pPr>
               <w:cnfStyle w:val="000000000000" w:firstRow="0" w:lastRow="0" w:firstColumn="0" w:lastColumn="0" w:oddVBand="0" w:evenVBand="0" w:oddHBand="0" w:evenHBand="0" w:firstRowFirstColumn="0" w:firstRowLastColumn="0" w:lastRowFirstColumn="0" w:lastRowLastColumn="0"/>
             </w:pPr>
+            <w:proofErr w:type="spellStart"/>
             <w:r>
               <w:t>Modificabilidad</w:t>
             </w:r>
+            <w:proofErr w:type="spellEnd"/>
           </w:p>
         </w:tc>
       </w:tr>
@@ -5342,6 +5482,7 @@
             <w:pPr>
               <w:cnfStyle w:val="000000100000" w:firstRow="0" w:lastRow="0" w:firstColumn="0" w:lastColumn="0" w:oddVBand="0" w:evenVBand="0" w:oddHBand="1" w:evenHBand="0" w:firstRowFirstColumn="0" w:firstRowLastColumn="0" w:lastRowFirstColumn="0" w:lastRowLastColumn="0"/>
             </w:pPr>
+            <w:proofErr w:type="spellStart"/>
             <w:r>
               <w:t>Test</w:t>
             </w:r>
@@ -5351,6 +5492,7 @@
             <w:r>
               <w:t>abilidad</w:t>
             </w:r>
+            <w:proofErr w:type="spellEnd"/>
           </w:p>
         </w:tc>
       </w:tr>
@@ -5436,7 +5578,23 @@
         </w:r>
       </w:fldSimple>
       <w:r>
-        <w:t xml:space="preserve"> - Relacion Steakeholder/Atributo de calidad</w:t>
+        <w:t xml:space="preserve"> - </w:t>
+      </w:r>
+      <w:proofErr w:type="spellStart"/>
+      <w:r>
+        <w:t>Relacion</w:t>
+      </w:r>
+      <w:proofErr w:type="spellEnd"/>
+      <w:r>
+        <w:t xml:space="preserve"> </w:t>
+      </w:r>
+      <w:proofErr w:type="spellStart"/>
+      <w:r>
+        <w:t>Steakeholder</w:t>
+      </w:r>
+      <w:proofErr w:type="spellEnd"/>
+      <w:r>
+        <w:t>/Atributo de calidad</w:t>
       </w:r>
     </w:p>
     <w:tbl>
@@ -6087,7 +6245,7 @@
       <w:pPr>
         <w:pStyle w:val="Ttulo1"/>
       </w:pPr>
-      <w:bookmarkStart w:id="19" w:name="_Toc418498981"/>
+      <w:bookmarkStart w:id="18" w:name="_Toc418498981"/>
       <w:r>
         <w:t>S</w:t>
       </w:r>
@@ -6097,7 +6255,7 @@
       <w:r>
         <w:t xml:space="preserve"> planteada</w:t>
       </w:r>
-      <w:bookmarkEnd w:id="19"/>
+      <w:bookmarkEnd w:id="18"/>
     </w:p>
     <w:p>
       <w:r>
@@ -6198,35 +6356,56 @@
       <w:pPr>
         <w:pStyle w:val="Ttulo2"/>
       </w:pPr>
-      <w:bookmarkStart w:id="20" w:name="_Toc418498982"/>
-      <w:r>
-        <w:t>Módulo 1 – Extract</w:t>
-      </w:r>
-      <w:bookmarkEnd w:id="20"/>
+      <w:bookmarkStart w:id="19" w:name="_Toc418498982"/>
+      <w:r>
+        <w:t xml:space="preserve">Módulo 1 – </w:t>
+      </w:r>
+      <w:proofErr w:type="spellStart"/>
+      <w:r>
+        <w:t>Extract</w:t>
+      </w:r>
+      <w:bookmarkEnd w:id="19"/>
+      <w:proofErr w:type="spellEnd"/>
     </w:p>
     <w:p>
       <w:r>
         <w:t>Este módulo es el inicial del sistema. Desde este módulo se añaden preguntas a la base de datos desde ficheros en formato GIFT.</w:t>
       </w:r>
       <w:r>
-        <w:t xml:space="preserve"> Es decir, es un parser que lee ficheros y actualiza la base de datos. También se puede usar para escribir ficheros intermedios para el sistema.</w:t>
-      </w:r>
-    </w:p>
-    <w:p>
-      <w:r>
-        <w:t>El diseño de software interno consiste en la separación de responsabilidades. Independientemente de su diseño interno, este módulo tiene el comportamiento de una aplicación secuencial o batch. Por las características de este módulo y las necesidades que debe cubrir este comportamiento es el óptimo.</w:t>
+        <w:t xml:space="preserve"> Es decir, es un </w:t>
+      </w:r>
+      <w:proofErr w:type="spellStart"/>
+      <w:r>
+        <w:t>parser</w:t>
+      </w:r>
+      <w:proofErr w:type="spellEnd"/>
+      <w:r>
+        <w:t xml:space="preserve"> que lee ficheros y actualiza la base de datos. También se puede usar para escribir ficheros intermedios para el sistema.</w:t>
+      </w:r>
+    </w:p>
+    <w:p>
+      <w:r>
+        <w:t xml:space="preserve">El diseño de software interno consiste en la separación de responsabilidades. Independientemente de su diseño interno, este módulo tiene el comportamiento de una aplicación secuencial o </w:t>
+      </w:r>
+      <w:proofErr w:type="spellStart"/>
+      <w:r>
+        <w:t>batch</w:t>
+      </w:r>
+      <w:proofErr w:type="spellEnd"/>
+      <w:r>
+        <w:t>. Por las características de este módulo y las necesidades que debe cubrir este comportamiento es el óptimo.</w:t>
       </w:r>
     </w:p>
     <w:p>
       <w:pPr>
         <w:pStyle w:val="Ttulo2"/>
       </w:pPr>
-      <w:bookmarkStart w:id="21" w:name="_Toc418498983"/>
+      <w:bookmarkStart w:id="20" w:name="_Toc418498983"/>
       <w:r>
         <w:lastRenderedPageBreak/>
         <w:t>Módulo 2 – Core</w:t>
       </w:r>
-      <w:bookmarkEnd w:id="21"/>
+      <w:bookmarkEnd w:id="20"/>
     </w:p>
     <w:p>
       <w:r>
@@ -6241,8 +6420,16 @@
         <w:rPr>
           <w:i/>
         </w:rPr>
-        <w:t>modelo vista controlador</w:t>
-      </w:r>
+        <w:t xml:space="preserve">modelo </w:t>
+      </w:r>
+      <w:proofErr w:type="gramStart"/>
+      <w:r>
+        <w:rPr>
+          <w:i/>
+        </w:rPr>
+        <w:t>vista controlador</w:t>
+      </w:r>
+      <w:proofErr w:type="gramEnd"/>
       <w:r>
         <w:t xml:space="preserve"> (</w:t>
       </w:r>
@@ -6278,14 +6465,14 @@
       <w:pPr>
         <w:pStyle w:val="Ttulo2"/>
       </w:pPr>
-      <w:bookmarkStart w:id="22" w:name="_Toc418498984"/>
+      <w:bookmarkStart w:id="21" w:name="_Toc418498984"/>
       <w:r>
         <w:t xml:space="preserve">Módulo 3 – </w:t>
       </w:r>
       <w:r>
         <w:t>Trivial web</w:t>
       </w:r>
-      <w:bookmarkEnd w:id="22"/>
+      <w:bookmarkEnd w:id="21"/>
     </w:p>
     <w:p>
       <w:r>
@@ -6299,7 +6486,15 @@
     </w:p>
     <w:p>
       <w:r>
-        <w:t xml:space="preserve">Para cubrir todas las necesidades y requisitos del sistema este módulo se desarrolla con el Framework Play. Este framework permite crear aplicaciones web basadas en el </w:t>
+        <w:t xml:space="preserve">Para cubrir todas las necesidades y requisitos del sistema este módulo se desarrolla con el Framework Play. Este </w:t>
+      </w:r>
+      <w:proofErr w:type="spellStart"/>
+      <w:r>
+        <w:t>framework</w:t>
+      </w:r>
+      <w:proofErr w:type="spellEnd"/>
+      <w:r>
+        <w:t xml:space="preserve"> permite crear aplicaciones web basadas en el </w:t>
       </w:r>
       <w:r>
         <w:rPr>
@@ -6353,21 +6548,21 @@
       <w:pPr>
         <w:pStyle w:val="Ttulo1"/>
       </w:pPr>
-      <w:bookmarkStart w:id="23" w:name="_Toc418498985"/>
-      <w:commentRangeStart w:id="24"/>
+      <w:bookmarkStart w:id="22" w:name="_Toc418498985"/>
+      <w:commentRangeStart w:id="23"/>
       <w:r>
         <w:t>Escenarios de calidad</w:t>
       </w:r>
-      <w:commentRangeEnd w:id="24"/>
+      <w:commentRangeEnd w:id="23"/>
       <w:r>
         <w:rPr>
           <w:rStyle w:val="Refdecomentario"/>
           <w:rFonts w:asciiTheme="minorHAnsi" w:eastAsiaTheme="minorEastAsia" w:hAnsiTheme="minorHAnsi" w:cstheme="minorBidi"/>
           <w:color w:val="auto"/>
         </w:rPr>
-        <w:commentReference w:id="24"/>
-      </w:r>
-      <w:bookmarkEnd w:id="23"/>
+        <w:commentReference w:id="23"/>
+      </w:r>
+      <w:bookmarkEnd w:id="22"/>
     </w:p>
     <w:p/>
     <w:tbl>
@@ -6667,8 +6862,13 @@
               <w:cnfStyle w:val="000000100000" w:firstRow="0" w:lastRow="0" w:firstColumn="0" w:lastColumn="0" w:oddVBand="0" w:evenVBand="0" w:oddHBand="1" w:evenHBand="0" w:firstRowFirstColumn="0" w:firstRowLastColumn="0" w:lastRowFirstColumn="0" w:lastRowLastColumn="0"/>
             </w:pPr>
             <w:r>
-              <w:t>Tiempo de arranque de la aplicación &lt; 30 seg</w:t>
-            </w:r>
+              <w:t xml:space="preserve">Tiempo de arranque de la aplicación &lt; 30 </w:t>
+            </w:r>
+            <w:proofErr w:type="spellStart"/>
+            <w:r>
+              <w:t>seg</w:t>
+            </w:r>
+            <w:proofErr w:type="spellEnd"/>
           </w:p>
         </w:tc>
         <w:tc>
@@ -7407,161 +7607,542 @@
     </w:p>
     <w:p>
       <w:pPr>
-        <w:rPr>
-          <w:rFonts w:asciiTheme="majorHAnsi" w:eastAsiaTheme="majorEastAsia" w:hAnsiTheme="majorHAnsi" w:cstheme="majorBidi"/>
-          <w:color w:val="3E762A" w:themeColor="accent1" w:themeShade="BF"/>
-          <w:sz w:val="32"/>
-          <w:szCs w:val="32"/>
-        </w:rPr>
-      </w:pPr>
-    </w:p>
-    <w:p>
-      <w:pPr>
         <w:pStyle w:val="Ttulo1"/>
       </w:pPr>
-      <w:bookmarkStart w:id="25" w:name="_Toc418498986"/>
-      <w:commentRangeStart w:id="26"/>
-      <w:r>
+      <w:bookmarkStart w:id="24" w:name="_Toc418498986"/>
+      <w:commentRangeStart w:id="25"/>
+      <w:r>
+        <w:lastRenderedPageBreak/>
         <w:t>Vistas</w:t>
       </w:r>
-      <w:commentRangeEnd w:id="26"/>
+      <w:commentRangeEnd w:id="25"/>
       <w:r>
         <w:rPr>
           <w:rStyle w:val="Refdecomentario"/>
           <w:rFonts w:asciiTheme="minorHAnsi" w:eastAsiaTheme="minorEastAsia" w:hAnsiTheme="minorHAnsi" w:cstheme="minorBidi"/>
           <w:color w:val="auto"/>
         </w:rPr>
-        <w:commentReference w:id="26"/>
-      </w:r>
-      <w:bookmarkEnd w:id="25"/>
+        <w:commentReference w:id="25"/>
+      </w:r>
+      <w:bookmarkEnd w:id="24"/>
     </w:p>
     <w:p>
       <w:pPr>
         <w:pStyle w:val="Ttulo2"/>
       </w:pPr>
-      <w:bookmarkStart w:id="27" w:name="_Toc418498987"/>
+      <w:bookmarkStart w:id="26" w:name="_Toc418498987"/>
       <w:r>
         <w:t>Vistas de sistema</w:t>
       </w:r>
+      <w:bookmarkEnd w:id="26"/>
+    </w:p>
+    <w:p>
+      <w:bookmarkStart w:id="27" w:name="_GoBack"/>
       <w:bookmarkEnd w:id="27"/>
-    </w:p>
-    <w:p>
-      <w:r>
-        <w:t>[[</w:t>
-      </w:r>
-      <w:commentRangeStart w:id="28"/>
-      <w:r>
-        <w:t>Diagrama del sistema</w:t>
-      </w:r>
-      <w:commentRangeEnd w:id="28"/>
-      <w:r>
-        <w:rPr>
-          <w:rStyle w:val="Refdecomentario"/>
-        </w:rPr>
-        <w:commentReference w:id="28"/>
-      </w:r>
-      <w:r>
-        <w:t>]]</w:t>
-      </w:r>
-    </w:p>
-    <w:p>
-      <w:pPr>
-        <w:pStyle w:val="Ttulo2"/>
-      </w:pPr>
-      <w:bookmarkStart w:id="29" w:name="_Toc418498988"/>
-      <w:r>
-        <w:t>Diagrama de componentes</w:t>
-      </w:r>
-      <w:bookmarkEnd w:id="29"/>
-    </w:p>
-    <w:p>
-      <w:r>
-        <w:t>[[</w:t>
-      </w:r>
-      <w:commentRangeStart w:id="30"/>
-      <w:r>
-        <w:t>Diagrama de componentes</w:t>
-      </w:r>
-      <w:commentRangeEnd w:id="30"/>
-      <w:r>
-        <w:rPr>
-          <w:rStyle w:val="Refdecomentario"/>
-        </w:rPr>
-        <w:commentReference w:id="30"/>
-      </w:r>
-      <w:r>
-        <w:t>]]</w:t>
-      </w:r>
-    </w:p>
-    <w:p>
-      <w:pPr>
-        <w:pStyle w:val="Ttulo2"/>
-      </w:pPr>
-      <w:bookmarkStart w:id="31" w:name="_Toc418498989"/>
-      <w:r>
-        <w:t>Diagrama de paquetes</w:t>
-      </w:r>
-      <w:bookmarkEnd w:id="31"/>
-    </w:p>
-    <w:p>
-      <w:r>
-        <w:t>[[</w:t>
-      </w:r>
-      <w:commentRangeStart w:id="32"/>
-      <w:r>
-        <w:t>Diagrama de paquetes general</w:t>
-      </w:r>
-      <w:commentRangeEnd w:id="32"/>
-      <w:r>
-        <w:rPr>
-          <w:rStyle w:val="Refdecomentario"/>
-        </w:rPr>
-        <w:commentReference w:id="32"/>
-      </w:r>
-      <w:r>
-        <w:t>]]</w:t>
-      </w:r>
-    </w:p>
-    <w:p>
-      <w:pPr>
-        <w:pStyle w:val="Ttulo1"/>
-      </w:pPr>
-      <w:bookmarkStart w:id="33" w:name="_Toc418498990"/>
-      <w:r>
-        <w:t>Anexos</w:t>
-      </w:r>
-      <w:bookmarkEnd w:id="33"/>
-    </w:p>
-    <w:p>
-      <w:pPr>
-        <w:pStyle w:val="Ttulo2"/>
-      </w:pPr>
-      <w:bookmarkStart w:id="34" w:name="_Toc418498991"/>
-      <w:r>
-        <w:t xml:space="preserve">Diagrama </w:t>
-      </w:r>
-      <w:r>
-        <w:t>BPMN</w:t>
-      </w:r>
-      <w:bookmarkEnd w:id="34"/>
-      <w:r>
-        <w:t xml:space="preserve"> </w:t>
-      </w:r>
-    </w:p>
-    <w:p>
-      <w:pPr>
-        <w:keepNext/>
-        <w:jc w:val="center"/>
-      </w:pPr>
       <w:r>
         <w:rPr>
           <w:noProof/>
           <w:lang w:eastAsia="es-ES"/>
         </w:rPr>
         <w:drawing>
-          <wp:inline distT="0" distB="0" distL="0" distR="0" wp14:anchorId="3F6CF5DE" wp14:editId="077927A2">
-            <wp:extent cx="5391150" cy="1809750"/>
+          <wp:anchor distT="0" distB="0" distL="114300" distR="114300" simplePos="0" relativeHeight="251659264" behindDoc="1" locked="0" layoutInCell="1" allowOverlap="1" wp14:anchorId="5F9C6804" wp14:editId="607F4F3F">
+            <wp:simplePos x="0" y="0"/>
+            <wp:positionH relativeFrom="column">
+              <wp:posOffset>165951</wp:posOffset>
+            </wp:positionH>
+            <wp:positionV relativeFrom="paragraph">
+              <wp:posOffset>220980</wp:posOffset>
+            </wp:positionV>
+            <wp:extent cx="5219700" cy="2915285"/>
             <wp:effectExtent l="0" t="0" r="0" b="0"/>
+            <wp:wrapTight wrapText="bothSides">
+              <wp:wrapPolygon edited="0">
+                <wp:start x="0" y="0"/>
+                <wp:lineTo x="0" y="21454"/>
+                <wp:lineTo x="21521" y="21454"/>
+                <wp:lineTo x="21521" y="0"/>
+                <wp:lineTo x="0" y="0"/>
+              </wp:wrapPolygon>
+            </wp:wrapTight>
+            <wp:docPr id="5" name="Imagen 5" descr="C:\Users\Cris\Documents\GitHub\Trivial4a\DOCUMENTACION\Documentación_entrega_final\DiagramaDelSistema.png"/>
+            <wp:cNvGraphicFramePr>
+              <a:graphicFrameLocks xmlns:a="http://schemas.openxmlformats.org/drawingml/2006/main" noChangeAspect="1"/>
+            </wp:cNvGraphicFramePr>
+            <a:graphic xmlns:a="http://schemas.openxmlformats.org/drawingml/2006/main">
+              <a:graphicData uri="http://schemas.openxmlformats.org/drawingml/2006/picture">
+                <pic:pic xmlns:pic="http://schemas.openxmlformats.org/drawingml/2006/picture">
+                  <pic:nvPicPr>
+                    <pic:cNvPr id="0" name="Picture 2" descr="C:\Users\Cris\Documents\GitHub\Trivial4a\DOCUMENTACION\Documentación_entrega_final\DiagramaDelSistema.png"/>
+                    <pic:cNvPicPr>
+                      <a:picLocks noChangeAspect="1" noChangeArrowheads="1"/>
+                    </pic:cNvPicPr>
+                  </pic:nvPicPr>
+                  <pic:blipFill rotWithShape="1">
+                    <a:blip r:embed="rId14">
+                      <a:extLst>
+                        <a:ext uri="{28A0092B-C50C-407E-A947-70E740481C1C}">
+                          <a14:useLocalDpi xmlns:a14="http://schemas.microsoft.com/office/drawing/2010/main" val="0"/>
+                        </a:ext>
+                      </a:extLst>
+                    </a:blip>
+                    <a:srcRect b="54114"/>
+                    <a:stretch/>
+                  </pic:blipFill>
+                  <pic:spPr bwMode="auto">
+                    <a:xfrm>
+                      <a:off x="0" y="0"/>
+                      <a:ext cx="5219700" cy="2915285"/>
+                    </a:xfrm>
+                    <a:prstGeom prst="rect">
+                      <a:avLst/>
+                    </a:prstGeom>
+                    <a:noFill/>
+                    <a:ln>
+                      <a:noFill/>
+                    </a:ln>
+                    <a:extLst>
+                      <a:ext uri="{53640926-AAD7-44D8-BBD7-CCE9431645EC}">
+                        <a14:shadowObscured xmlns:a14="http://schemas.microsoft.com/office/drawing/2010/main"/>
+                      </a:ext>
+                    </a:extLst>
+                  </pic:spPr>
+                </pic:pic>
+              </a:graphicData>
+            </a:graphic>
+            <wp14:sizeRelH relativeFrom="page">
+              <wp14:pctWidth>0</wp14:pctWidth>
+            </wp14:sizeRelH>
+            <wp14:sizeRelV relativeFrom="page">
+              <wp14:pctHeight>0</wp14:pctHeight>
+            </wp14:sizeRelV>
+          </wp:anchor>
+        </w:drawing>
+      </w:r>
+    </w:p>
+    <w:p>
+      <w:pPr>
+        <w:pStyle w:val="Descripcin"/>
+        <w:jc w:val="center"/>
+      </w:pPr>
+      <w:r>
+        <w:t xml:space="preserve"> </w:t>
+      </w:r>
+      <w:r>
+        <w:t xml:space="preserve">Ilustración </w:t>
+      </w:r>
+      <w:r>
+        <w:fldChar w:fldCharType="begin"/>
+      </w:r>
+      <w:r>
+        <w:instrText xml:space="preserve"> SEQ Ilustración \* ARABIC </w:instrText>
+      </w:r>
+      <w:r>
+        <w:fldChar w:fldCharType="separate"/>
+      </w:r>
+      <w:r>
+        <w:rPr>
+          <w:noProof/>
+        </w:rPr>
+        <w:t>3</w:t>
+      </w:r>
+      <w:r>
+        <w:rPr>
+          <w:noProof/>
+        </w:rPr>
+        <w:fldChar w:fldCharType="end"/>
+      </w:r>
+      <w:r>
+        <w:rPr>
+          <w:noProof/>
+        </w:rPr>
+        <w:t>.1</w:t>
+      </w:r>
+      <w:r>
+        <w:t xml:space="preserve"> - Diagrama </w:t>
+      </w:r>
+      <w:r>
+        <w:t>del Sistema (I)</w:t>
+      </w:r>
+    </w:p>
+    <w:p>
+      <w:r>
+        <w:rPr>
+          <w:noProof/>
+          <w:lang w:eastAsia="es-ES"/>
+        </w:rPr>
+        <w:drawing>
+          <wp:anchor distT="0" distB="0" distL="114300" distR="114300" simplePos="0" relativeHeight="251658240" behindDoc="1" locked="0" layoutInCell="1" allowOverlap="1" wp14:anchorId="635A1573" wp14:editId="20A54210">
+            <wp:simplePos x="0" y="0"/>
+            <wp:positionH relativeFrom="column">
+              <wp:posOffset>144732</wp:posOffset>
+            </wp:positionH>
+            <wp:positionV relativeFrom="paragraph">
+              <wp:posOffset>223783</wp:posOffset>
+            </wp:positionV>
+            <wp:extent cx="5299075" cy="2958465"/>
+            <wp:effectExtent l="0" t="0" r="0" b="0"/>
+            <wp:wrapTight wrapText="bothSides">
+              <wp:wrapPolygon edited="0">
+                <wp:start x="0" y="0"/>
+                <wp:lineTo x="0" y="21419"/>
+                <wp:lineTo x="21509" y="21419"/>
+                <wp:lineTo x="21509" y="0"/>
+                <wp:lineTo x="0" y="0"/>
+              </wp:wrapPolygon>
+            </wp:wrapTight>
+            <wp:docPr id="6" name="Imagen 6" descr="C:\Users\Cris\Documents\GitHub\Trivial4a\DOCUMENTACION\Documentación_entrega_final\DiagramaDelSistema.png"/>
+            <wp:cNvGraphicFramePr>
+              <a:graphicFrameLocks xmlns:a="http://schemas.openxmlformats.org/drawingml/2006/main" noChangeAspect="1"/>
+            </wp:cNvGraphicFramePr>
+            <a:graphic xmlns:a="http://schemas.openxmlformats.org/drawingml/2006/main">
+              <a:graphicData uri="http://schemas.openxmlformats.org/drawingml/2006/picture">
+                <pic:pic xmlns:pic="http://schemas.openxmlformats.org/drawingml/2006/picture">
+                  <pic:nvPicPr>
+                    <pic:cNvPr id="0" name="Picture 3" descr="C:\Users\Cris\Documents\GitHub\Trivial4a\DOCUMENTACION\Documentación_entrega_final\DiagramaDelSistema.png"/>
+                    <pic:cNvPicPr>
+                      <a:picLocks noChangeAspect="1" noChangeArrowheads="1"/>
+                    </pic:cNvPicPr>
+                  </pic:nvPicPr>
+                  <pic:blipFill rotWithShape="1">
+                    <a:blip r:embed="rId14">
+                      <a:extLst>
+                        <a:ext uri="{28A0092B-C50C-407E-A947-70E740481C1C}">
+                          <a14:useLocalDpi xmlns:a14="http://schemas.microsoft.com/office/drawing/2010/main" val="0"/>
+                        </a:ext>
+                      </a:extLst>
+                    </a:blip>
+                    <a:srcRect t="54103"/>
+                    <a:stretch/>
+                  </pic:blipFill>
+                  <pic:spPr bwMode="auto">
+                    <a:xfrm>
+                      <a:off x="0" y="0"/>
+                      <a:ext cx="5299075" cy="2958465"/>
+                    </a:xfrm>
+                    <a:prstGeom prst="rect">
+                      <a:avLst/>
+                    </a:prstGeom>
+                    <a:noFill/>
+                    <a:ln>
+                      <a:noFill/>
+                    </a:ln>
+                    <a:extLst>
+                      <a:ext uri="{53640926-AAD7-44D8-BBD7-CCE9431645EC}">
+                        <a14:shadowObscured xmlns:a14="http://schemas.microsoft.com/office/drawing/2010/main"/>
+                      </a:ext>
+                    </a:extLst>
+                  </pic:spPr>
+                </pic:pic>
+              </a:graphicData>
+            </a:graphic>
+            <wp14:sizeRelH relativeFrom="page">
+              <wp14:pctWidth>0</wp14:pctWidth>
+            </wp14:sizeRelH>
+            <wp14:sizeRelV relativeFrom="page">
+              <wp14:pctHeight>0</wp14:pctHeight>
+            </wp14:sizeRelV>
+          </wp:anchor>
+        </w:drawing>
+      </w:r>
+    </w:p>
+    <w:p>
+      <w:pPr>
+        <w:pStyle w:val="Descripcin"/>
+        <w:jc w:val="center"/>
+      </w:pPr>
+      <w:r>
+        <w:t xml:space="preserve">Ilustración </w:t>
+      </w:r>
+      <w:r>
+        <w:fldChar w:fldCharType="begin"/>
+      </w:r>
+      <w:r>
+        <w:instrText xml:space="preserve"> SEQ Ilustración \* ARABIC </w:instrText>
+      </w:r>
+      <w:r>
+        <w:fldChar w:fldCharType="separate"/>
+      </w:r>
+      <w:r>
+        <w:rPr>
+          <w:noProof/>
+        </w:rPr>
+        <w:t>3</w:t>
+      </w:r>
+      <w:r>
+        <w:rPr>
+          <w:noProof/>
+        </w:rPr>
+        <w:fldChar w:fldCharType="end"/>
+      </w:r>
+      <w:r>
+        <w:rPr>
+          <w:noProof/>
+        </w:rPr>
+        <w:t>.2</w:t>
+      </w:r>
+      <w:r>
+        <w:t xml:space="preserve"> - Diagrama </w:t>
+      </w:r>
+      <w:r>
+        <w:t>del Sistema (II)</w:t>
+      </w:r>
+    </w:p>
+    <w:p/>
+    <w:tbl>
+      <w:tblPr>
+        <w:tblStyle w:val="Tabladecuadrcula5oscura-nfasis2"/>
+        <w:tblW w:w="9039" w:type="dxa"/>
+        <w:tblLook w:val="04A0" w:firstRow="1" w:lastRow="0" w:firstColumn="1" w:lastColumn="0" w:noHBand="0" w:noVBand="1"/>
+      </w:tblPr>
+      <w:tblGrid>
+        <w:gridCol w:w="2660"/>
+        <w:gridCol w:w="6379"/>
+      </w:tblGrid>
+      <w:tr>
+        <w:trPr>
+          <w:cnfStyle w:val="100000000000" w:firstRow="1" w:lastRow="0" w:firstColumn="0" w:lastColumn="0" w:oddVBand="0" w:evenVBand="0" w:oddHBand="0" w:evenHBand="0" w:firstRowFirstColumn="0" w:firstRowLastColumn="0" w:lastRowFirstColumn="0" w:lastRowLastColumn="0"/>
+        </w:trPr>
+        <w:tc>
+          <w:tcPr>
+            <w:cnfStyle w:val="001000000000" w:firstRow="0" w:lastRow="0" w:firstColumn="1" w:lastColumn="0" w:oddVBand="0" w:evenVBand="0" w:oddHBand="0" w:evenHBand="0" w:firstRowFirstColumn="0" w:firstRowLastColumn="0" w:lastRowFirstColumn="0" w:lastRowLastColumn="0"/>
+            <w:tcW w:w="2660" w:type="dxa"/>
+          </w:tcPr>
+          <w:p>
+            <w:r>
+              <w:t xml:space="preserve">Elemento del </w:t>
+            </w:r>
+          </w:p>
+          <w:p>
+            <w:r>
+              <w:t>sistema</w:t>
+            </w:r>
+          </w:p>
+          <w:p/>
+        </w:tc>
+        <w:tc>
+          <w:tcPr>
+            <w:tcW w:w="6379" w:type="dxa"/>
+          </w:tcPr>
+          <w:p>
+            <w:pPr>
+              <w:cnfStyle w:val="100000000000" w:firstRow="1" w:lastRow="0" w:firstColumn="0" w:lastColumn="0" w:oddVBand="0" w:evenVBand="0" w:oddHBand="0" w:evenHBand="0" w:firstRowFirstColumn="0" w:firstRowLastColumn="0" w:lastRowFirstColumn="0" w:lastRowLastColumn="0"/>
+            </w:pPr>
+            <w:r>
+              <w:t>Descripción</w:t>
+            </w:r>
+          </w:p>
+        </w:tc>
+      </w:tr>
+      <w:tr>
+        <w:trPr>
+          <w:cnfStyle w:val="000000100000" w:firstRow="0" w:lastRow="0" w:firstColumn="0" w:lastColumn="0" w:oddVBand="0" w:evenVBand="0" w:oddHBand="1" w:evenHBand="0" w:firstRowFirstColumn="0" w:firstRowLastColumn="0" w:lastRowFirstColumn="0" w:lastRowLastColumn="0"/>
+          <w:trHeight w:val="442"/>
+        </w:trPr>
+        <w:tc>
+          <w:tcPr>
+            <w:cnfStyle w:val="001000000000" w:firstRow="0" w:lastRow="0" w:firstColumn="1" w:lastColumn="0" w:oddVBand="0" w:evenVBand="0" w:oddHBand="0" w:evenHBand="0" w:firstRowFirstColumn="0" w:firstRowLastColumn="0" w:lastRowFirstColumn="0" w:lastRowLastColumn="0"/>
+            <w:tcW w:w="2660" w:type="dxa"/>
+          </w:tcPr>
+          <w:p>
+            <w:r>
+              <w:t>Usuario</w:t>
+            </w:r>
+          </w:p>
+        </w:tc>
+        <w:tc>
+          <w:tcPr>
+            <w:tcW w:w="6379" w:type="dxa"/>
+          </w:tcPr>
+          <w:p>
+            <w:pPr>
+              <w:cnfStyle w:val="000000100000" w:firstRow="0" w:lastRow="0" w:firstColumn="0" w:lastColumn="0" w:oddVBand="0" w:evenVBand="0" w:oddHBand="1" w:evenHBand="0" w:firstRowFirstColumn="0" w:firstRowLastColumn="0" w:lastRowFirstColumn="0" w:lastRowLastColumn="0"/>
+            </w:pPr>
+            <w:r>
+              <w:t>Usuarios de la aplicación (jugadores) que interactuarán constantemente con el Servidor Trivial4a para registrarse y acceder a sus cuentas</w:t>
+            </w:r>
+          </w:p>
+        </w:tc>
+      </w:tr>
+      <w:tr>
+        <w:trPr>
+          <w:trHeight w:val="420"/>
+        </w:trPr>
+        <w:tc>
+          <w:tcPr>
+            <w:cnfStyle w:val="001000000000" w:firstRow="0" w:lastRow="0" w:firstColumn="1" w:lastColumn="0" w:oddVBand="0" w:evenVBand="0" w:oddHBand="0" w:evenHBand="0" w:firstRowFirstColumn="0" w:firstRowLastColumn="0" w:lastRowFirstColumn="0" w:lastRowLastColumn="0"/>
+            <w:tcW w:w="2660" w:type="dxa"/>
+          </w:tcPr>
+          <w:p>
+            <w:r>
+              <w:lastRenderedPageBreak/>
+              <w:t>Servidor Trivial4a</w:t>
+            </w:r>
+          </w:p>
+        </w:tc>
+        <w:tc>
+          <w:tcPr>
+            <w:tcW w:w="6379" w:type="dxa"/>
+          </w:tcPr>
+          <w:p>
+            <w:pPr>
+              <w:cnfStyle w:val="000000000000" w:firstRow="0" w:lastRow="0" w:firstColumn="0" w:lastColumn="0" w:oddVBand="0" w:evenVBand="0" w:oddHBand="0" w:evenHBand="0" w:firstRowFirstColumn="0" w:firstRowLastColumn="0" w:lastRowFirstColumn="0" w:lastRowLastColumn="0"/>
+            </w:pPr>
+            <w:r>
+              <w:t>Subsistema encargado de la interacción con el Usuario y el Servidor Trivial4a.</w:t>
+            </w:r>
+          </w:p>
+        </w:tc>
+      </w:tr>
+      <w:tr>
+        <w:trPr>
+          <w:cnfStyle w:val="000000100000" w:firstRow="0" w:lastRow="0" w:firstColumn="0" w:lastColumn="0" w:oddVBand="0" w:evenVBand="0" w:oddHBand="1" w:evenHBand="0" w:firstRowFirstColumn="0" w:firstRowLastColumn="0" w:lastRowFirstColumn="0" w:lastRowLastColumn="0"/>
+          <w:trHeight w:val="412"/>
+        </w:trPr>
+        <w:tc>
+          <w:tcPr>
+            <w:cnfStyle w:val="001000000000" w:firstRow="0" w:lastRow="0" w:firstColumn="1" w:lastColumn="0" w:oddVBand="0" w:evenVBand="0" w:oddHBand="0" w:evenHBand="0" w:firstRowFirstColumn="0" w:firstRowLastColumn="0" w:lastRowFirstColumn="0" w:lastRowLastColumn="0"/>
+            <w:tcW w:w="2660" w:type="dxa"/>
+          </w:tcPr>
+          <w:p>
+            <w:proofErr w:type="spellStart"/>
+            <w:r>
+              <w:t>MongoDB</w:t>
+            </w:r>
+            <w:proofErr w:type="spellEnd"/>
+          </w:p>
+        </w:tc>
+        <w:tc>
+          <w:tcPr>
+            <w:tcW w:w="6379" w:type="dxa"/>
+          </w:tcPr>
+          <w:p>
+            <w:pPr>
+              <w:cnfStyle w:val="000000100000" w:firstRow="0" w:lastRow="0" w:firstColumn="0" w:lastColumn="0" w:oddVBand="0" w:evenVBand="0" w:oddHBand="1" w:evenHBand="0" w:firstRowFirstColumn="0" w:firstRowLastColumn="0" w:lastRowFirstColumn="0" w:lastRowLastColumn="0"/>
+            </w:pPr>
+            <w:r>
+              <w:t>Base de datos en la que se almacenará toda la información</w:t>
+            </w:r>
+            <w:r>
+              <w:t xml:space="preserve"> </w:t>
+            </w:r>
+            <w:r>
+              <w:t>que será utilizada por la aplicación de trivial (</w:t>
+            </w:r>
+            <w:r>
+              <w:t>cuentas,</w:t>
+            </w:r>
+            <w:r>
+              <w:t xml:space="preserve"> preguntas</w:t>
+            </w:r>
+            <w:r>
+              <w:t xml:space="preserve"> y estadísticas</w:t>
+            </w:r>
+            <w:r>
+              <w:t>) o que será obtenida a través de la misma (registro).</w:t>
+            </w:r>
+          </w:p>
+        </w:tc>
+      </w:tr>
+    </w:tbl>
+    <w:p/>
+    <w:p>
+      <w:pPr>
+        <w:pStyle w:val="Ttulo2"/>
+      </w:pPr>
+      <w:bookmarkStart w:id="28" w:name="_Toc418498988"/>
+      <w:r>
+        <w:t>Diagrama de componentes</w:t>
+      </w:r>
+      <w:bookmarkEnd w:id="28"/>
+    </w:p>
+    <w:p>
+      <w:r>
+        <w:t>[[</w:t>
+      </w:r>
+      <w:commentRangeStart w:id="29"/>
+      <w:r>
+        <w:t>Diagrama de componentes</w:t>
+      </w:r>
+      <w:commentRangeEnd w:id="29"/>
+      <w:r>
+        <w:rPr>
+          <w:rStyle w:val="Refdecomentario"/>
+        </w:rPr>
+        <w:commentReference w:id="29"/>
+      </w:r>
+      <w:r>
+        <w:t>]]</w:t>
+      </w:r>
+    </w:p>
+    <w:p>
+      <w:pPr>
+        <w:pStyle w:val="Ttulo2"/>
+      </w:pPr>
+      <w:bookmarkStart w:id="30" w:name="_Toc418498989"/>
+      <w:r>
+        <w:t>Diagrama de paquetes</w:t>
+      </w:r>
+      <w:bookmarkEnd w:id="30"/>
+    </w:p>
+    <w:p>
+      <w:r>
+        <w:t>[[</w:t>
+      </w:r>
+      <w:commentRangeStart w:id="31"/>
+      <w:r>
+        <w:t>Diagrama de paquetes general</w:t>
+      </w:r>
+      <w:commentRangeEnd w:id="31"/>
+      <w:r>
+        <w:rPr>
+          <w:rStyle w:val="Refdecomentario"/>
+        </w:rPr>
+        <w:commentReference w:id="31"/>
+      </w:r>
+      <w:r>
+        <w:t>]]</w:t>
+      </w:r>
+    </w:p>
+    <w:p>
+      <w:pPr>
+        <w:pStyle w:val="Ttulo1"/>
+      </w:pPr>
+      <w:bookmarkStart w:id="32" w:name="_Toc418498990"/>
+      <w:r>
+        <w:t>Anexos</w:t>
+      </w:r>
+      <w:bookmarkEnd w:id="32"/>
+    </w:p>
+    <w:p>
+      <w:pPr>
+        <w:pStyle w:val="Ttulo2"/>
+      </w:pPr>
+      <w:bookmarkStart w:id="33" w:name="_Toc418498991"/>
+      <w:r>
+        <w:t xml:space="preserve">Diagrama </w:t>
+      </w:r>
+      <w:r>
+        <w:t>BPMN</w:t>
+      </w:r>
+      <w:bookmarkEnd w:id="33"/>
+      <w:r>
+        <w:t xml:space="preserve"> </w:t>
+      </w:r>
+    </w:p>
+    <w:p>
+      <w:pPr>
+        <w:keepNext/>
+        <w:jc w:val="center"/>
+      </w:pPr>
+      <w:r>
+        <w:rPr>
+          <w:noProof/>
+          <w:lang w:eastAsia="es-ES"/>
+        </w:rPr>
+        <w:drawing>
+          <wp:inline distT="0" distB="0" distL="0" distR="0" wp14:anchorId="3F6CF5DE" wp14:editId="589D8B92">
+            <wp:extent cx="5660152" cy="1900051"/>
+            <wp:effectExtent l="0" t="0" r="0" b="5080"/>
             <wp:docPr id="3" name="Picture 3" descr="C:\Users\Jorge\Documents\GitHub\Trivial4a\DOCUMENTACION\Documentación_entrega_final\Diagrama BPMN.png"/>
             <wp:cNvGraphicFramePr>
               <a:graphicFrameLocks xmlns:a="http://schemas.openxmlformats.org/drawingml/2006/main" noChangeAspect="1"/>
@@ -7576,7 +8157,7 @@
                     </pic:cNvPicPr>
                   </pic:nvPicPr>
                   <pic:blipFill>
-                    <a:blip r:embed="rId14" cstate="print">
+                    <a:blip r:embed="rId15" cstate="print">
                       <a:extLst>
                         <a:ext uri="{28A0092B-C50C-407E-A947-70E740481C1C}">
                           <a14:useLocalDpi xmlns:a14="http://schemas.microsoft.com/office/drawing/2010/main" val="0"/>
@@ -7591,7 +8172,7 @@
                   <pic:spPr bwMode="auto">
                     <a:xfrm>
                       <a:off x="0" y="0"/>
-                      <a:ext cx="5391150" cy="1809750"/>
+                      <a:ext cx="5664953" cy="1901663"/>
                     </a:xfrm>
                     <a:prstGeom prst="rect">
                       <a:avLst/>
@@ -7616,14 +8197,9 @@
       <w:r>
         <w:t xml:space="preserve">Ilustración </w:t>
       </w:r>
-      <w:fldSimple w:instr=" SEQ Ilustración \* ARABIC ">
-        <w:r>
-          <w:rPr>
-            <w:noProof/>
-          </w:rPr>
-          <w:t>3</w:t>
-        </w:r>
-      </w:fldSimple>
+      <w:r>
+        <w:t>4</w:t>
+      </w:r>
       <w:r>
         <w:t xml:space="preserve"> - Diagrama BPMN</w:t>
       </w:r>
@@ -7641,7 +8217,7 @@
           <w:szCs w:val="16"/>
         </w:rPr>
       </w:pPr>
-      <w:hyperlink r:id="rId15" w:history="1">
+      <w:hyperlink r:id="rId16" w:history="1">
         <w:r>
           <w:rPr>
             <w:rStyle w:val="Hipervnculo"/>
@@ -7656,22 +8232,22 @@
       <w:pPr>
         <w:pStyle w:val="Ttulo2"/>
       </w:pPr>
-      <w:bookmarkStart w:id="35" w:name="_Toc418498992"/>
+      <w:bookmarkStart w:id="34" w:name="_Toc418498992"/>
       <w:r>
         <w:t>Índice de figuras</w:t>
       </w:r>
+      <w:bookmarkEnd w:id="34"/>
+    </w:p>
+    <w:p/>
+    <w:p>
+      <w:pPr>
+        <w:pStyle w:val="Ttulo2"/>
+      </w:pPr>
+      <w:bookmarkStart w:id="35" w:name="_Toc418498993"/>
+      <w:r>
+        <w:t>Índice de tablas</w:t>
+      </w:r>
       <w:bookmarkEnd w:id="35"/>
-    </w:p>
-    <w:p/>
-    <w:p>
-      <w:pPr>
-        <w:pStyle w:val="Ttulo2"/>
-      </w:pPr>
-      <w:bookmarkStart w:id="36" w:name="_Toc418498993"/>
-      <w:r>
-        <w:t>Índice de tablas</w:t>
-      </w:r>
-      <w:bookmarkEnd w:id="36"/>
     </w:p>
     <w:p/>
     <w:sectPr>
@@ -7704,7 +8280,7 @@
       </w:r>
     </w:p>
   </w:comment>
-  <w:comment w:id="18" w:author="Jorge Sierra Miranda" w:date="2015-05-03T22:10:00Z" w:initials="JSM">
+  <w:comment w:id="17" w:author="Jorge Sierra Miranda" w:date="2015-05-03T22:10:00Z" w:initials="JSM">
     <w:p>
       <w:pPr>
         <w:pStyle w:val="Textocomentario"/>
@@ -7716,7 +8292,15 @@
         <w:annotationRef/>
       </w:r>
       <w:r>
-        <w:t>Este apartado hay que arreglarlo para que las tablas no se corten, eso ya lo haremos cuando se termiene el resto de por arriba para que no se modifique la longitud y</w:t>
+        <w:t xml:space="preserve">Este apartado hay que arreglarlo para que las tablas no se corten, eso ya lo haremos cuando se </w:t>
+      </w:r>
+      <w:proofErr w:type="spellStart"/>
+      <w:r>
+        <w:t>termiene</w:t>
+      </w:r>
+      <w:proofErr w:type="spellEnd"/>
+      <w:r>
+        <w:t xml:space="preserve"> el resto de por arriba para que no se modifique la longitud y</w:t>
       </w:r>
     </w:p>
     <w:p>
@@ -7725,7 +8309,7 @@
       </w:pPr>
     </w:p>
   </w:comment>
-  <w:comment w:id="24" w:author="Jorge Sierra Miranda" w:date="2015-05-04T01:01:00Z" w:initials="JSM">
+  <w:comment w:id="23" w:author="Jorge Sierra Miranda" w:date="2015-05-04T01:01:00Z" w:initials="JSM">
     <w:p>
       <w:pPr>
         <w:pStyle w:val="Textocomentario"/>
@@ -7790,7 +8374,7 @@
       </w:pPr>
     </w:p>
   </w:comment>
-  <w:comment w:id="26" w:author="Jorge Sierra Miranda" w:date="2015-05-03T21:04:00Z" w:initials="JSM">
+  <w:comment w:id="25" w:author="Jorge Sierra Miranda" w:date="2015-05-03T21:04:00Z" w:initials="JSM">
     <w:p>
       <w:pPr>
         <w:pStyle w:val="Textocomentario"/>
@@ -7810,7 +8394,7 @@
       </w:r>
     </w:p>
   </w:comment>
-  <w:comment w:id="28" w:author="Jorge Sierra Miranda" w:date="2015-05-03T21:00:00Z" w:initials="JSM">
+  <w:comment w:id="29" w:author="Jorge Sierra Miranda" w:date="2015-05-03T21:01:00Z" w:initials="JSM">
     <w:p>
       <w:pPr>
         <w:pStyle w:val="Textocomentario"/>
@@ -7822,26 +8406,6 @@
         <w:annotationRef/>
       </w:r>
       <w:r>
-        <w:t>Esto es lo que vimos lo primero el primer día.</w:t>
-      </w:r>
-      <w:r>
-        <w:br/>
-        <w:t>La caja grande con las interfaces (bolitas) de entrada y de salida.</w:t>
-      </w:r>
-    </w:p>
-  </w:comment>
-  <w:comment w:id="30" w:author="Jorge Sierra Miranda" w:date="2015-05-03T21:01:00Z" w:initials="JSM">
-    <w:p>
-      <w:pPr>
-        <w:pStyle w:val="Textocomentario"/>
-      </w:pPr>
-      <w:r>
-        <w:rPr>
-          <w:rStyle w:val="Refdecomentario"/>
-        </w:rPr>
-        <w:annotationRef/>
-      </w:r>
-      <w:r>
         <w:t>Este es el diagrama que tenía más información. No debe resultar difícil de leer pero tampoco debe faltarle información si es necesaria.</w:t>
       </w:r>
       <w:r>
@@ -7853,7 +8417,7 @@
       </w:r>
     </w:p>
   </w:comment>
-  <w:comment w:id="32" w:author="Jorge Sierra Miranda" w:date="2015-05-03T21:00:00Z" w:initials="JSM">
+  <w:comment w:id="31" w:author="Jorge Sierra Miranda" w:date="2015-05-03T21:00:00Z" w:initials="JSM">
     <w:p>
       <w:pPr>
         <w:pStyle w:val="Textocomentario"/>
@@ -7882,7 +8446,6 @@
   <w15:commentEx w15:paraId="7D7822F3" w15:done="0"/>
   <w15:commentEx w15:paraId="68E0C592" w15:done="0"/>
   <w15:commentEx w15:paraId="4757AF25" w15:done="0"/>
-  <w15:commentEx w15:paraId="09E6E660" w15:done="0"/>
   <w15:commentEx w15:paraId="7A20B2BC" w15:done="0"/>
   <w15:commentEx w15:paraId="5375C989" w15:done="0"/>
 </w15:commentsEx>
@@ -7923,7 +8486,6 @@
         <w:docPartUnique/>
       </w:docPartObj>
     </w:sdtPr>
-    <w:sdtEndPr/>
     <w:sdtContent>
       <w:sdt>
         <w:sdtPr>
@@ -7933,7 +8495,6 @@
             <w:docPartUnique/>
           </w:docPartObj>
         </w:sdtPr>
-        <w:sdtEndPr/>
         <w:sdtContent>
           <w:p>
             <w:pPr>
@@ -7974,7 +8535,7 @@
                 <w:bCs/>
                 <w:noProof/>
               </w:rPr>
-              <w:t>2</w:t>
+              <w:t>1</w:t>
             </w:r>
             <w:r>
               <w:rPr>
@@ -8019,7 +8580,7 @@
                 <w:bCs/>
                 <w:noProof/>
               </w:rPr>
-              <w:t>11</w:t>
+              <w:t>12</w:t>
             </w:r>
             <w:r>
               <w:rPr>
@@ -10794,6 +11355,112 @@
       </w:tcPr>
     </w:tblStylePr>
   </w:style>
+  <w:style w:type="table" w:styleId="Tabladecuadrcula5oscura-nfasis2">
+    <w:name w:val="Grid Table 5 Dark Accent 2"/>
+    <w:basedOn w:val="Tablanormal"/>
+    <w:uiPriority w:val="50"/>
+    <w:rsid w:val="00390DAE"/>
+    <w:pPr>
+      <w:spacing w:after="0"/>
+    </w:pPr>
+    <w:tblPr>
+      <w:tblStyleRowBandSize w:val="1"/>
+      <w:tblStyleColBandSize w:val="1"/>
+      <w:tblBorders>
+        <w:top w:val="single" w:sz="4" w:space="0" w:color="FFFFFF" w:themeColor="background1"/>
+        <w:left w:val="single" w:sz="4" w:space="0" w:color="FFFFFF" w:themeColor="background1"/>
+        <w:bottom w:val="single" w:sz="4" w:space="0" w:color="FFFFFF" w:themeColor="background1"/>
+        <w:right w:val="single" w:sz="4" w:space="0" w:color="FFFFFF" w:themeColor="background1"/>
+        <w:insideH w:val="single" w:sz="4" w:space="0" w:color="FFFFFF" w:themeColor="background1"/>
+        <w:insideV w:val="single" w:sz="4" w:space="0" w:color="FFFFFF" w:themeColor="background1"/>
+      </w:tblBorders>
+    </w:tblPr>
+    <w:tcPr>
+      <w:shd w:val="clear" w:color="auto" w:fill="E8F3D3" w:themeFill="accent2" w:themeFillTint="33"/>
+    </w:tcPr>
+    <w:tblStylePr w:type="firstRow">
+      <w:rPr>
+        <w:b/>
+        <w:bCs/>
+        <w:color w:val="FFFFFF" w:themeColor="background1"/>
+      </w:rPr>
+      <w:tblPr/>
+      <w:tcPr>
+        <w:tcBorders>
+          <w:top w:val="single" w:sz="4" w:space="0" w:color="FFFFFF" w:themeColor="background1"/>
+          <w:left w:val="single" w:sz="4" w:space="0" w:color="FFFFFF" w:themeColor="background1"/>
+          <w:right w:val="single" w:sz="4" w:space="0" w:color="FFFFFF" w:themeColor="background1"/>
+          <w:insideH w:val="nil"/>
+          <w:insideV w:val="nil"/>
+        </w:tcBorders>
+        <w:shd w:val="clear" w:color="auto" w:fill="8AB833" w:themeFill="accent2"/>
+      </w:tcPr>
+    </w:tblStylePr>
+    <w:tblStylePr w:type="lastRow">
+      <w:rPr>
+        <w:b/>
+        <w:bCs/>
+        <w:color w:val="FFFFFF" w:themeColor="background1"/>
+      </w:rPr>
+      <w:tblPr/>
+      <w:tcPr>
+        <w:tcBorders>
+          <w:left w:val="single" w:sz="4" w:space="0" w:color="FFFFFF" w:themeColor="background1"/>
+          <w:bottom w:val="single" w:sz="4" w:space="0" w:color="FFFFFF" w:themeColor="background1"/>
+          <w:right w:val="single" w:sz="4" w:space="0" w:color="FFFFFF" w:themeColor="background1"/>
+          <w:insideH w:val="nil"/>
+          <w:insideV w:val="nil"/>
+        </w:tcBorders>
+        <w:shd w:val="clear" w:color="auto" w:fill="8AB833" w:themeFill="accent2"/>
+      </w:tcPr>
+    </w:tblStylePr>
+    <w:tblStylePr w:type="firstCol">
+      <w:rPr>
+        <w:b/>
+        <w:bCs/>
+        <w:color w:val="FFFFFF" w:themeColor="background1"/>
+      </w:rPr>
+      <w:tblPr/>
+      <w:tcPr>
+        <w:tcBorders>
+          <w:top w:val="single" w:sz="4" w:space="0" w:color="FFFFFF" w:themeColor="background1"/>
+          <w:left w:val="single" w:sz="4" w:space="0" w:color="FFFFFF" w:themeColor="background1"/>
+          <w:bottom w:val="single" w:sz="4" w:space="0" w:color="FFFFFF" w:themeColor="background1"/>
+          <w:insideV w:val="nil"/>
+        </w:tcBorders>
+        <w:shd w:val="clear" w:color="auto" w:fill="8AB833" w:themeFill="accent2"/>
+      </w:tcPr>
+    </w:tblStylePr>
+    <w:tblStylePr w:type="lastCol">
+      <w:rPr>
+        <w:b/>
+        <w:bCs/>
+        <w:color w:val="FFFFFF" w:themeColor="background1"/>
+      </w:rPr>
+      <w:tblPr/>
+      <w:tcPr>
+        <w:tcBorders>
+          <w:top w:val="single" w:sz="4" w:space="0" w:color="FFFFFF" w:themeColor="background1"/>
+          <w:bottom w:val="single" w:sz="4" w:space="0" w:color="FFFFFF" w:themeColor="background1"/>
+          <w:right w:val="single" w:sz="4" w:space="0" w:color="FFFFFF" w:themeColor="background1"/>
+          <w:insideV w:val="nil"/>
+        </w:tcBorders>
+        <w:shd w:val="clear" w:color="auto" w:fill="8AB833" w:themeFill="accent2"/>
+      </w:tcPr>
+    </w:tblStylePr>
+    <w:tblStylePr w:type="band1Vert">
+      <w:tblPr/>
+      <w:tcPr>
+        <w:shd w:val="clear" w:color="auto" w:fill="D1E7A8" w:themeFill="accent2" w:themeFillTint="66"/>
+      </w:tcPr>
+    </w:tblStylePr>
+    <w:tblStylePr w:type="band1Horz">
+      <w:tblPr/>
+      <w:tcPr>
+        <w:shd w:val="clear" w:color="auto" w:fill="D1E7A8" w:themeFill="accent2" w:themeFillTint="66"/>
+      </w:tcPr>
+    </w:tblStylePr>
+  </w:style>
 </w:styles>
 </file>
 
@@ -11082,7 +11749,7 @@
 </file>
 
 <file path=customXml/itemProps2.xml><?xml version="1.0" encoding="utf-8"?>
-<ds:datastoreItem xmlns:ds="http://schemas.openxmlformats.org/officeDocument/2006/customXml" ds:itemID="{4EE6E9D0-23FB-46AF-82FE-E3F6DE618E29}">
+<ds:datastoreItem xmlns:ds="http://schemas.openxmlformats.org/officeDocument/2006/customXml" ds:itemID="{AE1F8F3F-FA6A-4269-AD54-3873B7C609EA}">
   <ds:schemaRefs>
     <ds:schemaRef ds:uri="http://schemas.openxmlformats.org/officeDocument/2006/bibliography"/>
   </ds:schemaRefs>

</xml_diff>

<commit_message>
añadido diag paq a la doc
</commit_message>
<xml_diff>
--- a/DOCUMENTACION/Documentación_entrega_final/TRIVIAL4A-ESQUELETO-DOC.docx
+++ b/DOCUMENTACION/Documentación_entrega_final/TRIVIAL4A-ESQUELETO-DOC.docx
@@ -3392,8 +3392,6 @@
                   <w:r>
                     <w:t>214459</w:t>
                   </w:r>
-                  <w:bookmarkStart w:id="2" w:name="_GoBack"/>
-                  <w:bookmarkEnd w:id="2"/>
                 </w:p>
               </w:tc>
             </w:tr>
@@ -3473,12 +3471,12 @@
       <w:pPr>
         <w:pStyle w:val="Ttulo1"/>
       </w:pPr>
-      <w:bookmarkStart w:id="3" w:name="_Toc418498966"/>
+      <w:bookmarkStart w:id="2" w:name="_Toc418498966"/>
       <w:r>
         <w:lastRenderedPageBreak/>
         <w:t>Introducción</w:t>
       </w:r>
-      <w:bookmarkEnd w:id="3"/>
+      <w:bookmarkEnd w:id="2"/>
     </w:p>
     <w:p>
       <w:r>
@@ -3494,11 +3492,11 @@
       <w:pPr>
         <w:pStyle w:val="Ttulo1"/>
       </w:pPr>
-      <w:bookmarkStart w:id="4" w:name="_Toc418498967"/>
+      <w:bookmarkStart w:id="3" w:name="_Toc418498967"/>
       <w:r>
         <w:t>Planteamiento del problema</w:t>
       </w:r>
-      <w:bookmarkEnd w:id="4"/>
+      <w:bookmarkEnd w:id="3"/>
     </w:p>
     <w:p>
       <w:proofErr w:type="spellStart"/>
@@ -3597,27 +3595,14 @@
       <w:r>
         <w:t xml:space="preserve">Ilustración </w:t>
       </w:r>
-      <w:r>
-        <w:fldChar w:fldCharType="begin"/>
-      </w:r>
-      <w:r>
-        <w:instrText xml:space="preserve"> SEQ Ilustración \* ARABIC </w:instrText>
-      </w:r>
-      <w:r>
-        <w:fldChar w:fldCharType="separate"/>
-      </w:r>
-      <w:r>
-        <w:rPr>
-          <w:noProof/>
-        </w:rPr>
-        <w:t>1</w:t>
-      </w:r>
-      <w:r>
-        <w:rPr>
-          <w:noProof/>
-        </w:rPr>
-        <w:fldChar w:fldCharType="end"/>
-      </w:r>
+      <w:fldSimple w:instr=" SEQ Ilustración \* ARABIC ">
+        <w:r>
+          <w:rPr>
+            <w:noProof/>
+          </w:rPr>
+          <w:t>1</w:t>
+        </w:r>
+      </w:fldSimple>
       <w:r>
         <w:t xml:space="preserve"> - Diagrama de contexto</w:t>
       </w:r>
@@ -3639,12 +3624,12 @@
       <w:pPr>
         <w:pStyle w:val="Ttulo1"/>
       </w:pPr>
-      <w:bookmarkStart w:id="5" w:name="_Toc418498968"/>
+      <w:bookmarkStart w:id="4" w:name="_Toc418498968"/>
       <w:r>
         <w:lastRenderedPageBreak/>
         <w:t>Metodología usada</w:t>
       </w:r>
-      <w:bookmarkEnd w:id="5"/>
+      <w:bookmarkEnd w:id="4"/>
     </w:p>
     <w:p>
       <w:r>
@@ -3722,11 +3707,11 @@
       <w:pPr>
         <w:pStyle w:val="Ttulo2"/>
       </w:pPr>
-      <w:bookmarkStart w:id="6" w:name="_Toc418498969"/>
+      <w:bookmarkStart w:id="5" w:name="_Toc418498969"/>
       <w:r>
         <w:t>Metodología de trabajo</w:t>
       </w:r>
-      <w:bookmarkEnd w:id="6"/>
+      <w:bookmarkEnd w:id="5"/>
     </w:p>
     <w:p>
       <w:r>
@@ -3832,11 +3817,11 @@
       <w:pPr>
         <w:pStyle w:val="Ttulo1"/>
       </w:pPr>
-      <w:bookmarkStart w:id="7" w:name="_Toc418498970"/>
+      <w:bookmarkStart w:id="6" w:name="_Toc418498970"/>
       <w:r>
         <w:t>Identificación de Interesados</w:t>
       </w:r>
-      <w:bookmarkEnd w:id="7"/>
+      <w:bookmarkEnd w:id="6"/>
     </w:p>
     <w:p>
       <w:r>
@@ -3900,11 +3885,11 @@
       <w:pPr>
         <w:pStyle w:val="Ttulo2"/>
       </w:pPr>
-      <w:bookmarkStart w:id="8" w:name="_Toc418498971"/>
+      <w:bookmarkStart w:id="7" w:name="_Toc418498971"/>
       <w:r>
         <w:t>Descripción de los interesados</w:t>
       </w:r>
-      <w:bookmarkEnd w:id="8"/>
+      <w:bookmarkEnd w:id="7"/>
     </w:p>
     <w:p>
       <w:r>
@@ -3940,73 +3925,73 @@
       <w:pPr>
         <w:pStyle w:val="Ttulo3"/>
       </w:pPr>
-      <w:bookmarkStart w:id="9" w:name="_Toc418498972"/>
+      <w:bookmarkStart w:id="8" w:name="_Toc418498972"/>
       <w:r>
         <w:t>Usuarios</w:t>
+      </w:r>
+      <w:bookmarkEnd w:id="8"/>
+    </w:p>
+    <w:p>
+      <w:r>
+        <w:t xml:space="preserve">Son los que </w:t>
+      </w:r>
+      <w:r>
+        <w:t xml:space="preserve">utilizarán </w:t>
+      </w:r>
+      <w:r>
+        <w:t>el sistema</w:t>
+      </w:r>
+      <w:r>
+        <w:t xml:space="preserve"> participando en juegos y respondiendo preguntas</w:t>
+      </w:r>
+      <w:r>
+        <w:t>.</w:t>
+      </w:r>
+    </w:p>
+    <w:p>
+      <w:r>
+        <w:t>Deberán estar registrados en el sistema.</w:t>
+      </w:r>
+    </w:p>
+    <w:p>
+      <w:r>
+        <w:t xml:space="preserve">Se guardarán los datos de cómo </w:t>
+      </w:r>
+      <w:r>
+        <w:t>estos</w:t>
+      </w:r>
+      <w:r>
+        <w:t xml:space="preserve"> usuarios interactúan con el sistema.</w:t>
+      </w:r>
+    </w:p>
+    <w:p>
+      <w:pPr>
+        <w:pStyle w:val="Ttulo3"/>
+      </w:pPr>
+      <w:bookmarkStart w:id="9" w:name="_Toc418498973"/>
+      <w:r>
+        <w:t>Administradores</w:t>
       </w:r>
       <w:bookmarkEnd w:id="9"/>
     </w:p>
     <w:p>
       <w:r>
-        <w:t xml:space="preserve">Son los que </w:t>
-      </w:r>
-      <w:r>
-        <w:t xml:space="preserve">utilizarán </w:t>
-      </w:r>
-      <w:r>
-        <w:t>el sistema</w:t>
-      </w:r>
-      <w:r>
-        <w:t xml:space="preserve"> participando en juegos y respondiendo preguntas</w:t>
-      </w:r>
-      <w:r>
-        <w:t>.</w:t>
+        <w:t>Son los usuarios encargados del sistema que tendrán acceso a los datos recopilados por la aplicación.</w:t>
       </w:r>
     </w:p>
     <w:p>
-      <w:r>
-        <w:t>Deberán estar registrados en el sistema.</w:t>
-      </w:r>
-    </w:p>
-    <w:p>
-      <w:r>
-        <w:t xml:space="preserve">Se guardarán los datos de cómo </w:t>
-      </w:r>
-      <w:r>
-        <w:t>estos</w:t>
-      </w:r>
-      <w:r>
-        <w:t xml:space="preserve"> usuarios interactúan con el sistema.</w:t>
-      </w:r>
-    </w:p>
-    <w:p>
       <w:pPr>
         <w:pStyle w:val="Ttulo3"/>
       </w:pPr>
-      <w:bookmarkStart w:id="10" w:name="_Toc418498973"/>
-      <w:r>
-        <w:t>Administradores</w:t>
+      <w:bookmarkStart w:id="10" w:name="_Toc418498974"/>
+      <w:r>
+        <w:t xml:space="preserve">Responsables de </w:t>
+      </w:r>
+      <w:proofErr w:type="spellStart"/>
+      <w:r>
+        <w:t>NoGame</w:t>
       </w:r>
       <w:bookmarkEnd w:id="10"/>
-    </w:p>
-    <w:p>
-      <w:r>
-        <w:t>Son los usuarios encargados del sistema que tendrán acceso a los datos recopilados por la aplicación.</w:t>
-      </w:r>
-    </w:p>
-    <w:p>
-      <w:pPr>
-        <w:pStyle w:val="Ttulo3"/>
-      </w:pPr>
-      <w:bookmarkStart w:id="11" w:name="_Toc418498974"/>
-      <w:r>
-        <w:t xml:space="preserve">Responsables de </w:t>
-      </w:r>
-      <w:proofErr w:type="spellStart"/>
-      <w:r>
-        <w:t>NoGame</w:t>
-      </w:r>
-      <w:bookmarkEnd w:id="11"/>
       <w:proofErr w:type="spellEnd"/>
     </w:p>
     <w:p>
@@ -4028,11 +4013,11 @@
       <w:pPr>
         <w:pStyle w:val="Ttulo3"/>
       </w:pPr>
-      <w:bookmarkStart w:id="12" w:name="_Toc418498975"/>
+      <w:bookmarkStart w:id="11" w:name="_Toc418498975"/>
       <w:r>
         <w:t>Desarrolladores</w:t>
       </w:r>
-      <w:bookmarkEnd w:id="12"/>
+      <w:bookmarkEnd w:id="11"/>
     </w:p>
     <w:p>
       <w:r>
@@ -4061,22 +4046,22 @@
       <w:pPr>
         <w:pStyle w:val="Ttulo1"/>
       </w:pPr>
-      <w:bookmarkStart w:id="13" w:name="_Toc418498976"/>
+      <w:bookmarkStart w:id="12" w:name="_Toc418498976"/>
       <w:r>
         <w:lastRenderedPageBreak/>
         <w:t>Roles e historias de usuario</w:t>
       </w:r>
-      <w:bookmarkEnd w:id="13"/>
+      <w:bookmarkEnd w:id="12"/>
     </w:p>
     <w:p>
       <w:pPr>
         <w:pStyle w:val="Ttulo2"/>
       </w:pPr>
-      <w:bookmarkStart w:id="14" w:name="_Toc418498977"/>
+      <w:bookmarkStart w:id="13" w:name="_Toc418498977"/>
       <w:r>
         <w:t>Roles</w:t>
       </w:r>
-      <w:bookmarkEnd w:id="14"/>
+      <w:bookmarkEnd w:id="13"/>
     </w:p>
     <w:p>
       <w:r>
@@ -4111,11 +4096,11 @@
       <w:pPr>
         <w:pStyle w:val="Ttulo2"/>
       </w:pPr>
-      <w:bookmarkStart w:id="15" w:name="_Toc418498978"/>
+      <w:bookmarkStart w:id="14" w:name="_Toc418498978"/>
       <w:r>
         <w:t>Historias de usuarios</w:t>
       </w:r>
-      <w:bookmarkEnd w:id="15"/>
+      <w:bookmarkEnd w:id="14"/>
     </w:p>
     <w:p>
       <w:pPr>
@@ -4125,27 +4110,14 @@
       <w:r>
         <w:t xml:space="preserve">Tabla </w:t>
       </w:r>
-      <w:r>
-        <w:fldChar w:fldCharType="begin"/>
-      </w:r>
-      <w:r>
-        <w:instrText xml:space="preserve"> SEQ Tabla \* ARABIC </w:instrText>
-      </w:r>
-      <w:r>
-        <w:fldChar w:fldCharType="separate"/>
-      </w:r>
-      <w:r>
-        <w:rPr>
-          <w:noProof/>
-        </w:rPr>
-        <w:t>1</w:t>
-      </w:r>
-      <w:r>
-        <w:rPr>
-          <w:noProof/>
-        </w:rPr>
-        <w:fldChar w:fldCharType="end"/>
-      </w:r>
+      <w:fldSimple w:instr=" SEQ Tabla \* ARABIC ">
+        <w:r>
+          <w:rPr>
+            <w:noProof/>
+          </w:rPr>
+          <w:t>1</w:t>
+        </w:r>
+      </w:fldSimple>
       <w:r>
         <w:t xml:space="preserve"> - Historias de usuario</w:t>
       </w:r>
@@ -4359,11 +4331,11 @@
       <w:pPr>
         <w:pStyle w:val="Ttulo1"/>
       </w:pPr>
-      <w:bookmarkStart w:id="16" w:name="_Toc418498979"/>
+      <w:bookmarkStart w:id="15" w:name="_Toc418498979"/>
       <w:r>
         <w:t>Identificación de atributos de calidad</w:t>
       </w:r>
-      <w:bookmarkEnd w:id="16"/>
+      <w:bookmarkEnd w:id="15"/>
     </w:p>
     <w:p>
       <w:r>
@@ -4520,22 +4492,22 @@
       <w:pPr>
         <w:pStyle w:val="Ttulo1"/>
       </w:pPr>
-      <w:bookmarkStart w:id="17" w:name="_Toc418498980"/>
-      <w:commentRangeStart w:id="18"/>
+      <w:bookmarkStart w:id="16" w:name="_Toc418498980"/>
+      <w:commentRangeStart w:id="17"/>
       <w:r>
         <w:lastRenderedPageBreak/>
         <w:t>Lista de atributos de calidad e interesados</w:t>
       </w:r>
-      <w:commentRangeEnd w:id="18"/>
+      <w:commentRangeEnd w:id="17"/>
       <w:r>
         <w:rPr>
           <w:rStyle w:val="Refdecomentario"/>
           <w:rFonts w:asciiTheme="minorHAnsi" w:eastAsiaTheme="minorEastAsia" w:hAnsiTheme="minorHAnsi" w:cstheme="minorBidi"/>
           <w:color w:val="auto"/>
         </w:rPr>
-        <w:commentReference w:id="18"/>
-      </w:r>
-      <w:bookmarkEnd w:id="17"/>
+        <w:commentReference w:id="17"/>
+      </w:r>
+      <w:bookmarkEnd w:id="16"/>
     </w:p>
     <w:p>
       <w:pPr>
@@ -4546,27 +4518,14 @@
       <w:r>
         <w:t xml:space="preserve">Tabla </w:t>
       </w:r>
-      <w:r>
-        <w:fldChar w:fldCharType="begin"/>
-      </w:r>
-      <w:r>
-        <w:instrText xml:space="preserve"> SEQ Tabla \* ARABIC </w:instrText>
-      </w:r>
-      <w:r>
-        <w:fldChar w:fldCharType="separate"/>
-      </w:r>
-      <w:r>
-        <w:rPr>
-          <w:noProof/>
-        </w:rPr>
-        <w:t>2</w:t>
-      </w:r>
-      <w:r>
-        <w:rPr>
-          <w:noProof/>
-        </w:rPr>
-        <w:fldChar w:fldCharType="end"/>
-      </w:r>
+      <w:fldSimple w:instr=" SEQ Tabla \* ARABIC ">
+        <w:r>
+          <w:rPr>
+            <w:noProof/>
+          </w:rPr>
+          <w:t>2</w:t>
+        </w:r>
+      </w:fldSimple>
       <w:r>
         <w:t xml:space="preserve"> - </w:t>
       </w:r>
@@ -5042,27 +5001,14 @@
       <w:r>
         <w:t xml:space="preserve">Tabla </w:t>
       </w:r>
-      <w:r>
-        <w:fldChar w:fldCharType="begin"/>
-      </w:r>
-      <w:r>
-        <w:instrText xml:space="preserve"> SEQ Tabla \* ARABIC </w:instrText>
-      </w:r>
-      <w:r>
-        <w:fldChar w:fldCharType="separate"/>
-      </w:r>
-      <w:r>
-        <w:rPr>
-          <w:noProof/>
-        </w:rPr>
-        <w:t>3</w:t>
-      </w:r>
-      <w:r>
-        <w:rPr>
-          <w:noProof/>
-        </w:rPr>
-        <w:fldChar w:fldCharType="end"/>
-      </w:r>
+      <w:fldSimple w:instr=" SEQ Tabla \* ARABIC ">
+        <w:r>
+          <w:rPr>
+            <w:noProof/>
+          </w:rPr>
+          <w:t>3</w:t>
+        </w:r>
+      </w:fldSimple>
       <w:r>
         <w:t xml:space="preserve"> - Atributos de calidad</w:t>
       </w:r>
@@ -5632,27 +5578,14 @@
         <w:lastRenderedPageBreak/>
         <w:t xml:space="preserve">Tabla </w:t>
       </w:r>
-      <w:r>
-        <w:fldChar w:fldCharType="begin"/>
-      </w:r>
-      <w:r>
-        <w:instrText xml:space="preserve"> SEQ Tabla \* ARABIC </w:instrText>
-      </w:r>
-      <w:r>
-        <w:fldChar w:fldCharType="separate"/>
-      </w:r>
-      <w:r>
-        <w:rPr>
-          <w:noProof/>
-        </w:rPr>
-        <w:t>4</w:t>
-      </w:r>
-      <w:r>
-        <w:rPr>
-          <w:noProof/>
-        </w:rPr>
-        <w:fldChar w:fldCharType="end"/>
-      </w:r>
+      <w:fldSimple w:instr=" SEQ Tabla \* ARABIC ">
+        <w:r>
+          <w:rPr>
+            <w:noProof/>
+          </w:rPr>
+          <w:t>4</w:t>
+        </w:r>
+      </w:fldSimple>
       <w:r>
         <w:t xml:space="preserve"> - </w:t>
       </w:r>
@@ -5681,11 +5614,11 @@
         <w:tblLook w:val="04A0" w:firstRow="1" w:lastRow="0" w:firstColumn="1" w:lastColumn="0" w:noHBand="0" w:noVBand="1"/>
       </w:tblPr>
       <w:tblGrid>
-        <w:gridCol w:w="544"/>
-        <w:gridCol w:w="535"/>
-        <w:gridCol w:w="535"/>
-        <w:gridCol w:w="535"/>
-        <w:gridCol w:w="535"/>
+        <w:gridCol w:w="549"/>
+        <w:gridCol w:w="525"/>
+        <w:gridCol w:w="525"/>
+        <w:gridCol w:w="525"/>
+        <w:gridCol w:w="525"/>
       </w:tblGrid>
       <w:tr>
         <w:trPr>
@@ -6321,7 +6254,7 @@
       <w:pPr>
         <w:pStyle w:val="Ttulo1"/>
       </w:pPr>
-      <w:bookmarkStart w:id="19" w:name="_Toc418498981"/>
+      <w:bookmarkStart w:id="18" w:name="_Toc418498981"/>
       <w:r>
         <w:t>S</w:t>
       </w:r>
@@ -6331,7 +6264,7 @@
       <w:r>
         <w:t xml:space="preserve"> planteada</w:t>
       </w:r>
-      <w:bookmarkEnd w:id="19"/>
+      <w:bookmarkEnd w:id="18"/>
     </w:p>
     <w:p>
       <w:r>
@@ -6399,27 +6332,14 @@
       <w:r>
         <w:t xml:space="preserve">Ilustración </w:t>
       </w:r>
-      <w:r>
-        <w:fldChar w:fldCharType="begin"/>
-      </w:r>
-      <w:r>
-        <w:instrText xml:space="preserve"> SEQ Ilustración \* ARABIC </w:instrText>
-      </w:r>
-      <w:r>
-        <w:fldChar w:fldCharType="separate"/>
-      </w:r>
-      <w:r>
-        <w:rPr>
-          <w:noProof/>
-        </w:rPr>
-        <w:t>2</w:t>
-      </w:r>
-      <w:r>
-        <w:rPr>
-          <w:noProof/>
-        </w:rPr>
-        <w:fldChar w:fldCharType="end"/>
-      </w:r>
+      <w:fldSimple w:instr=" SEQ Ilustración \* ARABIC ">
+        <w:r>
+          <w:rPr>
+            <w:noProof/>
+          </w:rPr>
+          <w:t>2</w:t>
+        </w:r>
+      </w:fldSimple>
       <w:r>
         <w:t xml:space="preserve"> - Solución planteada</w:t>
       </w:r>
@@ -6445,7 +6365,7 @@
       <w:pPr>
         <w:pStyle w:val="Ttulo2"/>
       </w:pPr>
-      <w:bookmarkStart w:id="20" w:name="_Toc418498982"/>
+      <w:bookmarkStart w:id="19" w:name="_Toc418498982"/>
       <w:r>
         <w:t xml:space="preserve">Módulo 1 – </w:t>
       </w:r>
@@ -6453,7 +6373,7 @@
       <w:r>
         <w:t>Extract</w:t>
       </w:r>
-      <w:bookmarkEnd w:id="20"/>
+      <w:bookmarkEnd w:id="19"/>
       <w:proofErr w:type="spellEnd"/>
     </w:p>
     <w:p>
@@ -6489,12 +6409,12 @@
       <w:pPr>
         <w:pStyle w:val="Ttulo2"/>
       </w:pPr>
-      <w:bookmarkStart w:id="21" w:name="_Toc418498983"/>
+      <w:bookmarkStart w:id="20" w:name="_Toc418498983"/>
       <w:r>
         <w:lastRenderedPageBreak/>
         <w:t>Módulo 2 – Core</w:t>
       </w:r>
-      <w:bookmarkEnd w:id="21"/>
+      <w:bookmarkEnd w:id="20"/>
     </w:p>
     <w:p>
       <w:r>
@@ -6554,14 +6474,14 @@
       <w:pPr>
         <w:pStyle w:val="Ttulo2"/>
       </w:pPr>
-      <w:bookmarkStart w:id="22" w:name="_Toc418498984"/>
+      <w:bookmarkStart w:id="21" w:name="_Toc418498984"/>
       <w:r>
         <w:t xml:space="preserve">Módulo 3 – </w:t>
       </w:r>
       <w:r>
         <w:t>Trivial web</w:t>
       </w:r>
-      <w:bookmarkEnd w:id="22"/>
+      <w:bookmarkEnd w:id="21"/>
     </w:p>
     <w:p>
       <w:r>
@@ -6637,21 +6557,21 @@
       <w:pPr>
         <w:pStyle w:val="Ttulo1"/>
       </w:pPr>
-      <w:bookmarkStart w:id="23" w:name="_Toc418498985"/>
-      <w:commentRangeStart w:id="24"/>
+      <w:bookmarkStart w:id="22" w:name="_Toc418498985"/>
+      <w:commentRangeStart w:id="23"/>
       <w:r>
         <w:t>Escenarios de calidad</w:t>
       </w:r>
-      <w:commentRangeEnd w:id="24"/>
+      <w:commentRangeEnd w:id="23"/>
       <w:r>
         <w:rPr>
           <w:rStyle w:val="Refdecomentario"/>
           <w:rFonts w:asciiTheme="minorHAnsi" w:eastAsiaTheme="minorEastAsia" w:hAnsiTheme="minorHAnsi" w:cstheme="minorBidi"/>
           <w:color w:val="auto"/>
         </w:rPr>
-        <w:commentReference w:id="24"/>
-      </w:r>
-      <w:bookmarkEnd w:id="23"/>
+        <w:commentReference w:id="23"/>
+      </w:r>
+      <w:bookmarkEnd w:id="22"/>
     </w:p>
     <w:p/>
     <w:tbl>
@@ -7537,11 +7457,7 @@
               <w:cnfStyle w:val="000000000000" w:firstRow="0" w:lastRow="0" w:firstColumn="0" w:lastColumn="0" w:oddVBand="0" w:evenVBand="0" w:oddHBand="0" w:evenHBand="0" w:firstRowFirstColumn="0" w:firstRowLastColumn="0" w:lastRowFirstColumn="0" w:lastRowLastColumn="0"/>
             </w:pPr>
             <w:r>
-              <w:t xml:space="preserve">Superación de las pruebas definidas </w:t>
-            </w:r>
-            <w:r>
-              <w:lastRenderedPageBreak/>
-              <w:t>para la aplicación</w:t>
+              <w:t>Superación de las pruebas definidas para la aplicación</w:t>
             </w:r>
           </w:p>
         </w:tc>
@@ -7555,7 +7471,6 @@
               <w:cnfStyle w:val="000000000000" w:firstRow="0" w:lastRow="0" w:firstColumn="0" w:lastColumn="0" w:oddVBand="0" w:evenVBand="0" w:oddHBand="0" w:evenHBand="0" w:firstRowFirstColumn="0" w:firstRowLastColumn="0" w:lastRowFirstColumn="0" w:lastRowLastColumn="0"/>
             </w:pPr>
             <w:r>
-              <w:lastRenderedPageBreak/>
               <w:t>AT006</w:t>
             </w:r>
           </w:p>
@@ -7698,32 +7613,32 @@
       <w:pPr>
         <w:pStyle w:val="Ttulo1"/>
       </w:pPr>
-      <w:bookmarkStart w:id="25" w:name="_Toc418498986"/>
-      <w:commentRangeStart w:id="26"/>
+      <w:bookmarkStart w:id="24" w:name="_Toc418498986"/>
+      <w:commentRangeStart w:id="25"/>
       <w:r>
         <w:lastRenderedPageBreak/>
         <w:t>Vistas</w:t>
       </w:r>
-      <w:commentRangeEnd w:id="26"/>
+      <w:commentRangeEnd w:id="25"/>
       <w:r>
         <w:rPr>
           <w:rStyle w:val="Refdecomentario"/>
           <w:rFonts w:asciiTheme="minorHAnsi" w:eastAsiaTheme="minorEastAsia" w:hAnsiTheme="minorHAnsi" w:cstheme="minorBidi"/>
           <w:color w:val="auto"/>
         </w:rPr>
-        <w:commentReference w:id="26"/>
-      </w:r>
-      <w:bookmarkEnd w:id="25"/>
+        <w:commentReference w:id="25"/>
+      </w:r>
+      <w:bookmarkEnd w:id="24"/>
     </w:p>
     <w:p>
       <w:pPr>
         <w:pStyle w:val="Ttulo2"/>
       </w:pPr>
-      <w:bookmarkStart w:id="27" w:name="_Toc418498987"/>
+      <w:bookmarkStart w:id="26" w:name="_Toc418498987"/>
       <w:r>
         <w:t>Vistas de sistema</w:t>
       </w:r>
-      <w:bookmarkEnd w:id="27"/>
+      <w:bookmarkEnd w:id="26"/>
     </w:p>
     <w:p>
       <w:r>
@@ -7817,14 +7732,27 @@
       <w:r>
         <w:t xml:space="preserve">Ilustración </w:t>
       </w:r>
-      <w:fldSimple w:instr=" SEQ Ilustración \* ARABIC ">
-        <w:r>
-          <w:rPr>
-            <w:noProof/>
-          </w:rPr>
-          <w:t>3</w:t>
-        </w:r>
-      </w:fldSimple>
+      <w:r>
+        <w:fldChar w:fldCharType="begin"/>
+      </w:r>
+      <w:r>
+        <w:instrText xml:space="preserve"> SEQ Ilustración \* ARABIC </w:instrText>
+      </w:r>
+      <w:r>
+        <w:fldChar w:fldCharType="separate"/>
+      </w:r>
+      <w:r>
+        <w:rPr>
+          <w:noProof/>
+        </w:rPr>
+        <w:t>3</w:t>
+      </w:r>
+      <w:r>
+        <w:rPr>
+          <w:noProof/>
+        </w:rPr>
+        <w:fldChar w:fldCharType="end"/>
+      </w:r>
       <w:r>
         <w:rPr>
           <w:noProof/>
@@ -7924,14 +7852,27 @@
       <w:r>
         <w:t xml:space="preserve">Ilustración </w:t>
       </w:r>
-      <w:fldSimple w:instr=" SEQ Ilustración \* ARABIC ">
-        <w:r>
-          <w:rPr>
-            <w:noProof/>
-          </w:rPr>
-          <w:t>3</w:t>
-        </w:r>
-      </w:fldSimple>
+      <w:r>
+        <w:fldChar w:fldCharType="begin"/>
+      </w:r>
+      <w:r>
+        <w:instrText xml:space="preserve"> SEQ Ilustración \* ARABIC </w:instrText>
+      </w:r>
+      <w:r>
+        <w:fldChar w:fldCharType="separate"/>
+      </w:r>
+      <w:r>
+        <w:rPr>
+          <w:noProof/>
+        </w:rPr>
+        <w:t>3</w:t>
+      </w:r>
+      <w:r>
+        <w:rPr>
+          <w:noProof/>
+        </w:rPr>
+        <w:fldChar w:fldCharType="end"/>
+      </w:r>
       <w:r>
         <w:rPr>
           <w:noProof/>
@@ -8104,26 +8045,26 @@
       <w:pPr>
         <w:pStyle w:val="Ttulo2"/>
       </w:pPr>
-      <w:bookmarkStart w:id="28" w:name="_Toc418498988"/>
+      <w:bookmarkStart w:id="27" w:name="_Toc418498988"/>
       <w:r>
         <w:t>Diagrama de componentes</w:t>
       </w:r>
-      <w:bookmarkEnd w:id="28"/>
+      <w:bookmarkEnd w:id="27"/>
     </w:p>
     <w:p>
       <w:r>
         <w:t>[[</w:t>
       </w:r>
-      <w:commentRangeStart w:id="29"/>
+      <w:commentRangeStart w:id="28"/>
       <w:r>
         <w:t>Diagrama de componentes</w:t>
       </w:r>
-      <w:commentRangeEnd w:id="29"/>
+      <w:commentRangeEnd w:id="28"/>
       <w:r>
         <w:rPr>
           <w:rStyle w:val="Refdecomentario"/>
         </w:rPr>
-        <w:commentReference w:id="29"/>
+        <w:commentReference w:id="28"/>
       </w:r>
       <w:r>
         <w:t>]]</w:t>
@@ -8133,53 +8074,94 @@
       <w:pPr>
         <w:pStyle w:val="Ttulo2"/>
       </w:pPr>
-      <w:bookmarkStart w:id="30" w:name="_Toc418498989"/>
+      <w:bookmarkStart w:id="29" w:name="_Toc418498989"/>
       <w:r>
         <w:t>Diagrama de paquetes</w:t>
       </w:r>
+      <w:bookmarkEnd w:id="29"/>
+    </w:p>
+    <w:p/>
+    <w:p>
+      <w:r>
+        <w:rPr>
+          <w:noProof/>
+          <w:lang w:eastAsia="es-ES"/>
+        </w:rPr>
+        <w:drawing>
+          <wp:inline distT="0" distB="0" distL="0" distR="0" wp14:anchorId="16E31A4F" wp14:editId="604C8204">
+            <wp:extent cx="6323162" cy="4666948"/>
+            <wp:effectExtent l="0" t="0" r="1905" b="635"/>
+            <wp:docPr id="4" name="Imagen 4" descr="C:\Users\vicensm\Desktop\Nueva carpeta\Trivial4a\DOCUMENTACION\Documentación_entrega_final\paquetesFoto.jpg"/>
+            <wp:cNvGraphicFramePr>
+              <a:graphicFrameLocks xmlns:a="http://schemas.openxmlformats.org/drawingml/2006/main" noChangeAspect="1"/>
+            </wp:cNvGraphicFramePr>
+            <a:graphic xmlns:a="http://schemas.openxmlformats.org/drawingml/2006/main">
+              <a:graphicData uri="http://schemas.openxmlformats.org/drawingml/2006/picture">
+                <pic:pic xmlns:pic="http://schemas.openxmlformats.org/drawingml/2006/picture">
+                  <pic:nvPicPr>
+                    <pic:cNvPr id="0" name="Picture 2" descr="C:\Users\vicensm\Desktop\Nueva carpeta\Trivial4a\DOCUMENTACION\Documentación_entrega_final\paquetesFoto.jpg"/>
+                    <pic:cNvPicPr>
+                      <a:picLocks noChangeAspect="1" noChangeArrowheads="1"/>
+                    </pic:cNvPicPr>
+                  </pic:nvPicPr>
+                  <pic:blipFill>
+                    <a:blip r:embed="rId15">
+                      <a:extLst>
+                        <a:ext uri="{28A0092B-C50C-407E-A947-70E740481C1C}">
+                          <a14:useLocalDpi xmlns:a14="http://schemas.microsoft.com/office/drawing/2010/main" val="0"/>
+                        </a:ext>
+                      </a:extLst>
+                    </a:blip>
+                    <a:srcRect/>
+                    <a:stretch>
+                      <a:fillRect/>
+                    </a:stretch>
+                  </pic:blipFill>
+                  <pic:spPr bwMode="auto">
+                    <a:xfrm>
+                      <a:off x="0" y="0"/>
+                      <a:ext cx="6323502" cy="4667199"/>
+                    </a:xfrm>
+                    <a:prstGeom prst="rect">
+                      <a:avLst/>
+                    </a:prstGeom>
+                    <a:noFill/>
+                    <a:ln>
+                      <a:noFill/>
+                    </a:ln>
+                  </pic:spPr>
+                </pic:pic>
+              </a:graphicData>
+            </a:graphic>
+          </wp:inline>
+        </w:drawing>
+      </w:r>
+      <w:bookmarkStart w:id="30" w:name="_GoBack"/>
       <w:bookmarkEnd w:id="30"/>
     </w:p>
     <w:p>
-      <w:r>
-        <w:t>[[</w:t>
-      </w:r>
-      <w:commentRangeStart w:id="31"/>
-      <w:r>
-        <w:t>Diagrama de paquetes general</w:t>
-      </w:r>
-      <w:commentRangeEnd w:id="31"/>
-      <w:r>
-        <w:rPr>
-          <w:rStyle w:val="Refdecomentario"/>
-        </w:rPr>
-        <w:commentReference w:id="31"/>
-      </w:r>
-      <w:r>
-        <w:t>]]</w:t>
-      </w:r>
+      <w:pPr>
+        <w:pStyle w:val="Ttulo1"/>
+      </w:pPr>
+      <w:bookmarkStart w:id="31" w:name="_Toc418498990"/>
+      <w:r>
+        <w:lastRenderedPageBreak/>
+        <w:t>Anexos</w:t>
+      </w:r>
+      <w:bookmarkEnd w:id="31"/>
     </w:p>
     <w:p>
       <w:pPr>
-        <w:pStyle w:val="Ttulo1"/>
-      </w:pPr>
-      <w:bookmarkStart w:id="32" w:name="_Toc418498990"/>
-      <w:r>
-        <w:t>Anexos</w:t>
+        <w:pStyle w:val="Ttulo2"/>
+      </w:pPr>
+      <w:bookmarkStart w:id="32" w:name="_Toc418498991"/>
+      <w:r>
+        <w:t xml:space="preserve">Diagrama </w:t>
+      </w:r>
+      <w:r>
+        <w:t>BPMN</w:t>
       </w:r>
       <w:bookmarkEnd w:id="32"/>
-    </w:p>
-    <w:p>
-      <w:pPr>
-        <w:pStyle w:val="Ttulo2"/>
-      </w:pPr>
-      <w:bookmarkStart w:id="33" w:name="_Toc418498991"/>
-      <w:r>
-        <w:t xml:space="preserve">Diagrama </w:t>
-      </w:r>
-      <w:r>
-        <w:t>BPMN</w:t>
-      </w:r>
-      <w:bookmarkEnd w:id="33"/>
       <w:r>
         <w:t xml:space="preserve"> </w:t>
       </w:r>
@@ -8212,7 +8194,7 @@
                     </pic:cNvPicPr>
                   </pic:nvPicPr>
                   <pic:blipFill>
-                    <a:blip r:embed="rId15" cstate="print">
+                    <a:blip r:embed="rId16" cstate="print">
                       <a:extLst>
                         <a:ext uri="{28A0092B-C50C-407E-A947-70E740481C1C}">
                           <a14:useLocalDpi xmlns:a14="http://schemas.microsoft.com/office/drawing/2010/main" val="0"/>
@@ -8272,7 +8254,7 @@
           <w:szCs w:val="16"/>
         </w:rPr>
       </w:pPr>
-      <w:hyperlink r:id="rId16" w:history="1">
+      <w:hyperlink r:id="rId17" w:history="1">
         <w:r>
           <w:rPr>
             <w:rStyle w:val="Hipervnculo"/>
@@ -8287,22 +8269,22 @@
       <w:pPr>
         <w:pStyle w:val="Ttulo2"/>
       </w:pPr>
-      <w:bookmarkStart w:id="34" w:name="_Toc418498992"/>
+      <w:bookmarkStart w:id="33" w:name="_Toc418498992"/>
       <w:r>
         <w:t>Índice de figuras</w:t>
       </w:r>
-      <w:bookmarkEnd w:id="34"/>
+      <w:bookmarkEnd w:id="33"/>
     </w:p>
     <w:p/>
     <w:p>
       <w:pPr>
         <w:pStyle w:val="Ttulo2"/>
       </w:pPr>
-      <w:bookmarkStart w:id="35" w:name="_Toc418498993"/>
+      <w:bookmarkStart w:id="34" w:name="_Toc418498993"/>
       <w:r>
         <w:t>Índice de tablas</w:t>
       </w:r>
-      <w:bookmarkEnd w:id="35"/>
+      <w:bookmarkEnd w:id="34"/>
     </w:p>
     <w:p/>
     <w:sectPr>
@@ -8335,7 +8317,7 @@
       </w:r>
     </w:p>
   </w:comment>
-  <w:comment w:id="18" w:author="Jorge Sierra Miranda" w:date="2015-05-03T22:10:00Z" w:initials="JSM">
+  <w:comment w:id="17" w:author="Jorge Sierra Miranda" w:date="2015-05-03T22:10:00Z" w:initials="JSM">
     <w:p>
       <w:pPr>
         <w:pStyle w:val="Textocomentario"/>
@@ -8364,7 +8346,7 @@
       </w:pPr>
     </w:p>
   </w:comment>
-  <w:comment w:id="24" w:author="Jorge Sierra Miranda" w:date="2015-05-04T01:01:00Z" w:initials="JSM">
+  <w:comment w:id="23" w:author="Jorge Sierra Miranda" w:date="2015-05-04T01:01:00Z" w:initials="JSM">
     <w:p>
       <w:pPr>
         <w:pStyle w:val="Textocomentario"/>
@@ -8429,7 +8411,7 @@
       </w:pPr>
     </w:p>
   </w:comment>
-  <w:comment w:id="26" w:author="Jorge Sierra Miranda" w:date="2015-05-03T21:04:00Z" w:initials="JSM">
+  <w:comment w:id="25" w:author="Jorge Sierra Miranda" w:date="2015-05-03T21:04:00Z" w:initials="JSM">
     <w:p>
       <w:pPr>
         <w:pStyle w:val="Textocomentario"/>
@@ -8449,7 +8431,7 @@
       </w:r>
     </w:p>
   </w:comment>
-  <w:comment w:id="29" w:author="Jorge Sierra Miranda" w:date="2015-05-03T21:01:00Z" w:initials="JSM">
+  <w:comment w:id="28" w:author="Jorge Sierra Miranda" w:date="2015-05-03T21:01:00Z" w:initials="JSM">
     <w:p>
       <w:pPr>
         <w:pStyle w:val="Textocomentario"/>
@@ -8469,26 +8451,6 @@
       <w:r>
         <w:br/>
         <w:t>Es lo que más costará tenerlo hecho y, en verdad, ya debería estar hecho de las anteriores entregas (el 60%).</w:t>
-      </w:r>
-    </w:p>
-  </w:comment>
-  <w:comment w:id="31" w:author="Jorge Sierra Miranda" w:date="2015-05-03T21:00:00Z" w:initials="JSM">
-    <w:p>
-      <w:pPr>
-        <w:pStyle w:val="Textocomentario"/>
-      </w:pPr>
-      <w:r>
-        <w:rPr>
-          <w:rStyle w:val="Refdecomentario"/>
-        </w:rPr>
-        <w:annotationRef/>
-      </w:r>
-      <w:r>
-        <w:t>Diagrama de paquetes de todo.</w:t>
-      </w:r>
-      <w:r>
-        <w:br/>
-        <w:t>No debe entrar en detalle. Sólo una vista superficial</w:t>
       </w:r>
     </w:p>
   </w:comment>
@@ -8592,7 +8554,7 @@
                 <w:bCs/>
                 <w:noProof/>
               </w:rPr>
-              <w:t>2</w:t>
+              <w:t>1</w:t>
             </w:r>
             <w:r>
               <w:rPr>
@@ -8637,7 +8599,7 @@
                 <w:bCs/>
                 <w:noProof/>
               </w:rPr>
-              <w:t>12</w:t>
+              <w:t>13</w:t>
             </w:r>
             <w:r>
               <w:rPr>
@@ -13318,7 +13280,7 @@
   <a:extraClrSchemeLst/>
   <a:extLst>
     <a:ext uri="{05A4C25C-085E-4340-85A3-A5531E510DB2}">
-      <thm15:themeFamily xmlns:thm15="http://schemas.microsoft.com/office/thememl/2012/main" xmlns="" name="Office Theme" id="{62F939B6-93AF-4DB8-9C6B-D6C7DFDC589F}" vid="{4A3C46E8-61CC-4603-A589-7422A47A8E4A}"/>
+      <thm15:themeFamily xmlns="" xmlns:thm15="http://schemas.microsoft.com/office/thememl/2012/main" name="Office Theme" id="{62F939B6-93AF-4DB8-9C6B-D6C7DFDC589F}" vid="{4A3C46E8-61CC-4603-A589-7422A47A8E4A}"/>
     </a:ext>
   </a:extLst>
 </a:theme>
@@ -13348,7 +13310,7 @@
 </file>
 
 <file path=customXml/itemProps2.xml><?xml version="1.0" encoding="utf-8"?>
-<ds:datastoreItem xmlns:ds="http://schemas.openxmlformats.org/officeDocument/2006/customXml" ds:itemID="{DE0A802A-FBE3-4523-BBE4-DBCB57007F62}">
+<ds:datastoreItem xmlns:ds="http://schemas.openxmlformats.org/officeDocument/2006/customXml" ds:itemID="{45F10F4A-A6BA-46A0-8A72-DDB6C363C8FE}">
   <ds:schemaRefs>
     <ds:schemaRef ds:uri="http://schemas.openxmlformats.org/officeDocument/2006/bibliography"/>
   </ds:schemaRefs>

</xml_diff>